<commit_message>
Document and Java Doc update
</commit_message>
<xml_diff>
--- a/Source/ail/Documents/Internal/AIL_TechnicalDesign.docx
+++ b/Source/ail/Documents/Internal/AIL_TechnicalDesign.docx
@@ -36,8 +36,6 @@
       </w:r>
       <w:bookmarkEnd w:id="1"/>
     </w:p>
-    <w:bookmarkStart w:id="2" w:name="_GoBack"/>
-    <w:bookmarkEnd w:id="2"/>
     <w:p>
       <w:pPr>
         <w:pStyle w:val="TOC1"/>
@@ -870,80 +868,105 @@
           <w:lang w:val="en-IN"/>
         </w:rPr>
       </w:pPr>
-      <w:hyperlink w:anchor="_Toc518492180" w:history="1">
-        <w:r>
-          <w:rPr>
-            <w:rStyle w:val="Hyperlink"/>
-            <w:noProof/>
-          </w:rPr>
-          <w:t>3.1.2</w:t>
-        </w:r>
-        <w:r>
-          <w:rPr>
-            <w:rFonts w:asciiTheme="minorHAnsi" w:eastAsiaTheme="minorEastAsia" w:hAnsiTheme="minorHAnsi" w:cstheme="minorBidi"/>
-            <w:noProof/>
-            <w:sz w:val="24"/>
-            <w:szCs w:val="24"/>
-            <w:lang w:val="en-IN"/>
-          </w:rPr>
-          <w:tab/>
-        </w:r>
-        <w:r>
-          <w:rPr>
-            <w:rStyle w:val="Hyperlink"/>
-            <w:noProof/>
-          </w:rPr>
-          <w:t>Software detailed design App Infra library</w:t>
-        </w:r>
-        <w:r>
-          <w:rPr>
-            <w:noProof/>
-            <w:webHidden/>
-          </w:rPr>
-          <w:tab/>
-        </w:r>
-        <w:r>
-          <w:rPr>
-            <w:noProof/>
-            <w:webHidden/>
-          </w:rPr>
-          <w:fldChar w:fldCharType="begin"/>
-        </w:r>
-        <w:r>
-          <w:rPr>
-            <w:noProof/>
-            <w:webHidden/>
-          </w:rPr>
-          <w:instrText xml:space="preserve"> PAGEREF _Toc518492180 \h </w:instrText>
-        </w:r>
-        <w:r>
-          <w:rPr>
-            <w:noProof/>
-            <w:webHidden/>
-          </w:rPr>
-        </w:r>
-        <w:r>
-          <w:rPr>
-            <w:noProof/>
-            <w:webHidden/>
-          </w:rPr>
-          <w:fldChar w:fldCharType="separate"/>
-        </w:r>
-        <w:r>
-          <w:rPr>
-            <w:noProof/>
-            <w:webHidden/>
-          </w:rPr>
-          <w:t>8</w:t>
-        </w:r>
-        <w:r>
-          <w:rPr>
-            <w:noProof/>
-            <w:webHidden/>
-          </w:rPr>
-          <w:fldChar w:fldCharType="end"/>
-        </w:r>
-      </w:hyperlink>
+      <w:r>
+        <w:rPr>
+          <w:rStyle w:val="Hyperlink"/>
+          <w:noProof/>
+        </w:rPr>
+        <w:fldChar w:fldCharType="begin"/>
+      </w:r>
+      <w:r>
+        <w:rPr>
+          <w:rStyle w:val="Hyperlink"/>
+          <w:noProof/>
+        </w:rPr>
+        <w:instrText xml:space="preserve"> HYPERLINK \l "_Toc518492180" </w:instrText>
+      </w:r>
+      <w:r>
+        <w:rPr>
+          <w:rStyle w:val="Hyperlink"/>
+          <w:noProof/>
+        </w:rPr>
+        <w:fldChar w:fldCharType="separate"/>
+      </w:r>
+      <w:r>
+        <w:rPr>
+          <w:rStyle w:val="Hyperlink"/>
+          <w:noProof/>
+        </w:rPr>
+        <w:t>3.1.2</w:t>
+      </w:r>
+      <w:r>
+        <w:rPr>
+          <w:rFonts w:asciiTheme="minorHAnsi" w:eastAsiaTheme="minorEastAsia" w:hAnsiTheme="minorHAnsi" w:cstheme="minorBidi"/>
+          <w:noProof/>
+          <w:sz w:val="24"/>
+          <w:szCs w:val="24"/>
+          <w:lang w:val="en-IN"/>
+        </w:rPr>
+        <w:tab/>
+      </w:r>
+      <w:r>
+        <w:rPr>
+          <w:rStyle w:val="Hyperlink"/>
+          <w:noProof/>
+        </w:rPr>
+        <w:t>Software detailed design App Infra library</w:t>
+      </w:r>
+      <w:r>
+        <w:rPr>
+          <w:noProof/>
+          <w:webHidden/>
+        </w:rPr>
+        <w:tab/>
+      </w:r>
+      <w:r>
+        <w:rPr>
+          <w:noProof/>
+          <w:webHidden/>
+        </w:rPr>
+        <w:fldChar w:fldCharType="begin"/>
+      </w:r>
+      <w:r>
+        <w:rPr>
+          <w:noProof/>
+          <w:webHidden/>
+        </w:rPr>
+        <w:instrText xml:space="preserve"> PAGEREF _Toc518492180 \h </w:instrText>
+      </w:r>
+      <w:r>
+        <w:rPr>
+          <w:noProof/>
+          <w:webHidden/>
+        </w:rPr>
+      </w:r>
+      <w:r>
+        <w:rPr>
+          <w:noProof/>
+          <w:webHidden/>
+        </w:rPr>
+        <w:fldChar w:fldCharType="separate"/>
+      </w:r>
+      <w:r>
+        <w:rPr>
+          <w:noProof/>
+          <w:webHidden/>
+        </w:rPr>
+        <w:t>8</w:t>
+      </w:r>
+      <w:r>
+        <w:rPr>
+          <w:noProof/>
+          <w:webHidden/>
+        </w:rPr>
+        <w:fldChar w:fldCharType="end"/>
+      </w:r>
+      <w:r>
+        <w:rPr>
+          <w:noProof/>
+        </w:rPr>
+        <w:fldChar w:fldCharType="end"/>
+      </w:r>
     </w:p>
     <w:p>
       <w:pPr>
@@ -960,13 +983,20 @@
           <w:lang w:val="en-IN"/>
         </w:rPr>
       </w:pPr>
-      <w:hyperlink w:anchor="_Toc518492181" w:history="1">
+      <w:hyperlink w:anchor="_Toc518492182" w:history="1">
         <w:r>
           <w:rPr>
             <w:rStyle w:val="Hyperlink"/>
             <w:noProof/>
           </w:rPr>
-          <w:t>3.1.3</w:t>
+          <w:t>3.1.</w:t>
+        </w:r>
+        <w:r>
+          <w:rPr>
+            <w:rStyle w:val="Hyperlink"/>
+            <w:noProof/>
+          </w:rPr>
+          <w:t>3</w:t>
         </w:r>
         <w:r>
           <w:rPr>
@@ -983,7 +1013,21 @@
             <w:rStyle w:val="Hyperlink"/>
             <w:noProof/>
           </w:rPr>
-          <w:t>Content loader module</w:t>
+          <w:t xml:space="preserve">API signing </w:t>
+        </w:r>
+        <w:r>
+          <w:rPr>
+            <w:rStyle w:val="Hyperlink"/>
+            <w:noProof/>
+          </w:rPr>
+          <w:t>m</w:t>
+        </w:r>
+        <w:r>
+          <w:rPr>
+            <w:rStyle w:val="Hyperlink"/>
+            <w:noProof/>
+          </w:rPr>
+          <w:t>odule</w:t>
         </w:r>
         <w:r>
           <w:rPr>
@@ -1004,7 +1048,7 @@
             <w:noProof/>
             <w:webHidden/>
           </w:rPr>
-          <w:instrText xml:space="preserve"> PAGEREF _Toc518492181 \h </w:instrText>
+          <w:instrText xml:space="preserve"> PAGEREF _Toc518492182 \h </w:instrText>
         </w:r>
         <w:r>
           <w:rPr>
@@ -1024,7 +1068,7 @@
             <w:noProof/>
             <w:webHidden/>
           </w:rPr>
-          <w:t>25</w:t>
+          <w:t>26</w:t>
         </w:r>
         <w:r>
           <w:rPr>
@@ -1050,13 +1094,20 @@
           <w:lang w:val="en-IN"/>
         </w:rPr>
       </w:pPr>
-      <w:hyperlink w:anchor="_Toc518492182" w:history="1">
+      <w:hyperlink w:anchor="_Toc518492183" w:history="1">
         <w:r>
           <w:rPr>
             <w:rStyle w:val="Hyperlink"/>
             <w:noProof/>
           </w:rPr>
-          <w:t>3.1.4</w:t>
+          <w:t>3.1.</w:t>
+        </w:r>
+        <w:r>
+          <w:rPr>
+            <w:rStyle w:val="Hyperlink"/>
+            <w:noProof/>
+          </w:rPr>
+          <w:t>4</w:t>
         </w:r>
         <w:r>
           <w:rPr>
@@ -1073,7 +1124,21 @@
             <w:rStyle w:val="Hyperlink"/>
             <w:noProof/>
           </w:rPr>
-          <w:t>API signing module</w:t>
+          <w:t>Softwa</w:t>
+        </w:r>
+        <w:r>
+          <w:rPr>
+            <w:rStyle w:val="Hyperlink"/>
+            <w:noProof/>
+          </w:rPr>
+          <w:t>r</w:t>
+        </w:r>
+        <w:r>
+          <w:rPr>
+            <w:rStyle w:val="Hyperlink"/>
+            <w:noProof/>
+          </w:rPr>
+          <w:t>e detailed design PRX client</w:t>
         </w:r>
         <w:r>
           <w:rPr>
@@ -1094,7 +1159,7 @@
             <w:noProof/>
             <w:webHidden/>
           </w:rPr>
-          <w:instrText xml:space="preserve"> PAGEREF _Toc518492182 \h </w:instrText>
+          <w:instrText xml:space="preserve"> PAGEREF _Toc518492183 \h </w:instrText>
         </w:r>
         <w:r>
           <w:rPr>
@@ -1140,13 +1205,20 @@
           <w:lang w:val="en-IN"/>
         </w:rPr>
       </w:pPr>
-      <w:hyperlink w:anchor="_Toc518492183" w:history="1">
+      <w:hyperlink w:anchor="_Toc518492184" w:history="1">
         <w:r>
           <w:rPr>
             <w:rStyle w:val="Hyperlink"/>
             <w:noProof/>
           </w:rPr>
-          <w:t>3.1.5</w:t>
+          <w:t>3.1.</w:t>
+        </w:r>
+        <w:r>
+          <w:rPr>
+            <w:rStyle w:val="Hyperlink"/>
+            <w:noProof/>
+          </w:rPr>
+          <w:t>5</w:t>
         </w:r>
         <w:r>
           <w:rPr>
@@ -1163,7 +1235,7 @@
             <w:rStyle w:val="Hyperlink"/>
             <w:noProof/>
           </w:rPr>
-          <w:t>Software detailed design PRX client</w:t>
+          <w:t>Software detailed design Secure DB</w:t>
         </w:r>
         <w:r>
           <w:rPr>
@@ -1184,7 +1256,7 @@
             <w:noProof/>
             <w:webHidden/>
           </w:rPr>
-          <w:instrText xml:space="preserve"> PAGEREF _Toc518492183 \h </w:instrText>
+          <w:instrText xml:space="preserve"> PAGEREF _Toc518492184 \h </w:instrText>
         </w:r>
         <w:r>
           <w:rPr>
@@ -1204,7 +1276,7 @@
             <w:noProof/>
             <w:webHidden/>
           </w:rPr>
-          <w:t>26</w:t>
+          <w:t>27</w:t>
         </w:r>
         <w:r>
           <w:rPr>
@@ -1230,103 +1302,20 @@
           <w:lang w:val="en-IN"/>
         </w:rPr>
       </w:pPr>
-      <w:hyperlink w:anchor="_Toc518492184" w:history="1">
+      <w:hyperlink w:anchor="_Toc518492185" w:history="1">
         <w:r>
           <w:rPr>
             <w:rStyle w:val="Hyperlink"/>
             <w:noProof/>
           </w:rPr>
-          <w:t>3.1.6</w:t>
-        </w:r>
-        <w:r>
-          <w:rPr>
-            <w:rFonts w:asciiTheme="minorHAnsi" w:eastAsiaTheme="minorEastAsia" w:hAnsiTheme="minorHAnsi" w:cstheme="minorBidi"/>
-            <w:noProof/>
-            <w:sz w:val="24"/>
-            <w:szCs w:val="24"/>
-            <w:lang w:val="en-IN"/>
-          </w:rPr>
-          <w:tab/>
+          <w:t>3.1.</w:t>
         </w:r>
         <w:r>
           <w:rPr>
             <w:rStyle w:val="Hyperlink"/>
             <w:noProof/>
           </w:rPr>
-          <w:t>Software detailed design Secure DB</w:t>
-        </w:r>
-        <w:r>
-          <w:rPr>
-            <w:noProof/>
-            <w:webHidden/>
-          </w:rPr>
-          <w:tab/>
-        </w:r>
-        <w:r>
-          <w:rPr>
-            <w:noProof/>
-            <w:webHidden/>
-          </w:rPr>
-          <w:fldChar w:fldCharType="begin"/>
-        </w:r>
-        <w:r>
-          <w:rPr>
-            <w:noProof/>
-            <w:webHidden/>
-          </w:rPr>
-          <w:instrText xml:space="preserve"> PAGEREF _Toc518492184 \h </w:instrText>
-        </w:r>
-        <w:r>
-          <w:rPr>
-            <w:noProof/>
-            <w:webHidden/>
-          </w:rPr>
-        </w:r>
-        <w:r>
-          <w:rPr>
-            <w:noProof/>
-            <w:webHidden/>
-          </w:rPr>
-          <w:fldChar w:fldCharType="separate"/>
-        </w:r>
-        <w:r>
-          <w:rPr>
-            <w:noProof/>
-            <w:webHidden/>
-          </w:rPr>
-          <w:t>27</w:t>
-        </w:r>
-        <w:r>
-          <w:rPr>
-            <w:noProof/>
-            <w:webHidden/>
-          </w:rPr>
-          <w:fldChar w:fldCharType="end"/>
-        </w:r>
-      </w:hyperlink>
-    </w:p>
-    <w:p>
-      <w:pPr>
-        <w:pStyle w:val="TOC3"/>
-        <w:tabs>
-          <w:tab w:val="left" w:pos="1200"/>
-          <w:tab w:val="right" w:leader="dot" w:pos="9631"/>
-        </w:tabs>
-        <w:rPr>
-          <w:rFonts w:asciiTheme="minorHAnsi" w:eastAsiaTheme="minorEastAsia" w:hAnsiTheme="minorHAnsi" w:cstheme="minorBidi"/>
-          <w:noProof/>
-          <w:sz w:val="24"/>
-          <w:szCs w:val="24"/>
-          <w:lang w:val="en-IN"/>
-        </w:rPr>
-      </w:pPr>
-      <w:hyperlink w:anchor="_Toc518492185" w:history="1">
-        <w:r>
-          <w:rPr>
-            <w:rStyle w:val="Hyperlink"/>
-            <w:noProof/>
-          </w:rPr>
-          <w:t>3.1.7</w:t>
+          <w:t>6</w:t>
         </w:r>
         <w:r>
           <w:rPr>
@@ -2569,7 +2558,7 @@
       </w:r>
     </w:p>
     <w:p>
-      <w:bookmarkStart w:id="3" w:name="_Toc228603451"/>
+      <w:bookmarkStart w:id="2" w:name="_Toc228603451"/>
       <w:r>
         <w:br w:type="page"/>
       </w:r>
@@ -2581,7 +2570,7 @@
           <w:lang w:val="en-US"/>
         </w:rPr>
       </w:pPr>
-      <w:bookmarkStart w:id="4" w:name="_Toc518492171"/>
+      <w:bookmarkStart w:id="3" w:name="_Toc518492171"/>
       <w:r>
         <w:rPr>
           <w:lang w:val="en-US"/>
@@ -2589,22 +2578,22 @@
         <w:lastRenderedPageBreak/>
         <w:t>DOCUMENT INTRODUCTION</w:t>
       </w:r>
+      <w:bookmarkEnd w:id="2"/>
       <w:bookmarkEnd w:id="3"/>
+    </w:p>
+    <w:p>
+      <w:pPr>
+        <w:pStyle w:val="Heading2"/>
+      </w:pPr>
+      <w:bookmarkStart w:id="4" w:name="_Toc220980188"/>
+      <w:bookmarkStart w:id="5" w:name="_Toc228603452"/>
+      <w:bookmarkStart w:id="6" w:name="_Toc518492172"/>
+      <w:r>
+        <w:t>Purpose</w:t>
+      </w:r>
       <w:bookmarkEnd w:id="4"/>
-    </w:p>
-    <w:p>
-      <w:pPr>
-        <w:pStyle w:val="Heading2"/>
-      </w:pPr>
-      <w:bookmarkStart w:id="5" w:name="_Toc220980188"/>
-      <w:bookmarkStart w:id="6" w:name="_Toc228603452"/>
-      <w:bookmarkStart w:id="7" w:name="_Toc518492172"/>
-      <w:r>
-        <w:t>Purpose</w:t>
-      </w:r>
       <w:bookmarkEnd w:id="5"/>
       <w:bookmarkEnd w:id="6"/>
-      <w:bookmarkEnd w:id="7"/>
     </w:p>
     <w:p>
       <w:pPr>
@@ -2612,8 +2601,8 @@
           <w:color w:val="C0504D" w:themeColor="accent2"/>
         </w:rPr>
       </w:pPr>
-      <w:bookmarkStart w:id="8" w:name="_Toc220980189"/>
-      <w:bookmarkStart w:id="9" w:name="_Toc228603453"/>
+      <w:bookmarkStart w:id="7" w:name="_Toc220980189"/>
+      <w:bookmarkStart w:id="8" w:name="_Toc228603453"/>
       <w:r>
         <w:t xml:space="preserve">This document describes the </w:t>
       </w:r>
@@ -2639,18 +2628,18 @@
           <w:rFonts w:cs="Arial"/>
         </w:rPr>
       </w:pPr>
-      <w:bookmarkStart w:id="10" w:name="_Toc444618997"/>
-      <w:bookmarkStart w:id="11" w:name="_Toc477169207"/>
-      <w:bookmarkStart w:id="12" w:name="_Toc518492173"/>
+      <w:bookmarkStart w:id="9" w:name="_Toc444618997"/>
+      <w:bookmarkStart w:id="10" w:name="_Toc477169207"/>
+      <w:bookmarkStart w:id="11" w:name="_Toc518492173"/>
       <w:r>
         <w:rPr>
           <w:rFonts w:cs="Arial"/>
         </w:rPr>
         <w:t>Scope</w:t>
       </w:r>
+      <w:bookmarkEnd w:id="9"/>
       <w:bookmarkEnd w:id="10"/>
       <w:bookmarkEnd w:id="11"/>
-      <w:bookmarkEnd w:id="12"/>
     </w:p>
     <w:p>
       <w:pPr>
@@ -2709,19 +2698,19 @@
       <w:pPr>
         <w:pStyle w:val="Heading2"/>
       </w:pPr>
-      <w:bookmarkStart w:id="13" w:name="_Toc220980190"/>
-      <w:bookmarkStart w:id="14" w:name="_Toc228603454"/>
-      <w:bookmarkStart w:id="15" w:name="_Toc518492174"/>
+      <w:bookmarkStart w:id="12" w:name="_Toc220980190"/>
+      <w:bookmarkStart w:id="13" w:name="_Toc228603454"/>
+      <w:bookmarkStart w:id="14" w:name="_Toc518492174"/>
+      <w:bookmarkEnd w:id="7"/>
       <w:bookmarkEnd w:id="8"/>
-      <w:bookmarkEnd w:id="9"/>
       <w:r>
         <w:t>References</w:t>
       </w:r>
-      <w:bookmarkStart w:id="16" w:name="_Toc220980191"/>
-      <w:bookmarkStart w:id="17" w:name="_Toc228603455"/>
+      <w:bookmarkStart w:id="15" w:name="_Toc220980191"/>
+      <w:bookmarkStart w:id="16" w:name="_Toc228603455"/>
+      <w:bookmarkEnd w:id="12"/>
       <w:bookmarkEnd w:id="13"/>
       <w:bookmarkEnd w:id="14"/>
-      <w:bookmarkEnd w:id="15"/>
     </w:p>
     <w:tbl>
       <w:tblPr>
@@ -3103,19 +3092,19 @@
       <w:pPr>
         <w:pStyle w:val="Heading2"/>
       </w:pPr>
-      <w:bookmarkStart w:id="18" w:name="_Toc518492175"/>
+      <w:bookmarkStart w:id="17" w:name="_Toc518492175"/>
       <w:r>
         <w:t xml:space="preserve">Terminology </w:t>
       </w:r>
       <w:r>
         <w:t>&amp; Abbreviation</w:t>
       </w:r>
+      <w:bookmarkEnd w:id="15"/>
+      <w:r>
+        <w:t>s</w:t>
+      </w:r>
       <w:bookmarkEnd w:id="16"/>
-      <w:r>
-        <w:t>s</w:t>
-      </w:r>
       <w:bookmarkEnd w:id="17"/>
-      <w:bookmarkEnd w:id="18"/>
     </w:p>
     <w:tbl>
       <w:tblPr>
@@ -3606,8 +3595,8 @@
           <w:lang w:val="en-US"/>
         </w:rPr>
       </w:pPr>
-      <w:bookmarkStart w:id="19" w:name="_Toc432768213"/>
-      <w:bookmarkStart w:id="20" w:name="_Toc518492176"/>
+      <w:bookmarkStart w:id="18" w:name="_Toc432768213"/>
+      <w:bookmarkStart w:id="19" w:name="_Toc518492176"/>
       <w:r>
         <w:rPr>
           <w:lang w:val="en-US"/>
@@ -3615,8 +3604,8 @@
         <w:lastRenderedPageBreak/>
         <w:t>Overview</w:t>
       </w:r>
+      <w:bookmarkEnd w:id="18"/>
       <w:bookmarkEnd w:id="19"/>
-      <w:bookmarkEnd w:id="20"/>
     </w:p>
     <w:p>
       <w:pPr>
@@ -3833,7 +3822,7 @@
       </w:r>
     </w:p>
     <w:p>
-      <w:del w:id="21" w:author="Shivakumar, Deepthi" w:date="2018-06-12T12:07:00Z">
+      <w:del w:id="20" w:author="Shivakumar, Deepthi" w:date="2018-06-12T12:07:00Z">
         <w:r>
           <w:rPr>
             <w:noProof/>
@@ -3876,7 +3865,7 @@
           </w:drawing>
         </w:r>
       </w:del>
-      <w:ins w:id="22" w:author="Shivakumar, Deepthi" w:date="2018-06-12T12:07:00Z">
+      <w:ins w:id="21" w:author="Shivakumar, Deepthi" w:date="2018-06-12T12:07:00Z">
         <w:r>
           <w:rPr>
             <w:noProof/>
@@ -3926,14 +3915,14 @@
           <w:lang w:val="en-US"/>
         </w:rPr>
       </w:pPr>
-      <w:bookmarkStart w:id="23" w:name="_Toc518492177"/>
+      <w:bookmarkStart w:id="22" w:name="_Toc518492177"/>
       <w:r>
         <w:rPr>
           <w:lang w:val="en-US"/>
         </w:rPr>
         <w:t>Architecture</w:t>
       </w:r>
-      <w:bookmarkEnd w:id="23"/>
+      <w:bookmarkEnd w:id="22"/>
     </w:p>
     <w:p>
       <w:pPr>
@@ -3942,24 +3931,24 @@
           <w:rFonts w:cs="Arial"/>
         </w:rPr>
       </w:pPr>
+      <w:bookmarkStart w:id="23" w:name="_Toc518492178"/>
       <w:bookmarkStart w:id="24" w:name="_Ref364861637"/>
       <w:bookmarkStart w:id="25" w:name="_Ref364861818"/>
       <w:bookmarkStart w:id="26" w:name="_Toc444619007"/>
       <w:bookmarkStart w:id="27" w:name="_Toc477169212"/>
-      <w:bookmarkStart w:id="28" w:name="_Toc518492178"/>
       <w:r>
         <w:rPr>
           <w:rFonts w:cs="Arial"/>
         </w:rPr>
         <w:t>Architecture Overview</w:t>
       </w:r>
-      <w:bookmarkEnd w:id="28"/>
+      <w:bookmarkEnd w:id="23"/>
     </w:p>
     <w:p>
       <w:pPr>
         <w:pStyle w:val="Heading3"/>
       </w:pPr>
-      <w:bookmarkStart w:id="29" w:name="_Toc518492179"/>
+      <w:bookmarkStart w:id="28" w:name="_Toc518492179"/>
       <w:r>
         <w:t>Top-level software architecture design</w:t>
       </w:r>
@@ -3967,7 +3956,7 @@
       <w:bookmarkEnd w:id="25"/>
       <w:bookmarkEnd w:id="26"/>
       <w:bookmarkEnd w:id="27"/>
-      <w:bookmarkEnd w:id="29"/>
+      <w:bookmarkEnd w:id="28"/>
     </w:p>
     <w:p>
       <w:pPr>
@@ -3975,7 +3964,7 @@
           <w:rFonts w:cs="Arial"/>
         </w:rPr>
       </w:pPr>
-      <w:bookmarkStart w:id="30" w:name="_Toc421201845"/>
+      <w:bookmarkStart w:id="29" w:name="_Toc421201845"/>
       <w:r>
         <w:rPr>
           <w:rFonts w:cs="Arial"/>
@@ -4006,11 +3995,11 @@
       <w:pPr>
         <w:pStyle w:val="Heading4"/>
       </w:pPr>
-      <w:bookmarkStart w:id="31" w:name="_Toc477169213"/>
+      <w:bookmarkStart w:id="30" w:name="_Toc477169213"/>
       <w:r>
         <w:t>App Infra injection</w:t>
       </w:r>
-      <w:bookmarkEnd w:id="31"/>
+      <w:bookmarkEnd w:id="30"/>
     </w:p>
     <w:p>
       <w:r>
@@ -4173,11 +4162,11 @@
       <w:pPr>
         <w:pStyle w:val="Heading4"/>
       </w:pPr>
-      <w:bookmarkStart w:id="32" w:name="_Toc477169214"/>
+      <w:bookmarkStart w:id="31" w:name="_Toc477169214"/>
       <w:r>
         <w:t>App Infra builder</w:t>
       </w:r>
-      <w:bookmarkEnd w:id="32"/>
+      <w:bookmarkEnd w:id="31"/>
     </w:p>
     <w:p>
       <w:r>
@@ -4418,13 +4407,13 @@
       <w:pPr>
         <w:pStyle w:val="Heading4"/>
       </w:pPr>
-      <w:bookmarkStart w:id="33" w:name="_Ref454366891"/>
-      <w:bookmarkStart w:id="34" w:name="_Toc477169216"/>
+      <w:bookmarkStart w:id="32" w:name="_Ref454366891"/>
+      <w:bookmarkStart w:id="33" w:name="_Toc477169216"/>
       <w:r>
         <w:t>App Infra internal dependencies</w:t>
       </w:r>
+      <w:bookmarkEnd w:id="32"/>
       <w:bookmarkEnd w:id="33"/>
-      <w:bookmarkEnd w:id="34"/>
     </w:p>
     <w:p>
       <w:r>
@@ -4433,7 +4422,7 @@
         </w:rPr>
         <w:t xml:space="preserve">Although the modules in App Infra appear to be largely independent of each other, they nevertheless depend on the services provided by their peer modules. </w:t>
       </w:r>
-      <w:bookmarkStart w:id="35" w:name="_Toc444619011"/>
+      <w:bookmarkStart w:id="34" w:name="_Toc444619011"/>
       <w:r>
         <w:t>The following diagram provides a quick overview of the module dependencies within App Infra.</w:t>
       </w:r>
@@ -4467,10 +4456,10 @@
             <v:path o:extrusionok="f" gradientshapeok="t" o:connecttype="rect"/>
             <o:lock v:ext="edit" aspectratio="t"/>
           </v:shapetype>
-          <v:shape id="_x0000_i1025" type="#_x0000_t75" alt="" style="width:388.35pt;height:183.1pt;mso-width-percent:0;mso-height-percent:0;mso-width-percent:0;mso-height-percent:0" o:ole="">
+          <v:shape id="_x0000_i1025" type="#_x0000_t75" alt="" style="width:387.7pt;height:182.75pt;mso-width-percent:0;mso-height-percent:0;mso-width-percent:0;mso-height-percent:0" o:ole="">
             <v:imagedata r:id="rId17" o:title=""/>
           </v:shape>
-          <o:OLEObject Type="Embed" ProgID="Visio.Drawing.15" ShapeID="_x0000_i1025" DrawAspect="Content" ObjectID="_1592234167" r:id="rId18"/>
+          <o:OLEObject Type="Embed" ProgID="Visio.Drawing.15" ShapeID="_x0000_i1025" DrawAspect="Content" ObjectID="_1608619835" r:id="rId18"/>
         </w:object>
       </w:r>
     </w:p>
@@ -4521,57 +4510,57 @@
       <w:r>
         <w:t xml:space="preserve"> App Infra internal dependencies</w:t>
       </w:r>
-      <w:bookmarkStart w:id="36" w:name="_Toc444618174"/>
-      <w:bookmarkStart w:id="37" w:name="_Toc444619014"/>
-      <w:bookmarkStart w:id="38" w:name="_Toc446593796"/>
-      <w:bookmarkStart w:id="39" w:name="_Toc446593906"/>
-      <w:bookmarkStart w:id="40" w:name="_Toc446593947"/>
+      <w:bookmarkStart w:id="35" w:name="_Toc444618174"/>
+      <w:bookmarkStart w:id="36" w:name="_Toc444619014"/>
+      <w:bookmarkStart w:id="37" w:name="_Toc446593796"/>
+      <w:bookmarkStart w:id="38" w:name="_Toc446593906"/>
+      <w:bookmarkStart w:id="39" w:name="_Toc446593947"/>
+      <w:bookmarkEnd w:id="34"/>
       <w:bookmarkEnd w:id="35"/>
       <w:bookmarkEnd w:id="36"/>
       <w:bookmarkEnd w:id="37"/>
       <w:bookmarkEnd w:id="38"/>
       <w:bookmarkEnd w:id="39"/>
+    </w:p>
+    <w:p>
+      <w:r>
+        <w:t>As all modules depend on logging, this dependency is not made explicit.</w:t>
+      </w:r>
+    </w:p>
+    <w:p>
+      <w:r>
+        <w:t>Dependencies are controlled by mandating that no module may make use of functionality provided by any of its peers during its creation. App Infra will create instances for all modules in its builder in one atomic action. Only after completion of the builder process App Infra becomes accessible. Thus, it is ensured that the depended module is available when another module addresses it.</w:t>
+      </w:r>
+    </w:p>
+    <w:p>
+      <w:r>
+        <w:t>The diagram shows that Logging depends on Time, while Time depends on Logging (not show); this leads to a circular dependency. Commonly this should be avoided. This specific case can unfortunately not be prevented; it is resolved through manually preventing the circle from being closed.</w:t>
+      </w:r>
+    </w:p>
+    <w:p>
+      <w:pPr>
+        <w:pStyle w:val="Heading4"/>
+      </w:pPr>
+      <w:bookmarkStart w:id="40" w:name="_Toc477169217"/>
+      <w:r>
+        <w:t>App Infra initialization</w:t>
+      </w:r>
       <w:bookmarkEnd w:id="40"/>
     </w:p>
     <w:p>
       <w:r>
-        <w:t>As all modules depend on logging, this dependency is not made explicit.</w:t>
-      </w:r>
-    </w:p>
-    <w:p>
-      <w:r>
-        <w:t>Dependencies are controlled by mandating that no module may make use of functionality provided by any of its peers during its creation. App Infra will create instances for all modules in its builder in one atomic action. Only after completion of the builder process App Infra becomes accessible. Thus, it is ensured that the depended module is available when another module addresses it.</w:t>
-      </w:r>
-    </w:p>
-    <w:p>
-      <w:r>
-        <w:t>The diagram shows that Logging depends on Time, while Time depends on Logging (not show); this leads to a circular dependency. Commonly this should be avoided. This specific case can unfortunately not be prevented; it is resolved through manually preventing the circle from being closed.</w:t>
+        <w:t>At initialization, App Infra ensures that for all modules there is an instance created that provides the defined interface. Either it is an instance provided by the app through the builder pattern, or a default implementation as included in the App Infra library. This way, no exception handling is required in App Infra when providing access to its modules. To limit memory consumption and initialization time, the constructor of the App Infra modules is kept limited to the bare minimum. Second reason why there cannot be very complex logic in the constructor is that there is no guarantee that any of the other modules of App Infra have already been created and initialized, so during the initialization of App Infra internal dependencies cannot be resolved nor can the modules be used.</w:t>
       </w:r>
     </w:p>
     <w:p>
       <w:pPr>
         <w:pStyle w:val="Heading4"/>
       </w:pPr>
-      <w:bookmarkStart w:id="41" w:name="_Toc477169217"/>
-      <w:r>
-        <w:t>App Infra initialization</w:t>
+      <w:bookmarkStart w:id="41" w:name="_Toc477169218"/>
+      <w:r>
+        <w:t>App Infra stand-alone modules</w:t>
       </w:r>
       <w:bookmarkEnd w:id="41"/>
-    </w:p>
-    <w:p>
-      <w:r>
-        <w:t>At initialization, App Infra ensures that for all modules there is an instance created that provides the defined interface. Either it is an instance provided by the app through the builder pattern, or a default implementation as included in the App Infra library. This way, no exception handling is required in App Infra when providing access to its modules. To limit memory consumption and initialization time, the constructor of the App Infra modules is kept limited to the bare minimum. Second reason why there cannot be very complex logic in the constructor is that there is no guarantee that any of the other modules of App Infra have already been created and initialized, so during the initialization of App Infra internal dependencies cannot be resolved nor can the modules be used.</w:t>
-      </w:r>
-    </w:p>
-    <w:p>
-      <w:pPr>
-        <w:pStyle w:val="Heading4"/>
-      </w:pPr>
-      <w:bookmarkStart w:id="42" w:name="_Toc477169218"/>
-      <w:r>
-        <w:t>App Infra stand-alone modules</w:t>
-      </w:r>
-      <w:bookmarkEnd w:id="42"/>
     </w:p>
     <w:p>
       <w:r>
@@ -4622,16 +4611,16 @@
       <w:pPr>
         <w:pStyle w:val="Heading3"/>
       </w:pPr>
-      <w:bookmarkStart w:id="43" w:name="_Toc477169219"/>
-      <w:bookmarkStart w:id="44" w:name="_Toc518492180"/>
+      <w:bookmarkStart w:id="42" w:name="_Toc477169219"/>
+      <w:bookmarkStart w:id="43" w:name="_Toc518492180"/>
       <w:r>
         <w:t xml:space="preserve">Software </w:t>
       </w:r>
       <w:r>
         <w:t>detailed design App Infra library</w:t>
       </w:r>
+      <w:bookmarkEnd w:id="42"/>
       <w:bookmarkEnd w:id="43"/>
-      <w:bookmarkEnd w:id="44"/>
     </w:p>
     <w:p>
       <w:r>
@@ -4715,19 +4704,19 @@
       <w:pPr>
         <w:pStyle w:val="Heading4"/>
       </w:pPr>
-      <w:bookmarkStart w:id="45" w:name="_Toc454549866"/>
-      <w:bookmarkStart w:id="46" w:name="_Toc454550410"/>
-      <w:bookmarkStart w:id="47" w:name="_Toc454551008"/>
-      <w:bookmarkStart w:id="48" w:name="_Ref454549590"/>
-      <w:bookmarkStart w:id="49" w:name="_Toc477169220"/>
+      <w:bookmarkStart w:id="44" w:name="_Toc454549866"/>
+      <w:bookmarkStart w:id="45" w:name="_Toc454550410"/>
+      <w:bookmarkStart w:id="46" w:name="_Toc454551008"/>
+      <w:bookmarkStart w:id="47" w:name="_Ref454549590"/>
+      <w:bookmarkStart w:id="48" w:name="_Toc477169220"/>
+      <w:bookmarkEnd w:id="44"/>
       <w:bookmarkEnd w:id="45"/>
       <w:bookmarkEnd w:id="46"/>
+      <w:r>
+        <w:t>App Infra</w:t>
+      </w:r>
       <w:bookmarkEnd w:id="47"/>
-      <w:r>
-        <w:t>App Infra</w:t>
-      </w:r>
       <w:bookmarkEnd w:id="48"/>
-      <w:bookmarkEnd w:id="49"/>
     </w:p>
     <w:p>
       <w:pPr>
@@ -4829,28 +4818,28 @@
           <w:rFonts w:cs="Arial"/>
         </w:rPr>
       </w:pPr>
-      <w:bookmarkStart w:id="50" w:name="_Toc454549868"/>
-      <w:bookmarkStart w:id="51" w:name="_Toc454550412"/>
-      <w:bookmarkStart w:id="52" w:name="_Toc454551010"/>
-      <w:bookmarkStart w:id="53" w:name="_Ref454549617"/>
-      <w:bookmarkStart w:id="54" w:name="_Ref463612482"/>
+      <w:bookmarkStart w:id="49" w:name="_Toc454549868"/>
+      <w:bookmarkStart w:id="50" w:name="_Toc454550412"/>
+      <w:bookmarkStart w:id="51" w:name="_Toc454551010"/>
+      <w:bookmarkStart w:id="52" w:name="_Ref454549617"/>
+      <w:bookmarkStart w:id="53" w:name="_Ref463612482"/>
+      <w:bookmarkEnd w:id="49"/>
       <w:bookmarkEnd w:id="50"/>
       <w:bookmarkEnd w:id="51"/>
+      <w:r>
+        <w:rPr>
+          <w:rFonts w:cs="Arial"/>
+        </w:rPr>
+        <w:t xml:space="preserve">Secure storage </w:t>
+      </w:r>
       <w:bookmarkEnd w:id="52"/>
       <w:r>
         <w:rPr>
           <w:rFonts w:cs="Arial"/>
         </w:rPr>
-        <w:t xml:space="preserve">Secure storage </w:t>
+        <w:t>module</w:t>
       </w:r>
       <w:bookmarkEnd w:id="53"/>
-      <w:r>
-        <w:rPr>
-          <w:rFonts w:cs="Arial"/>
-        </w:rPr>
-        <w:t>module</w:t>
-      </w:r>
-      <w:bookmarkEnd w:id="54"/>
     </w:p>
     <w:p>
       <w:pPr>
@@ -5111,20 +5100,21 @@
           <w:rFonts w:cs="Arial"/>
         </w:rPr>
       </w:pPr>
-      <w:bookmarkStart w:id="55" w:name="_Toc454549870"/>
-      <w:bookmarkStart w:id="56" w:name="_Toc454550414"/>
-      <w:bookmarkStart w:id="57" w:name="_Toc454551012"/>
-      <w:bookmarkStart w:id="58" w:name="_Toc454549871"/>
-      <w:bookmarkStart w:id="59" w:name="_Toc454550415"/>
-      <w:bookmarkStart w:id="60" w:name="_Toc454551013"/>
-      <w:bookmarkStart w:id="61" w:name="_Toc454549872"/>
-      <w:bookmarkStart w:id="62" w:name="_Toc454550416"/>
-      <w:bookmarkStart w:id="63" w:name="_Toc454551014"/>
-      <w:bookmarkStart w:id="64" w:name="_Toc454549873"/>
-      <w:bookmarkStart w:id="65" w:name="_Toc454550417"/>
-      <w:bookmarkStart w:id="66" w:name="_Toc454551015"/>
-      <w:bookmarkStart w:id="67" w:name="_Ref454549631"/>
-      <w:bookmarkStart w:id="68" w:name="_Ref463612493"/>
+      <w:bookmarkStart w:id="54" w:name="_Toc454549870"/>
+      <w:bookmarkStart w:id="55" w:name="_Toc454550414"/>
+      <w:bookmarkStart w:id="56" w:name="_Toc454551012"/>
+      <w:bookmarkStart w:id="57" w:name="_Toc454549871"/>
+      <w:bookmarkStart w:id="58" w:name="_Toc454550415"/>
+      <w:bookmarkStart w:id="59" w:name="_Toc454551013"/>
+      <w:bookmarkStart w:id="60" w:name="_Toc454549872"/>
+      <w:bookmarkStart w:id="61" w:name="_Toc454550416"/>
+      <w:bookmarkStart w:id="62" w:name="_Toc454551014"/>
+      <w:bookmarkStart w:id="63" w:name="_Toc454549873"/>
+      <w:bookmarkStart w:id="64" w:name="_Toc454550417"/>
+      <w:bookmarkStart w:id="65" w:name="_Toc454551015"/>
+      <w:bookmarkStart w:id="66" w:name="_Ref454549631"/>
+      <w:bookmarkStart w:id="67" w:name="_Ref463612493"/>
+      <w:bookmarkEnd w:id="54"/>
       <w:bookmarkEnd w:id="55"/>
       <w:bookmarkEnd w:id="56"/>
       <w:bookmarkEnd w:id="57"/>
@@ -5136,7 +5126,6 @@
       <w:bookmarkEnd w:id="63"/>
       <w:bookmarkEnd w:id="64"/>
       <w:bookmarkEnd w:id="65"/>
-      <w:bookmarkEnd w:id="66"/>
       <w:r>
         <w:rPr>
           <w:rFonts w:cs="Arial"/>
@@ -5632,10 +5621,10 @@
     <w:p>
       <w:pPr>
         <w:rPr>
-          <w:ins w:id="69" w:author="Shivakumar, Deepthi" w:date="2018-06-12T12:08:00Z"/>
-        </w:rPr>
-      </w:pPr>
-      <w:ins w:id="70" w:author="Shivakumar, Deepthi" w:date="2018-06-12T12:08:00Z">
+          <w:ins w:id="68" w:author="Shivakumar, Deepthi" w:date="2018-06-12T12:08:00Z"/>
+        </w:rPr>
+      </w:pPr>
+      <w:ins w:id="69" w:author="Shivakumar, Deepthi" w:date="2018-06-12T12:08:00Z">
         <w:r>
           <w:t>Data migration from old secure storage to new secure storage will be taken care by app infra internally. There is no action required from any component or proposition.</w:t>
         </w:r>
@@ -5645,15 +5634,15 @@
       <w:pPr>
         <w:spacing w:after="0"/>
         <w:rPr>
-          <w:del w:id="71" w:author="Shivakumar, Deepthi" w:date="2018-06-12T12:08:00Z"/>
-        </w:rPr>
-      </w:pPr>
-      <w:ins w:id="72" w:author="Shivakumar, Deepthi" w:date="2018-06-12T12:09:00Z">
+          <w:del w:id="70" w:author="Shivakumar, Deepthi" w:date="2018-06-12T12:08:00Z"/>
+        </w:rPr>
+      </w:pPr>
+      <w:ins w:id="71" w:author="Shivakumar, Deepthi" w:date="2018-06-12T12:09:00Z">
         <w:r>
           <w:t xml:space="preserve">Please note that migration </w:t>
         </w:r>
       </w:ins>
-      <w:del w:id="73" w:author="Shivakumar, Deepthi" w:date="2018-06-12T12:08:00Z">
+      <w:del w:id="72" w:author="Shivakumar, Deepthi" w:date="2018-06-12T12:08:00Z">
         <w:r>
           <w:delText>NOTE: Migration of existing data into new Secure storage will be taken care by this module which is still under development.</w:delText>
         </w:r>
@@ -5662,10 +5651,10 @@
     <w:p>
       <w:pPr>
         <w:rPr>
-          <w:ins w:id="74" w:author="Shivakumar, Deepthi" w:date="2018-06-12T12:15:00Z"/>
-        </w:rPr>
-      </w:pPr>
-      <w:ins w:id="75" w:author="Shivakumar, Deepthi" w:date="2018-06-12T12:10:00Z">
+          <w:ins w:id="73" w:author="Shivakumar, Deepthi" w:date="2018-06-12T12:15:00Z"/>
+        </w:rPr>
+      </w:pPr>
+      <w:ins w:id="74" w:author="Shivakumar, Deepthi" w:date="2018-06-12T12:10:00Z">
         <w:r>
           <w:t>will take few milliseconds extra for the first time for any kind of data.</w:t>
         </w:r>
@@ -5674,10 +5663,10 @@
     <w:p>
       <w:pPr>
         <w:rPr>
-          <w:ins w:id="76" w:author="Shivakumar, Deepthi" w:date="2018-06-12T12:10:00Z"/>
-        </w:rPr>
-      </w:pPr>
-      <w:ins w:id="77" w:author="Shivakumar, Deepthi" w:date="2018-06-12T12:15:00Z">
+          <w:ins w:id="75" w:author="Shivakumar, Deepthi" w:date="2018-06-12T12:10:00Z"/>
+        </w:rPr>
+      </w:pPr>
+      <w:ins w:id="76" w:author="Shivakumar, Deepthi" w:date="2018-06-12T12:15:00Z">
         <w:r>
           <w:t>Below picture shows the internal design followed for migration.</w:t>
         </w:r>
@@ -5686,11 +5675,11 @@
     <w:p>
       <w:pPr>
         <w:jc w:val="center"/>
-        <w:pPrChange w:id="78" w:author="Shivakumar, Deepthi" w:date="2018-06-14T17:43:00Z">
+        <w:pPrChange w:id="77" w:author="Shivakumar, Deepthi" w:date="2018-06-14T17:43:00Z">
           <w:pPr/>
         </w:pPrChange>
       </w:pPr>
-      <w:ins w:id="79" w:author="Shivakumar, Deepthi" w:date="2018-06-27T15:17:00Z">
+      <w:ins w:id="78" w:author="Shivakumar, Deepthi" w:date="2018-06-27T15:17:00Z">
         <w:r>
           <w:rPr>
             <w:noProof/>
@@ -5754,14 +5743,14 @@
         </w:rPr>
         <w:t xml:space="preserve"> </w:t>
       </w:r>
+      <w:bookmarkEnd w:id="66"/>
+      <w:r>
+        <w:rPr>
+          <w:rFonts w:cs="Arial"/>
+        </w:rPr>
+        <w:t>module</w:t>
+      </w:r>
       <w:bookmarkEnd w:id="67"/>
-      <w:r>
-        <w:rPr>
-          <w:rFonts w:cs="Arial"/>
-        </w:rPr>
-        <w:t>module</w:t>
-      </w:r>
-      <w:bookmarkEnd w:id="68"/>
     </w:p>
     <w:p>
       <w:pPr>
@@ -6031,17 +6020,18 @@
         </w:numPr>
         <w:spacing w:after="0"/>
       </w:pPr>
-      <w:bookmarkStart w:id="80" w:name="_Toc454549875"/>
-      <w:bookmarkStart w:id="81" w:name="_Toc454550419"/>
-      <w:bookmarkStart w:id="82" w:name="_Toc454551017"/>
-      <w:bookmarkStart w:id="83" w:name="_Toc454549876"/>
-      <w:bookmarkStart w:id="84" w:name="_Toc454550420"/>
-      <w:bookmarkStart w:id="85" w:name="_Toc454551018"/>
-      <w:bookmarkStart w:id="86" w:name="_Toc454549877"/>
-      <w:bookmarkStart w:id="87" w:name="_Toc454550421"/>
-      <w:bookmarkStart w:id="88" w:name="_Toc454551019"/>
-      <w:bookmarkStart w:id="89" w:name="_Ref454549651"/>
-      <w:bookmarkStart w:id="90" w:name="_Ref463612499"/>
+      <w:bookmarkStart w:id="79" w:name="_Toc454549875"/>
+      <w:bookmarkStart w:id="80" w:name="_Toc454550419"/>
+      <w:bookmarkStart w:id="81" w:name="_Toc454551017"/>
+      <w:bookmarkStart w:id="82" w:name="_Toc454549876"/>
+      <w:bookmarkStart w:id="83" w:name="_Toc454550420"/>
+      <w:bookmarkStart w:id="84" w:name="_Toc454551018"/>
+      <w:bookmarkStart w:id="85" w:name="_Toc454549877"/>
+      <w:bookmarkStart w:id="86" w:name="_Toc454550421"/>
+      <w:bookmarkStart w:id="87" w:name="_Toc454551019"/>
+      <w:bookmarkStart w:id="88" w:name="_Ref454549651"/>
+      <w:bookmarkStart w:id="89" w:name="_Ref463612499"/>
+      <w:bookmarkEnd w:id="79"/>
       <w:bookmarkEnd w:id="80"/>
       <w:bookmarkEnd w:id="81"/>
       <w:bookmarkEnd w:id="82"/>
@@ -6050,7 +6040,6 @@
       <w:bookmarkEnd w:id="85"/>
       <w:bookmarkEnd w:id="86"/>
       <w:bookmarkEnd w:id="87"/>
-      <w:bookmarkEnd w:id="88"/>
       <w:r>
         <w:t>The service discovery server might store the home country and requesting client IP address.</w:t>
       </w:r>
@@ -6102,13 +6091,13 @@
       <w:pPr>
         <w:pStyle w:val="Heading4"/>
       </w:pPr>
-      <w:bookmarkStart w:id="91" w:name="_Ref467606709"/>
+      <w:bookmarkStart w:id="90" w:name="_Ref467606709"/>
+      <w:bookmarkEnd w:id="88"/>
       <w:bookmarkEnd w:id="89"/>
+      <w:r>
+        <w:t>App tagging module</w:t>
+      </w:r>
       <w:bookmarkEnd w:id="90"/>
-      <w:r>
-        <w:t>App tagging module</w:t>
-      </w:r>
-      <w:bookmarkEnd w:id="91"/>
     </w:p>
     <w:p>
       <w:pPr>
@@ -6416,50 +6405,51 @@
           <w:rFonts w:cs="Arial"/>
         </w:rPr>
       </w:pPr>
-      <w:bookmarkStart w:id="92" w:name="_Toc454549879"/>
-      <w:bookmarkStart w:id="93" w:name="_Toc454550423"/>
-      <w:bookmarkStart w:id="94" w:name="_Toc454551021"/>
-      <w:bookmarkStart w:id="95" w:name="_Toc454549880"/>
-      <w:bookmarkStart w:id="96" w:name="_Toc454550424"/>
-      <w:bookmarkStart w:id="97" w:name="_Toc454551022"/>
-      <w:bookmarkStart w:id="98" w:name="_Toc454549881"/>
-      <w:bookmarkStart w:id="99" w:name="_Toc454550425"/>
-      <w:bookmarkStart w:id="100" w:name="_Toc454551023"/>
-      <w:bookmarkStart w:id="101" w:name="_Toc454549882"/>
-      <w:bookmarkStart w:id="102" w:name="_Toc454550426"/>
-      <w:bookmarkStart w:id="103" w:name="_Toc454551024"/>
-      <w:bookmarkStart w:id="104" w:name="_Toc454549883"/>
-      <w:bookmarkStart w:id="105" w:name="_Toc454550427"/>
-      <w:bookmarkStart w:id="106" w:name="_Toc454551025"/>
-      <w:bookmarkStart w:id="107" w:name="_Toc454549884"/>
-      <w:bookmarkStart w:id="108" w:name="_Toc454550428"/>
-      <w:bookmarkStart w:id="109" w:name="_Toc454551026"/>
-      <w:bookmarkStart w:id="110" w:name="_Toc454549885"/>
-      <w:bookmarkStart w:id="111" w:name="_Toc454550429"/>
-      <w:bookmarkStart w:id="112" w:name="_Toc454551027"/>
-      <w:bookmarkStart w:id="113" w:name="_Toc454549886"/>
-      <w:bookmarkStart w:id="114" w:name="_Toc454550430"/>
-      <w:bookmarkStart w:id="115" w:name="_Toc454551028"/>
-      <w:bookmarkStart w:id="116" w:name="_Toc454549887"/>
-      <w:bookmarkStart w:id="117" w:name="_Toc454550431"/>
-      <w:bookmarkStart w:id="118" w:name="_Toc454551029"/>
-      <w:bookmarkStart w:id="119" w:name="_Toc454549888"/>
-      <w:bookmarkStart w:id="120" w:name="_Toc454550432"/>
-      <w:bookmarkStart w:id="121" w:name="_Toc454551030"/>
-      <w:bookmarkStart w:id="122" w:name="_Toc454549889"/>
-      <w:bookmarkStart w:id="123" w:name="_Toc454550433"/>
-      <w:bookmarkStart w:id="124" w:name="_Toc454551031"/>
-      <w:bookmarkStart w:id="125" w:name="_Toc454549890"/>
-      <w:bookmarkStart w:id="126" w:name="_Toc454550434"/>
-      <w:bookmarkStart w:id="127" w:name="_Toc454551032"/>
-      <w:bookmarkStart w:id="128" w:name="_Toc454549891"/>
-      <w:bookmarkStart w:id="129" w:name="_Toc454550435"/>
-      <w:bookmarkStart w:id="130" w:name="_Toc454551033"/>
-      <w:bookmarkStart w:id="131" w:name="_Toc454549892"/>
-      <w:bookmarkStart w:id="132" w:name="_Toc454550436"/>
-      <w:bookmarkStart w:id="133" w:name="_Toc454551034"/>
-      <w:bookmarkStart w:id="134" w:name="_Ref454549663"/>
-      <w:bookmarkStart w:id="135" w:name="_Ref463612506"/>
+      <w:bookmarkStart w:id="91" w:name="_Toc454549879"/>
+      <w:bookmarkStart w:id="92" w:name="_Toc454550423"/>
+      <w:bookmarkStart w:id="93" w:name="_Toc454551021"/>
+      <w:bookmarkStart w:id="94" w:name="_Toc454549880"/>
+      <w:bookmarkStart w:id="95" w:name="_Toc454550424"/>
+      <w:bookmarkStart w:id="96" w:name="_Toc454551022"/>
+      <w:bookmarkStart w:id="97" w:name="_Toc454549881"/>
+      <w:bookmarkStart w:id="98" w:name="_Toc454550425"/>
+      <w:bookmarkStart w:id="99" w:name="_Toc454551023"/>
+      <w:bookmarkStart w:id="100" w:name="_Toc454549882"/>
+      <w:bookmarkStart w:id="101" w:name="_Toc454550426"/>
+      <w:bookmarkStart w:id="102" w:name="_Toc454551024"/>
+      <w:bookmarkStart w:id="103" w:name="_Toc454549883"/>
+      <w:bookmarkStart w:id="104" w:name="_Toc454550427"/>
+      <w:bookmarkStart w:id="105" w:name="_Toc454551025"/>
+      <w:bookmarkStart w:id="106" w:name="_Toc454549884"/>
+      <w:bookmarkStart w:id="107" w:name="_Toc454550428"/>
+      <w:bookmarkStart w:id="108" w:name="_Toc454551026"/>
+      <w:bookmarkStart w:id="109" w:name="_Toc454549885"/>
+      <w:bookmarkStart w:id="110" w:name="_Toc454550429"/>
+      <w:bookmarkStart w:id="111" w:name="_Toc454551027"/>
+      <w:bookmarkStart w:id="112" w:name="_Toc454549886"/>
+      <w:bookmarkStart w:id="113" w:name="_Toc454550430"/>
+      <w:bookmarkStart w:id="114" w:name="_Toc454551028"/>
+      <w:bookmarkStart w:id="115" w:name="_Toc454549887"/>
+      <w:bookmarkStart w:id="116" w:name="_Toc454550431"/>
+      <w:bookmarkStart w:id="117" w:name="_Toc454551029"/>
+      <w:bookmarkStart w:id="118" w:name="_Toc454549888"/>
+      <w:bookmarkStart w:id="119" w:name="_Toc454550432"/>
+      <w:bookmarkStart w:id="120" w:name="_Toc454551030"/>
+      <w:bookmarkStart w:id="121" w:name="_Toc454549889"/>
+      <w:bookmarkStart w:id="122" w:name="_Toc454550433"/>
+      <w:bookmarkStart w:id="123" w:name="_Toc454551031"/>
+      <w:bookmarkStart w:id="124" w:name="_Toc454549890"/>
+      <w:bookmarkStart w:id="125" w:name="_Toc454550434"/>
+      <w:bookmarkStart w:id="126" w:name="_Toc454551032"/>
+      <w:bookmarkStart w:id="127" w:name="_Toc454549891"/>
+      <w:bookmarkStart w:id="128" w:name="_Toc454550435"/>
+      <w:bookmarkStart w:id="129" w:name="_Toc454551033"/>
+      <w:bookmarkStart w:id="130" w:name="_Toc454549892"/>
+      <w:bookmarkStart w:id="131" w:name="_Toc454550436"/>
+      <w:bookmarkStart w:id="132" w:name="_Toc454551034"/>
+      <w:bookmarkStart w:id="133" w:name="_Ref454549663"/>
+      <w:bookmarkStart w:id="134" w:name="_Ref463612506"/>
+      <w:bookmarkEnd w:id="91"/>
       <w:bookmarkEnd w:id="92"/>
       <w:bookmarkEnd w:id="93"/>
       <w:bookmarkEnd w:id="94"/>
@@ -6501,27 +6491,26 @@
       <w:bookmarkEnd w:id="130"/>
       <w:bookmarkEnd w:id="131"/>
       <w:bookmarkEnd w:id="132"/>
+      <w:r>
+        <w:rPr>
+          <w:rFonts w:cs="Arial"/>
+        </w:rPr>
+        <w:t>Logging</w:t>
+      </w:r>
+      <w:r>
+        <w:rPr>
+          <w:rFonts w:cs="Arial"/>
+        </w:rPr>
+        <w:t xml:space="preserve"> </w:t>
+      </w:r>
       <w:bookmarkEnd w:id="133"/>
       <w:r>
         <w:rPr>
           <w:rFonts w:cs="Arial"/>
         </w:rPr>
-        <w:t>Logging</w:t>
-      </w:r>
-      <w:r>
-        <w:rPr>
-          <w:rFonts w:cs="Arial"/>
-        </w:rPr>
-        <w:t xml:space="preserve"> </w:t>
+        <w:t>module</w:t>
       </w:r>
       <w:bookmarkEnd w:id="134"/>
-      <w:r>
-        <w:rPr>
-          <w:rFonts w:cs="Arial"/>
-        </w:rPr>
-        <w:t>module</w:t>
-      </w:r>
-      <w:bookmarkEnd w:id="135"/>
     </w:p>
     <w:p>
       <w:pPr>
@@ -6574,12 +6563,12 @@
       <w:pPr>
         <w:pStyle w:val="Bullitlistlevel1"/>
       </w:pPr>
-      <w:ins w:id="136" w:author="Shivakumar, Deepthi" w:date="2018-06-12T12:38:00Z">
+      <w:ins w:id="135" w:author="Shivakumar, Deepthi" w:date="2018-06-12T12:38:00Z">
         <w:r>
           <w:t>Cloud</w:t>
         </w:r>
       </w:ins>
-      <w:del w:id="137" w:author="Shivakumar, Deepthi" w:date="2018-06-12T12:38:00Z">
+      <w:del w:id="136" w:author="Shivakumar, Deepthi" w:date="2018-06-12T12:38:00Z">
         <w:r>
           <w:delText>Web</w:delText>
         </w:r>
@@ -6637,12 +6626,12 @@
       <w:pPr>
         <w:pStyle w:val="Bullitlistlevel1"/>
       </w:pPr>
-      <w:del w:id="138" w:author="Shivakumar, Deepthi" w:date="2018-06-12T12:38:00Z">
+      <w:del w:id="137" w:author="Shivakumar, Deepthi" w:date="2018-06-12T12:38:00Z">
         <w:r>
           <w:delText>Comment</w:delText>
         </w:r>
       </w:del>
-      <w:ins w:id="139" w:author="Shivakumar, Deepthi" w:date="2018-06-12T12:38:00Z">
+      <w:ins w:id="138" w:author="Shivakumar, Deepthi" w:date="2018-06-12T12:38:00Z">
         <w:r>
           <w:t>Description</w:t>
         </w:r>
@@ -6756,7 +6745,7 @@
     <w:p>
       <w:pPr>
         <w:rPr>
-          <w:ins w:id="140" w:author="Shivakumar, Deepthi" w:date="2018-06-12T12:42:00Z"/>
+          <w:ins w:id="139" w:author="Shivakumar, Deepthi" w:date="2018-06-12T12:42:00Z"/>
         </w:rPr>
       </w:pPr>
       <w:r>
@@ -6766,15 +6755,15 @@
     <w:p>
       <w:pPr>
         <w:rPr>
-          <w:ins w:id="141" w:author="Shivakumar, Deepthi" w:date="2018-06-12T12:44:00Z"/>
-        </w:rPr>
-      </w:pPr>
-      <w:ins w:id="142" w:author="Shivakumar, Deepthi" w:date="2018-06-12T12:42:00Z">
+          <w:ins w:id="140" w:author="Shivakumar, Deepthi" w:date="2018-06-12T12:44:00Z"/>
+        </w:rPr>
+      </w:pPr>
+      <w:ins w:id="141" w:author="Shivakumar, Deepthi" w:date="2018-06-12T12:42:00Z">
         <w:r>
           <w:t>3.1</w:t>
         </w:r>
       </w:ins>
-      <w:ins w:id="143" w:author="Shivakumar, Deepthi" w:date="2018-06-12T12:44:00Z">
+      <w:ins w:id="142" w:author="Shivakumar, Deepthi" w:date="2018-06-12T12:44:00Z">
         <w:r>
           <w:t>.2.6.1 Cloud logging</w:t>
         </w:r>
@@ -6783,11 +6772,11 @@
     <w:p>
       <w:pPr>
         <w:jc w:val="center"/>
-        <w:pPrChange w:id="144" w:author="Shivakumar, Deepthi" w:date="2018-06-14T17:44:00Z">
+        <w:pPrChange w:id="143" w:author="Shivakumar, Deepthi" w:date="2018-06-14T17:44:00Z">
           <w:pPr/>
         </w:pPrChange>
       </w:pPr>
-      <w:ins w:id="145" w:author="Shivakumar, Deepthi" w:date="2018-06-12T13:51:00Z">
+      <w:ins w:id="144" w:author="Shivakumar, Deepthi" w:date="2018-06-12T13:51:00Z">
         <w:r>
           <w:rPr>
             <w:noProof/>
@@ -6865,7 +6854,7 @@
         </w:numPr>
         <w:spacing w:after="0"/>
         <w:rPr>
-          <w:ins w:id="146" w:author="Shivakumar, Deepthi" w:date="2018-06-12T12:40:00Z"/>
+          <w:ins w:id="145" w:author="Shivakumar, Deepthi" w:date="2018-06-12T12:40:00Z"/>
         </w:rPr>
       </w:pPr>
       <w:r>
@@ -6881,7 +6870,7 @@
         </w:numPr>
         <w:spacing w:after="0"/>
       </w:pPr>
-      <w:ins w:id="147" w:author="Shivakumar, Deepthi" w:date="2018-06-12T12:40:00Z">
+      <w:ins w:id="146" w:author="Shivakumar, Deepthi" w:date="2018-06-12T12:40:00Z">
         <w:r>
           <w:t>Logs are stored in local database without encryption when cloud logging is enabled.</w:t>
         </w:r>
@@ -6890,7 +6879,7 @@
     <w:p>
       <w:pPr>
         <w:rPr>
-          <w:ins w:id="148" w:author="Shivakumar, Deepthi" w:date="2018-06-12T12:41:00Z"/>
+          <w:ins w:id="147" w:author="Shivakumar, Deepthi" w:date="2018-06-12T12:41:00Z"/>
         </w:rPr>
       </w:pPr>
       <w:r>
@@ -6898,12 +6887,12 @@
       </w:r>
     </w:p>
     <w:p>
-      <w:ins w:id="149" w:author="Shivakumar, Deepthi" w:date="2018-06-12T12:41:00Z">
+      <w:ins w:id="148" w:author="Shivakumar, Deepthi" w:date="2018-06-12T12:41:00Z">
         <w:r>
           <w:t>Uses REST client to sync locally stored logs to HSDP cloud</w:t>
         </w:r>
       </w:ins>
-      <w:ins w:id="150" w:author="Shivakumar, Deepthi" w:date="2018-06-12T13:53:00Z">
+      <w:ins w:id="149" w:author="Shivakumar, Deepthi" w:date="2018-06-12T13:53:00Z">
         <w:r>
           <w:t xml:space="preserve"> when cloud logging is enabled.</w:t>
         </w:r>
@@ -6928,12 +6917,12 @@
         </w:numPr>
         <w:spacing w:after="0"/>
         <w:rPr>
-          <w:ins w:id="151" w:author="Shivakumar, Deepthi" w:date="2018-06-12T12:41:00Z"/>
+          <w:ins w:id="150" w:author="Shivakumar, Deepthi" w:date="2018-06-12T12:41:00Z"/>
           <w:rFonts w:ascii="Courier New" w:hAnsi="Courier New" w:cs="Courier New"/>
           <w:noProof/>
-          <w:rPrChange w:id="152" w:author="Shivakumar, Deepthi" w:date="2018-06-12T12:41:00Z">
+          <w:rPrChange w:id="151" w:author="Shivakumar, Deepthi" w:date="2018-06-12T12:41:00Z">
             <w:rPr>
-              <w:ins w:id="153" w:author="Shivakumar, Deepthi" w:date="2018-06-12T12:41:00Z"/>
+              <w:ins w:id="152" w:author="Shivakumar, Deepthi" w:date="2018-06-12T12:41:00Z"/>
             </w:rPr>
           </w:rPrChange>
         </w:rPr>
@@ -6951,17 +6940,17 @@
         </w:numPr>
         <w:spacing w:after="0"/>
         <w:rPr>
-          <w:ins w:id="154" w:author="Shivakumar, Deepthi" w:date="2018-06-18T18:00:00Z"/>
+          <w:ins w:id="153" w:author="Shivakumar, Deepthi" w:date="2018-06-18T18:00:00Z"/>
           <w:rStyle w:val="Code"/>
           <w:rFonts w:ascii="Arial" w:hAnsi="Arial" w:cs="Arial"/>
         </w:rPr>
       </w:pPr>
-      <w:ins w:id="155" w:author="Shivakumar, Deepthi" w:date="2018-06-12T12:45:00Z">
+      <w:ins w:id="154" w:author="Shivakumar, Deepthi" w:date="2018-06-12T12:45:00Z">
         <w:r>
           <w:rPr>
             <w:rStyle w:val="Code"/>
             <w:rFonts w:ascii="Arial" w:hAnsi="Arial" w:cs="Arial"/>
-            <w:rPrChange w:id="156" w:author="Shivakumar, Deepthi" w:date="2018-06-12T12:45:00Z">
+            <w:rPrChange w:id="155" w:author="Shivakumar, Deepthi" w:date="2018-06-12T12:45:00Z">
               <w:rPr>
                 <w:rStyle w:val="Code"/>
               </w:rPr>
@@ -6971,7 +6960,7 @@
           <w:t xml:space="preserve">This </w:t>
         </w:r>
       </w:ins>
-      <w:ins w:id="157" w:author="Shivakumar, Deepthi" w:date="2018-06-12T13:53:00Z">
+      <w:ins w:id="156" w:author="Shivakumar, Deepthi" w:date="2018-06-12T13:53:00Z">
         <w:r>
           <w:rPr>
             <w:rStyle w:val="Code"/>
@@ -6980,7 +6969,7 @@
           <w:t>cloud logging module</w:t>
         </w:r>
       </w:ins>
-      <w:ins w:id="158" w:author="Shivakumar, Deepthi" w:date="2018-06-12T12:45:00Z">
+      <w:ins w:id="157" w:author="Shivakumar, Deepthi" w:date="2018-06-12T12:45:00Z">
         <w:r>
           <w:rPr>
             <w:rStyle w:val="Code"/>
@@ -6989,7 +6978,7 @@
           <w:t xml:space="preserve"> does not expose any sensitive data</w:t>
         </w:r>
       </w:ins>
-      <w:ins w:id="159" w:author="Shivakumar, Deepthi" w:date="2018-06-12T13:53:00Z">
+      <w:ins w:id="158" w:author="Shivakumar, Deepthi" w:date="2018-06-12T13:53:00Z">
         <w:r>
           <w:rPr>
             <w:rStyle w:val="Code"/>
@@ -7003,11 +6992,11 @@
       <w:pPr>
         <w:spacing w:after="0"/>
         <w:rPr>
-          <w:ins w:id="160" w:author="Shivakumar, Deepthi" w:date="2018-06-18T18:00:00Z"/>
+          <w:ins w:id="159" w:author="Shivakumar, Deepthi" w:date="2018-06-18T18:00:00Z"/>
           <w:rStyle w:val="Code"/>
           <w:rFonts w:ascii="Arial" w:hAnsi="Arial" w:cs="Arial"/>
         </w:rPr>
-        <w:pPrChange w:id="161" w:author="Shivakumar, Deepthi" w:date="2018-06-18T18:00:00Z">
+        <w:pPrChange w:id="160" w:author="Shivakumar, Deepthi" w:date="2018-06-18T18:00:00Z">
           <w:pPr>
             <w:pStyle w:val="ListParagraph"/>
             <w:numPr>
@@ -7023,12 +7012,12 @@
       <w:pPr>
         <w:spacing w:after="0"/>
         <w:rPr>
-          <w:ins w:id="162" w:author="Shivakumar, Deepthi" w:date="2018-06-18T18:00:00Z"/>
+          <w:ins w:id="161" w:author="Shivakumar, Deepthi" w:date="2018-06-18T18:00:00Z"/>
           <w:rStyle w:val="Code"/>
           <w:rFonts w:ascii="Arial" w:hAnsi="Arial" w:cs="Arial"/>
           <w:b/>
         </w:rPr>
-        <w:pPrChange w:id="163" w:author="Shivakumar, Deepthi" w:date="2018-06-18T18:00:00Z">
+        <w:pPrChange w:id="162" w:author="Shivakumar, Deepthi" w:date="2018-06-18T18:00:00Z">
           <w:pPr>
             <w:pStyle w:val="ListParagraph"/>
             <w:numPr>
@@ -7039,13 +7028,13 @@
           </w:pPr>
         </w:pPrChange>
       </w:pPr>
-      <w:ins w:id="164" w:author="Shivakumar, Deepthi" w:date="2018-06-18T18:00:00Z">
+      <w:ins w:id="163" w:author="Shivakumar, Deepthi" w:date="2018-06-18T18:00:00Z">
         <w:r>
           <w:rPr>
             <w:rStyle w:val="Code"/>
             <w:rFonts w:ascii="Arial" w:hAnsi="Arial" w:cs="Arial"/>
             <w:b/>
-            <w:rPrChange w:id="165" w:author="Shivakumar, Deepthi" w:date="2018-06-18T18:00:00Z">
+            <w:rPrChange w:id="164" w:author="Shivakumar, Deepthi" w:date="2018-06-18T18:00:00Z">
               <w:rPr>
                 <w:rStyle w:val="Code"/>
                 <w:rFonts w:ascii="Arial" w:hAnsi="Arial" w:cs="Arial"/>
@@ -7065,11 +7054,11 @@
         </w:numPr>
         <w:spacing w:after="0"/>
         <w:rPr>
-          <w:ins w:id="166" w:author="Shivakumar, Deepthi" w:date="2018-06-27T17:09:00Z"/>
+          <w:ins w:id="165" w:author="Shivakumar, Deepthi" w:date="2018-06-27T17:09:00Z"/>
           <w:rStyle w:val="Code"/>
           <w:rFonts w:ascii="Arial" w:hAnsi="Arial" w:cs="Arial"/>
         </w:rPr>
-        <w:pPrChange w:id="167" w:author="Shivakumar, Deepthi" w:date="2018-06-18T18:01:00Z">
+        <w:pPrChange w:id="166" w:author="Shivakumar, Deepthi" w:date="2018-06-18T18:01:00Z">
           <w:pPr>
             <w:pStyle w:val="ListParagraph"/>
             <w:numPr>
@@ -7080,7 +7069,7 @@
           </w:pPr>
         </w:pPrChange>
       </w:pPr>
-      <w:ins w:id="168" w:author="Shivakumar, Deepthi" w:date="2018-06-27T17:08:00Z">
+      <w:ins w:id="167" w:author="Shivakumar, Deepthi" w:date="2018-06-27T17:08:00Z">
         <w:r>
           <w:rPr>
             <w:rStyle w:val="Code"/>
@@ -7089,7 +7078,7 @@
           <w:t xml:space="preserve">Initialization of </w:t>
         </w:r>
       </w:ins>
-      <w:ins w:id="169" w:author="Shivakumar, Deepthi" w:date="2018-06-27T17:09:00Z">
+      <w:ins w:id="168" w:author="Shivakumar, Deepthi" w:date="2018-06-27T17:09:00Z">
         <w:r>
           <w:rPr>
             <w:rStyle w:val="Code"/>
@@ -7108,11 +7097,11 @@
         </w:numPr>
         <w:spacing w:after="0"/>
         <w:rPr>
-          <w:ins w:id="170" w:author="Shivakumar, Deepthi" w:date="2018-06-27T17:10:00Z"/>
+          <w:ins w:id="169" w:author="Shivakumar, Deepthi" w:date="2018-06-27T17:10:00Z"/>
           <w:rStyle w:val="Code"/>
           <w:rFonts w:ascii="Arial" w:hAnsi="Arial" w:cs="Arial"/>
         </w:rPr>
-        <w:pPrChange w:id="171" w:author="Shivakumar, Deepthi" w:date="2018-06-18T18:01:00Z">
+        <w:pPrChange w:id="170" w:author="Shivakumar, Deepthi" w:date="2018-06-18T18:01:00Z">
           <w:pPr>
             <w:pStyle w:val="ListParagraph"/>
             <w:numPr>
@@ -7123,7 +7112,7 @@
           </w:pPr>
         </w:pPrChange>
       </w:pPr>
-      <w:ins w:id="172" w:author="Shivakumar, Deepthi" w:date="2018-06-27T17:10:00Z">
+      <w:ins w:id="171" w:author="Shivakumar, Deepthi" w:date="2018-06-27T17:10:00Z">
         <w:r>
           <w:rPr>
             <w:rStyle w:val="Code"/>
@@ -7140,13 +7129,13 @@
         <w:rPr>
           <w:rStyle w:val="Code"/>
           <w:rFonts w:ascii="Arial" w:hAnsi="Arial" w:cs="Arial"/>
-          <w:rPrChange w:id="173" w:author="Shivakumar, Deepthi" w:date="2018-06-18T18:01:00Z">
+          <w:rPrChange w:id="172" w:author="Shivakumar, Deepthi" w:date="2018-06-18T18:01:00Z">
             <w:rPr>
               <w:rStyle w:val="Code"/>
             </w:rPr>
           </w:rPrChange>
         </w:rPr>
-        <w:pPrChange w:id="174" w:author="Shivakumar, Deepthi" w:date="2018-06-27T17:13:00Z">
+        <w:pPrChange w:id="173" w:author="Shivakumar, Deepthi" w:date="2018-06-27T17:13:00Z">
           <w:pPr>
             <w:pStyle w:val="ListParagraph"/>
             <w:numPr>
@@ -7165,41 +7154,42 @@
           <w:rFonts w:cs="Arial"/>
         </w:rPr>
       </w:pPr>
-      <w:bookmarkStart w:id="175" w:name="_Toc454549894"/>
-      <w:bookmarkStart w:id="176" w:name="_Toc454550438"/>
-      <w:bookmarkStart w:id="177" w:name="_Toc454551036"/>
-      <w:bookmarkStart w:id="178" w:name="_Toc454549895"/>
-      <w:bookmarkStart w:id="179" w:name="_Toc454550439"/>
-      <w:bookmarkStart w:id="180" w:name="_Toc454551037"/>
-      <w:bookmarkStart w:id="181" w:name="_Toc454549896"/>
-      <w:bookmarkStart w:id="182" w:name="_Toc454550440"/>
-      <w:bookmarkStart w:id="183" w:name="_Toc454551038"/>
-      <w:bookmarkStart w:id="184" w:name="_Toc454549897"/>
-      <w:bookmarkStart w:id="185" w:name="_Toc454550441"/>
-      <w:bookmarkStart w:id="186" w:name="_Toc454551039"/>
-      <w:bookmarkStart w:id="187" w:name="_Toc454549898"/>
-      <w:bookmarkStart w:id="188" w:name="_Toc454550442"/>
-      <w:bookmarkStart w:id="189" w:name="_Toc454551040"/>
-      <w:bookmarkStart w:id="190" w:name="_Toc454549899"/>
-      <w:bookmarkStart w:id="191" w:name="_Toc454550443"/>
-      <w:bookmarkStart w:id="192" w:name="_Toc454551041"/>
-      <w:bookmarkStart w:id="193" w:name="_Toc454549900"/>
-      <w:bookmarkStart w:id="194" w:name="_Toc454550444"/>
-      <w:bookmarkStart w:id="195" w:name="_Toc454551042"/>
-      <w:bookmarkStart w:id="196" w:name="_Toc454549901"/>
-      <w:bookmarkStart w:id="197" w:name="_Toc454550445"/>
-      <w:bookmarkStart w:id="198" w:name="_Toc454551043"/>
-      <w:bookmarkStart w:id="199" w:name="_Toc454549902"/>
-      <w:bookmarkStart w:id="200" w:name="_Toc454550446"/>
-      <w:bookmarkStart w:id="201" w:name="_Toc454551044"/>
-      <w:bookmarkStart w:id="202" w:name="_Toc454549903"/>
-      <w:bookmarkStart w:id="203" w:name="_Toc454550447"/>
-      <w:bookmarkStart w:id="204" w:name="_Toc454551045"/>
-      <w:bookmarkStart w:id="205" w:name="_Toc454549904"/>
-      <w:bookmarkStart w:id="206" w:name="_Toc454550448"/>
-      <w:bookmarkStart w:id="207" w:name="_Toc454551046"/>
-      <w:bookmarkStart w:id="208" w:name="_Ref454549680"/>
-      <w:bookmarkStart w:id="209" w:name="_Ref463612435"/>
+      <w:bookmarkStart w:id="174" w:name="_Toc454549894"/>
+      <w:bookmarkStart w:id="175" w:name="_Toc454550438"/>
+      <w:bookmarkStart w:id="176" w:name="_Toc454551036"/>
+      <w:bookmarkStart w:id="177" w:name="_Toc454549895"/>
+      <w:bookmarkStart w:id="178" w:name="_Toc454550439"/>
+      <w:bookmarkStart w:id="179" w:name="_Toc454551037"/>
+      <w:bookmarkStart w:id="180" w:name="_Toc454549896"/>
+      <w:bookmarkStart w:id="181" w:name="_Toc454550440"/>
+      <w:bookmarkStart w:id="182" w:name="_Toc454551038"/>
+      <w:bookmarkStart w:id="183" w:name="_Toc454549897"/>
+      <w:bookmarkStart w:id="184" w:name="_Toc454550441"/>
+      <w:bookmarkStart w:id="185" w:name="_Toc454551039"/>
+      <w:bookmarkStart w:id="186" w:name="_Toc454549898"/>
+      <w:bookmarkStart w:id="187" w:name="_Toc454550442"/>
+      <w:bookmarkStart w:id="188" w:name="_Toc454551040"/>
+      <w:bookmarkStart w:id="189" w:name="_Toc454549899"/>
+      <w:bookmarkStart w:id="190" w:name="_Toc454550443"/>
+      <w:bookmarkStart w:id="191" w:name="_Toc454551041"/>
+      <w:bookmarkStart w:id="192" w:name="_Toc454549900"/>
+      <w:bookmarkStart w:id="193" w:name="_Toc454550444"/>
+      <w:bookmarkStart w:id="194" w:name="_Toc454551042"/>
+      <w:bookmarkStart w:id="195" w:name="_Toc454549901"/>
+      <w:bookmarkStart w:id="196" w:name="_Toc454550445"/>
+      <w:bookmarkStart w:id="197" w:name="_Toc454551043"/>
+      <w:bookmarkStart w:id="198" w:name="_Toc454549902"/>
+      <w:bookmarkStart w:id="199" w:name="_Toc454550446"/>
+      <w:bookmarkStart w:id="200" w:name="_Toc454551044"/>
+      <w:bookmarkStart w:id="201" w:name="_Toc454549903"/>
+      <w:bookmarkStart w:id="202" w:name="_Toc454550447"/>
+      <w:bookmarkStart w:id="203" w:name="_Toc454551045"/>
+      <w:bookmarkStart w:id="204" w:name="_Toc454549904"/>
+      <w:bookmarkStart w:id="205" w:name="_Toc454550448"/>
+      <w:bookmarkStart w:id="206" w:name="_Toc454551046"/>
+      <w:bookmarkStart w:id="207" w:name="_Ref454549680"/>
+      <w:bookmarkStart w:id="208" w:name="_Ref463612435"/>
+      <w:bookmarkEnd w:id="174"/>
       <w:bookmarkEnd w:id="175"/>
       <w:bookmarkEnd w:id="176"/>
       <w:bookmarkEnd w:id="177"/>
@@ -7232,27 +7222,26 @@
       <w:bookmarkEnd w:id="204"/>
       <w:bookmarkEnd w:id="205"/>
       <w:bookmarkEnd w:id="206"/>
+      <w:r>
+        <w:rPr>
+          <w:rFonts w:cs="Arial"/>
+        </w:rPr>
+        <w:t>Time</w:t>
+      </w:r>
+      <w:r>
+        <w:rPr>
+          <w:rFonts w:cs="Arial"/>
+        </w:rPr>
+        <w:t xml:space="preserve"> </w:t>
+      </w:r>
       <w:bookmarkEnd w:id="207"/>
       <w:r>
         <w:rPr>
           <w:rFonts w:cs="Arial"/>
         </w:rPr>
-        <w:t>Time</w:t>
-      </w:r>
-      <w:r>
-        <w:rPr>
-          <w:rFonts w:cs="Arial"/>
-        </w:rPr>
-        <w:t xml:space="preserve"> </w:t>
+        <w:t>module</w:t>
       </w:r>
       <w:bookmarkEnd w:id="208"/>
-      <w:r>
-        <w:rPr>
-          <w:rFonts w:cs="Arial"/>
-        </w:rPr>
-        <w:t>module</w:t>
-      </w:r>
-      <w:bookmarkEnd w:id="209"/>
     </w:p>
     <w:p>
       <w:pPr>
@@ -7562,137 +7551,138 @@
           <w:rFonts w:cs="Arial"/>
         </w:rPr>
       </w:pPr>
-      <w:bookmarkStart w:id="210" w:name="_Toc454549906"/>
-      <w:bookmarkStart w:id="211" w:name="_Toc454550450"/>
-      <w:bookmarkStart w:id="212" w:name="_Toc454551048"/>
-      <w:bookmarkStart w:id="213" w:name="_Toc454549907"/>
-      <w:bookmarkStart w:id="214" w:name="_Toc454550451"/>
-      <w:bookmarkStart w:id="215" w:name="_Toc454551049"/>
-      <w:bookmarkStart w:id="216" w:name="_Toc454549908"/>
-      <w:bookmarkStart w:id="217" w:name="_Toc454550452"/>
-      <w:bookmarkStart w:id="218" w:name="_Toc454551050"/>
-      <w:bookmarkStart w:id="219" w:name="_Toc454549909"/>
-      <w:bookmarkStart w:id="220" w:name="_Toc454550453"/>
-      <w:bookmarkStart w:id="221" w:name="_Toc454551051"/>
-      <w:bookmarkStart w:id="222" w:name="_Toc454549910"/>
-      <w:bookmarkStart w:id="223" w:name="_Toc454550454"/>
-      <w:bookmarkStart w:id="224" w:name="_Toc454551052"/>
-      <w:bookmarkStart w:id="225" w:name="_Toc454549911"/>
-      <w:bookmarkStart w:id="226" w:name="_Toc454550455"/>
-      <w:bookmarkStart w:id="227" w:name="_Toc454551053"/>
-      <w:bookmarkStart w:id="228" w:name="_Toc454549912"/>
-      <w:bookmarkStart w:id="229" w:name="_Toc454550456"/>
-      <w:bookmarkStart w:id="230" w:name="_Toc454551054"/>
-      <w:bookmarkStart w:id="231" w:name="_Toc454549913"/>
-      <w:bookmarkStart w:id="232" w:name="_Toc454550457"/>
-      <w:bookmarkStart w:id="233" w:name="_Toc454551055"/>
-      <w:bookmarkStart w:id="234" w:name="_Toc454549914"/>
-      <w:bookmarkStart w:id="235" w:name="_Toc454550458"/>
-      <w:bookmarkStart w:id="236" w:name="_Toc454551056"/>
-      <w:bookmarkStart w:id="237" w:name="_Toc454549915"/>
-      <w:bookmarkStart w:id="238" w:name="_Toc454550459"/>
-      <w:bookmarkStart w:id="239" w:name="_Toc454551057"/>
-      <w:bookmarkStart w:id="240" w:name="_Toc454549916"/>
-      <w:bookmarkStart w:id="241" w:name="_Toc454550460"/>
-      <w:bookmarkStart w:id="242" w:name="_Toc454551058"/>
-      <w:bookmarkStart w:id="243" w:name="_Toc454549917"/>
-      <w:bookmarkStart w:id="244" w:name="_Toc454550461"/>
-      <w:bookmarkStart w:id="245" w:name="_Toc454551059"/>
-      <w:bookmarkStart w:id="246" w:name="_Toc454549918"/>
-      <w:bookmarkStart w:id="247" w:name="_Toc454550462"/>
-      <w:bookmarkStart w:id="248" w:name="_Toc454551060"/>
-      <w:bookmarkStart w:id="249" w:name="_Toc454549919"/>
-      <w:bookmarkStart w:id="250" w:name="_Toc454550463"/>
-      <w:bookmarkStart w:id="251" w:name="_Toc454551061"/>
-      <w:bookmarkStart w:id="252" w:name="_Toc454549920"/>
-      <w:bookmarkStart w:id="253" w:name="_Toc454550464"/>
-      <w:bookmarkStart w:id="254" w:name="_Toc454551062"/>
-      <w:bookmarkStart w:id="255" w:name="_Toc454549921"/>
-      <w:bookmarkStart w:id="256" w:name="_Toc454550465"/>
-      <w:bookmarkStart w:id="257" w:name="_Toc454551063"/>
-      <w:bookmarkStart w:id="258" w:name="_Toc454549922"/>
-      <w:bookmarkStart w:id="259" w:name="_Toc454550466"/>
-      <w:bookmarkStart w:id="260" w:name="_Toc454551064"/>
-      <w:bookmarkStart w:id="261" w:name="_Toc454549923"/>
-      <w:bookmarkStart w:id="262" w:name="_Toc454550467"/>
-      <w:bookmarkStart w:id="263" w:name="_Toc454551065"/>
-      <w:bookmarkStart w:id="264" w:name="_Toc454549924"/>
-      <w:bookmarkStart w:id="265" w:name="_Toc454550468"/>
-      <w:bookmarkStart w:id="266" w:name="_Toc454551066"/>
-      <w:bookmarkStart w:id="267" w:name="_Toc454549925"/>
-      <w:bookmarkStart w:id="268" w:name="_Toc454550469"/>
-      <w:bookmarkStart w:id="269" w:name="_Toc454551067"/>
-      <w:bookmarkStart w:id="270" w:name="_Toc454549926"/>
-      <w:bookmarkStart w:id="271" w:name="_Toc454550470"/>
-      <w:bookmarkStart w:id="272" w:name="_Toc454551068"/>
-      <w:bookmarkStart w:id="273" w:name="_Toc454549927"/>
-      <w:bookmarkStart w:id="274" w:name="_Toc454550471"/>
-      <w:bookmarkStart w:id="275" w:name="_Toc454551069"/>
-      <w:bookmarkStart w:id="276" w:name="_Toc454549928"/>
-      <w:bookmarkStart w:id="277" w:name="_Toc454550472"/>
-      <w:bookmarkStart w:id="278" w:name="_Toc454551070"/>
-      <w:bookmarkStart w:id="279" w:name="_Toc454549929"/>
-      <w:bookmarkStart w:id="280" w:name="_Toc454550473"/>
-      <w:bookmarkStart w:id="281" w:name="_Toc454551071"/>
-      <w:bookmarkStart w:id="282" w:name="_Toc454549930"/>
-      <w:bookmarkStart w:id="283" w:name="_Toc454550474"/>
-      <w:bookmarkStart w:id="284" w:name="_Toc454551072"/>
-      <w:bookmarkStart w:id="285" w:name="_Toc454549931"/>
-      <w:bookmarkStart w:id="286" w:name="_Toc454550475"/>
-      <w:bookmarkStart w:id="287" w:name="_Toc454551073"/>
-      <w:bookmarkStart w:id="288" w:name="_Toc454549932"/>
-      <w:bookmarkStart w:id="289" w:name="_Toc454550476"/>
-      <w:bookmarkStart w:id="290" w:name="_Toc454551074"/>
-      <w:bookmarkStart w:id="291" w:name="_Toc454549933"/>
-      <w:bookmarkStart w:id="292" w:name="_Toc454550477"/>
-      <w:bookmarkStart w:id="293" w:name="_Toc454551075"/>
-      <w:bookmarkStart w:id="294" w:name="_Toc454549934"/>
-      <w:bookmarkStart w:id="295" w:name="_Toc454550478"/>
-      <w:bookmarkStart w:id="296" w:name="_Toc454551076"/>
-      <w:bookmarkStart w:id="297" w:name="_Toc454549935"/>
-      <w:bookmarkStart w:id="298" w:name="_Toc454550479"/>
-      <w:bookmarkStart w:id="299" w:name="_Toc454551077"/>
-      <w:bookmarkStart w:id="300" w:name="_Toc454549936"/>
-      <w:bookmarkStart w:id="301" w:name="_Toc454550480"/>
-      <w:bookmarkStart w:id="302" w:name="_Toc454551078"/>
-      <w:bookmarkStart w:id="303" w:name="_Toc454549937"/>
-      <w:bookmarkStart w:id="304" w:name="_Toc454550481"/>
-      <w:bookmarkStart w:id="305" w:name="_Toc454551079"/>
-      <w:bookmarkStart w:id="306" w:name="_Toc454549938"/>
-      <w:bookmarkStart w:id="307" w:name="_Toc454550482"/>
-      <w:bookmarkStart w:id="308" w:name="_Toc454551080"/>
-      <w:bookmarkStart w:id="309" w:name="_Toc454549939"/>
-      <w:bookmarkStart w:id="310" w:name="_Toc454550483"/>
-      <w:bookmarkStart w:id="311" w:name="_Toc454551081"/>
-      <w:bookmarkStart w:id="312" w:name="_Toc454549940"/>
-      <w:bookmarkStart w:id="313" w:name="_Toc454550484"/>
-      <w:bookmarkStart w:id="314" w:name="_Toc454551082"/>
-      <w:bookmarkStart w:id="315" w:name="_Toc454549941"/>
-      <w:bookmarkStart w:id="316" w:name="_Toc454550485"/>
-      <w:bookmarkStart w:id="317" w:name="_Toc454551083"/>
-      <w:bookmarkStart w:id="318" w:name="_Toc454549942"/>
-      <w:bookmarkStart w:id="319" w:name="_Toc454550486"/>
-      <w:bookmarkStart w:id="320" w:name="_Toc454551084"/>
-      <w:bookmarkStart w:id="321" w:name="_Toc454549943"/>
-      <w:bookmarkStart w:id="322" w:name="_Toc454550487"/>
-      <w:bookmarkStart w:id="323" w:name="_Toc454551085"/>
-      <w:bookmarkStart w:id="324" w:name="_Toc454549944"/>
-      <w:bookmarkStart w:id="325" w:name="_Toc454550488"/>
-      <w:bookmarkStart w:id="326" w:name="_Toc454551086"/>
-      <w:bookmarkStart w:id="327" w:name="_Toc454549945"/>
-      <w:bookmarkStart w:id="328" w:name="_Toc454550489"/>
-      <w:bookmarkStart w:id="329" w:name="_Toc454551087"/>
-      <w:bookmarkStart w:id="330" w:name="_Toc454549946"/>
-      <w:bookmarkStart w:id="331" w:name="_Toc454550490"/>
-      <w:bookmarkStart w:id="332" w:name="_Toc454551088"/>
-      <w:bookmarkStart w:id="333" w:name="_Toc454549947"/>
-      <w:bookmarkStart w:id="334" w:name="_Toc454550491"/>
-      <w:bookmarkStart w:id="335" w:name="_Toc454551089"/>
-      <w:bookmarkStart w:id="336" w:name="_Toc454549948"/>
-      <w:bookmarkStart w:id="337" w:name="_Toc454550492"/>
-      <w:bookmarkStart w:id="338" w:name="_Toc454551090"/>
-      <w:bookmarkStart w:id="339" w:name="_Ref454549694"/>
-      <w:bookmarkStart w:id="340" w:name="_Ref463612520"/>
+      <w:bookmarkStart w:id="209" w:name="_Toc454549906"/>
+      <w:bookmarkStart w:id="210" w:name="_Toc454550450"/>
+      <w:bookmarkStart w:id="211" w:name="_Toc454551048"/>
+      <w:bookmarkStart w:id="212" w:name="_Toc454549907"/>
+      <w:bookmarkStart w:id="213" w:name="_Toc454550451"/>
+      <w:bookmarkStart w:id="214" w:name="_Toc454551049"/>
+      <w:bookmarkStart w:id="215" w:name="_Toc454549908"/>
+      <w:bookmarkStart w:id="216" w:name="_Toc454550452"/>
+      <w:bookmarkStart w:id="217" w:name="_Toc454551050"/>
+      <w:bookmarkStart w:id="218" w:name="_Toc454549909"/>
+      <w:bookmarkStart w:id="219" w:name="_Toc454550453"/>
+      <w:bookmarkStart w:id="220" w:name="_Toc454551051"/>
+      <w:bookmarkStart w:id="221" w:name="_Toc454549910"/>
+      <w:bookmarkStart w:id="222" w:name="_Toc454550454"/>
+      <w:bookmarkStart w:id="223" w:name="_Toc454551052"/>
+      <w:bookmarkStart w:id="224" w:name="_Toc454549911"/>
+      <w:bookmarkStart w:id="225" w:name="_Toc454550455"/>
+      <w:bookmarkStart w:id="226" w:name="_Toc454551053"/>
+      <w:bookmarkStart w:id="227" w:name="_Toc454549912"/>
+      <w:bookmarkStart w:id="228" w:name="_Toc454550456"/>
+      <w:bookmarkStart w:id="229" w:name="_Toc454551054"/>
+      <w:bookmarkStart w:id="230" w:name="_Toc454549913"/>
+      <w:bookmarkStart w:id="231" w:name="_Toc454550457"/>
+      <w:bookmarkStart w:id="232" w:name="_Toc454551055"/>
+      <w:bookmarkStart w:id="233" w:name="_Toc454549914"/>
+      <w:bookmarkStart w:id="234" w:name="_Toc454550458"/>
+      <w:bookmarkStart w:id="235" w:name="_Toc454551056"/>
+      <w:bookmarkStart w:id="236" w:name="_Toc454549915"/>
+      <w:bookmarkStart w:id="237" w:name="_Toc454550459"/>
+      <w:bookmarkStart w:id="238" w:name="_Toc454551057"/>
+      <w:bookmarkStart w:id="239" w:name="_Toc454549916"/>
+      <w:bookmarkStart w:id="240" w:name="_Toc454550460"/>
+      <w:bookmarkStart w:id="241" w:name="_Toc454551058"/>
+      <w:bookmarkStart w:id="242" w:name="_Toc454549917"/>
+      <w:bookmarkStart w:id="243" w:name="_Toc454550461"/>
+      <w:bookmarkStart w:id="244" w:name="_Toc454551059"/>
+      <w:bookmarkStart w:id="245" w:name="_Toc454549918"/>
+      <w:bookmarkStart w:id="246" w:name="_Toc454550462"/>
+      <w:bookmarkStart w:id="247" w:name="_Toc454551060"/>
+      <w:bookmarkStart w:id="248" w:name="_Toc454549919"/>
+      <w:bookmarkStart w:id="249" w:name="_Toc454550463"/>
+      <w:bookmarkStart w:id="250" w:name="_Toc454551061"/>
+      <w:bookmarkStart w:id="251" w:name="_Toc454549920"/>
+      <w:bookmarkStart w:id="252" w:name="_Toc454550464"/>
+      <w:bookmarkStart w:id="253" w:name="_Toc454551062"/>
+      <w:bookmarkStart w:id="254" w:name="_Toc454549921"/>
+      <w:bookmarkStart w:id="255" w:name="_Toc454550465"/>
+      <w:bookmarkStart w:id="256" w:name="_Toc454551063"/>
+      <w:bookmarkStart w:id="257" w:name="_Toc454549922"/>
+      <w:bookmarkStart w:id="258" w:name="_Toc454550466"/>
+      <w:bookmarkStart w:id="259" w:name="_Toc454551064"/>
+      <w:bookmarkStart w:id="260" w:name="_Toc454549923"/>
+      <w:bookmarkStart w:id="261" w:name="_Toc454550467"/>
+      <w:bookmarkStart w:id="262" w:name="_Toc454551065"/>
+      <w:bookmarkStart w:id="263" w:name="_Toc454549924"/>
+      <w:bookmarkStart w:id="264" w:name="_Toc454550468"/>
+      <w:bookmarkStart w:id="265" w:name="_Toc454551066"/>
+      <w:bookmarkStart w:id="266" w:name="_Toc454549925"/>
+      <w:bookmarkStart w:id="267" w:name="_Toc454550469"/>
+      <w:bookmarkStart w:id="268" w:name="_Toc454551067"/>
+      <w:bookmarkStart w:id="269" w:name="_Toc454549926"/>
+      <w:bookmarkStart w:id="270" w:name="_Toc454550470"/>
+      <w:bookmarkStart w:id="271" w:name="_Toc454551068"/>
+      <w:bookmarkStart w:id="272" w:name="_Toc454549927"/>
+      <w:bookmarkStart w:id="273" w:name="_Toc454550471"/>
+      <w:bookmarkStart w:id="274" w:name="_Toc454551069"/>
+      <w:bookmarkStart w:id="275" w:name="_Toc454549928"/>
+      <w:bookmarkStart w:id="276" w:name="_Toc454550472"/>
+      <w:bookmarkStart w:id="277" w:name="_Toc454551070"/>
+      <w:bookmarkStart w:id="278" w:name="_Toc454549929"/>
+      <w:bookmarkStart w:id="279" w:name="_Toc454550473"/>
+      <w:bookmarkStart w:id="280" w:name="_Toc454551071"/>
+      <w:bookmarkStart w:id="281" w:name="_Toc454549930"/>
+      <w:bookmarkStart w:id="282" w:name="_Toc454550474"/>
+      <w:bookmarkStart w:id="283" w:name="_Toc454551072"/>
+      <w:bookmarkStart w:id="284" w:name="_Toc454549931"/>
+      <w:bookmarkStart w:id="285" w:name="_Toc454550475"/>
+      <w:bookmarkStart w:id="286" w:name="_Toc454551073"/>
+      <w:bookmarkStart w:id="287" w:name="_Toc454549932"/>
+      <w:bookmarkStart w:id="288" w:name="_Toc454550476"/>
+      <w:bookmarkStart w:id="289" w:name="_Toc454551074"/>
+      <w:bookmarkStart w:id="290" w:name="_Toc454549933"/>
+      <w:bookmarkStart w:id="291" w:name="_Toc454550477"/>
+      <w:bookmarkStart w:id="292" w:name="_Toc454551075"/>
+      <w:bookmarkStart w:id="293" w:name="_Toc454549934"/>
+      <w:bookmarkStart w:id="294" w:name="_Toc454550478"/>
+      <w:bookmarkStart w:id="295" w:name="_Toc454551076"/>
+      <w:bookmarkStart w:id="296" w:name="_Toc454549935"/>
+      <w:bookmarkStart w:id="297" w:name="_Toc454550479"/>
+      <w:bookmarkStart w:id="298" w:name="_Toc454551077"/>
+      <w:bookmarkStart w:id="299" w:name="_Toc454549936"/>
+      <w:bookmarkStart w:id="300" w:name="_Toc454550480"/>
+      <w:bookmarkStart w:id="301" w:name="_Toc454551078"/>
+      <w:bookmarkStart w:id="302" w:name="_Toc454549937"/>
+      <w:bookmarkStart w:id="303" w:name="_Toc454550481"/>
+      <w:bookmarkStart w:id="304" w:name="_Toc454551079"/>
+      <w:bookmarkStart w:id="305" w:name="_Toc454549938"/>
+      <w:bookmarkStart w:id="306" w:name="_Toc454550482"/>
+      <w:bookmarkStart w:id="307" w:name="_Toc454551080"/>
+      <w:bookmarkStart w:id="308" w:name="_Toc454549939"/>
+      <w:bookmarkStart w:id="309" w:name="_Toc454550483"/>
+      <w:bookmarkStart w:id="310" w:name="_Toc454551081"/>
+      <w:bookmarkStart w:id="311" w:name="_Toc454549940"/>
+      <w:bookmarkStart w:id="312" w:name="_Toc454550484"/>
+      <w:bookmarkStart w:id="313" w:name="_Toc454551082"/>
+      <w:bookmarkStart w:id="314" w:name="_Toc454549941"/>
+      <w:bookmarkStart w:id="315" w:name="_Toc454550485"/>
+      <w:bookmarkStart w:id="316" w:name="_Toc454551083"/>
+      <w:bookmarkStart w:id="317" w:name="_Toc454549942"/>
+      <w:bookmarkStart w:id="318" w:name="_Toc454550486"/>
+      <w:bookmarkStart w:id="319" w:name="_Toc454551084"/>
+      <w:bookmarkStart w:id="320" w:name="_Toc454549943"/>
+      <w:bookmarkStart w:id="321" w:name="_Toc454550487"/>
+      <w:bookmarkStart w:id="322" w:name="_Toc454551085"/>
+      <w:bookmarkStart w:id="323" w:name="_Toc454549944"/>
+      <w:bookmarkStart w:id="324" w:name="_Toc454550488"/>
+      <w:bookmarkStart w:id="325" w:name="_Toc454551086"/>
+      <w:bookmarkStart w:id="326" w:name="_Toc454549945"/>
+      <w:bookmarkStart w:id="327" w:name="_Toc454550489"/>
+      <w:bookmarkStart w:id="328" w:name="_Toc454551087"/>
+      <w:bookmarkStart w:id="329" w:name="_Toc454549946"/>
+      <w:bookmarkStart w:id="330" w:name="_Toc454550490"/>
+      <w:bookmarkStart w:id="331" w:name="_Toc454551088"/>
+      <w:bookmarkStart w:id="332" w:name="_Toc454549947"/>
+      <w:bookmarkStart w:id="333" w:name="_Toc454550491"/>
+      <w:bookmarkStart w:id="334" w:name="_Toc454551089"/>
+      <w:bookmarkStart w:id="335" w:name="_Toc454549948"/>
+      <w:bookmarkStart w:id="336" w:name="_Toc454550492"/>
+      <w:bookmarkStart w:id="337" w:name="_Toc454551090"/>
+      <w:bookmarkStart w:id="338" w:name="_Ref454549694"/>
+      <w:bookmarkStart w:id="339" w:name="_Ref463612520"/>
+      <w:bookmarkEnd w:id="209"/>
       <w:bookmarkEnd w:id="210"/>
       <w:bookmarkEnd w:id="211"/>
       <w:bookmarkEnd w:id="212"/>
@@ -7821,27 +7811,26 @@
       <w:bookmarkEnd w:id="335"/>
       <w:bookmarkEnd w:id="336"/>
       <w:bookmarkEnd w:id="337"/>
+      <w:r>
+        <w:rPr>
+          <w:rFonts w:cs="Arial"/>
+        </w:rPr>
+        <w:t>Internationalization</w:t>
+      </w:r>
+      <w:r>
+        <w:rPr>
+          <w:rFonts w:cs="Arial"/>
+        </w:rPr>
+        <w:t xml:space="preserve"> </w:t>
+      </w:r>
       <w:bookmarkEnd w:id="338"/>
       <w:r>
         <w:rPr>
           <w:rFonts w:cs="Arial"/>
         </w:rPr>
-        <w:t>Internationalization</w:t>
-      </w:r>
-      <w:r>
-        <w:rPr>
-          <w:rFonts w:cs="Arial"/>
-        </w:rPr>
-        <w:t xml:space="preserve"> </w:t>
+        <w:t>module</w:t>
       </w:r>
       <w:bookmarkEnd w:id="339"/>
-      <w:r>
-        <w:rPr>
-          <w:rFonts w:cs="Arial"/>
-        </w:rPr>
-        <w:t>module</w:t>
-      </w:r>
-      <w:bookmarkEnd w:id="340"/>
     </w:p>
     <w:p>
       <w:pPr>
@@ -8021,23 +8010,24 @@
           <w:rFonts w:cs="Arial"/>
         </w:rPr>
       </w:pPr>
-      <w:bookmarkStart w:id="341" w:name="_Toc454549950"/>
-      <w:bookmarkStart w:id="342" w:name="_Toc454550494"/>
-      <w:bookmarkStart w:id="343" w:name="_Toc454551092"/>
-      <w:bookmarkStart w:id="344" w:name="_Toc454549951"/>
-      <w:bookmarkStart w:id="345" w:name="_Toc454550495"/>
-      <w:bookmarkStart w:id="346" w:name="_Toc454551093"/>
-      <w:bookmarkStart w:id="347" w:name="_Toc454549952"/>
-      <w:bookmarkStart w:id="348" w:name="_Toc454550496"/>
-      <w:bookmarkStart w:id="349" w:name="_Toc454551094"/>
-      <w:bookmarkStart w:id="350" w:name="_Toc454549953"/>
-      <w:bookmarkStart w:id="351" w:name="_Toc454550497"/>
-      <w:bookmarkStart w:id="352" w:name="_Toc454551095"/>
-      <w:bookmarkStart w:id="353" w:name="_Toc454549954"/>
-      <w:bookmarkStart w:id="354" w:name="_Toc454550498"/>
-      <w:bookmarkStart w:id="355" w:name="_Toc454551096"/>
-      <w:bookmarkStart w:id="356" w:name="_Ref454549706"/>
-      <w:bookmarkStart w:id="357" w:name="_Ref463612527"/>
+      <w:bookmarkStart w:id="340" w:name="_Toc454549950"/>
+      <w:bookmarkStart w:id="341" w:name="_Toc454550494"/>
+      <w:bookmarkStart w:id="342" w:name="_Toc454551092"/>
+      <w:bookmarkStart w:id="343" w:name="_Toc454549951"/>
+      <w:bookmarkStart w:id="344" w:name="_Toc454550495"/>
+      <w:bookmarkStart w:id="345" w:name="_Toc454551093"/>
+      <w:bookmarkStart w:id="346" w:name="_Toc454549952"/>
+      <w:bookmarkStart w:id="347" w:name="_Toc454550496"/>
+      <w:bookmarkStart w:id="348" w:name="_Toc454551094"/>
+      <w:bookmarkStart w:id="349" w:name="_Toc454549953"/>
+      <w:bookmarkStart w:id="350" w:name="_Toc454550497"/>
+      <w:bookmarkStart w:id="351" w:name="_Toc454551095"/>
+      <w:bookmarkStart w:id="352" w:name="_Toc454549954"/>
+      <w:bookmarkStart w:id="353" w:name="_Toc454550498"/>
+      <w:bookmarkStart w:id="354" w:name="_Toc454551096"/>
+      <w:bookmarkStart w:id="355" w:name="_Ref454549706"/>
+      <w:bookmarkStart w:id="356" w:name="_Ref463612527"/>
+      <w:bookmarkEnd w:id="340"/>
       <w:bookmarkEnd w:id="341"/>
       <w:bookmarkEnd w:id="342"/>
       <w:bookmarkEnd w:id="343"/>
@@ -8052,27 +8042,26 @@
       <w:bookmarkEnd w:id="352"/>
       <w:bookmarkEnd w:id="353"/>
       <w:bookmarkEnd w:id="354"/>
+      <w:r>
+        <w:rPr>
+          <w:rFonts w:cs="Arial"/>
+        </w:rPr>
+        <w:t>App identity</w:t>
+      </w:r>
+      <w:r>
+        <w:rPr>
+          <w:rFonts w:cs="Arial"/>
+        </w:rPr>
+        <w:t xml:space="preserve"> </w:t>
+      </w:r>
       <w:bookmarkEnd w:id="355"/>
       <w:r>
         <w:rPr>
           <w:rFonts w:cs="Arial"/>
         </w:rPr>
-        <w:t>App identity</w:t>
-      </w:r>
-      <w:r>
-        <w:rPr>
-          <w:rFonts w:cs="Arial"/>
-        </w:rPr>
-        <w:t xml:space="preserve"> </w:t>
+        <w:t>module</w:t>
       </w:r>
       <w:bookmarkEnd w:id="356"/>
-      <w:r>
-        <w:rPr>
-          <w:rFonts w:cs="Arial"/>
-        </w:rPr>
-        <w:t>module</w:t>
-      </w:r>
-      <w:bookmarkEnd w:id="357"/>
     </w:p>
     <w:p>
       <w:pPr>
@@ -8286,7 +8275,7 @@
           <w:rFonts w:cs="Arial"/>
         </w:rPr>
       </w:pPr>
-      <w:bookmarkStart w:id="358" w:name="_Ref463612318"/>
+      <w:bookmarkStart w:id="357" w:name="_Ref463612318"/>
       <w:r>
         <w:rPr>
           <w:rFonts w:cs="Arial"/>
@@ -8305,7 +8294,7 @@
         </w:rPr>
         <w:t>module</w:t>
       </w:r>
-      <w:bookmarkEnd w:id="358"/>
+      <w:bookmarkEnd w:id="357"/>
     </w:p>
     <w:p>
       <w:pPr>
@@ -8545,15 +8534,15 @@
         <w:spacing w:after="0"/>
       </w:pPr>
       <w:r>
-        <w:t xml:space="preserve">The home country might be send to the AEM server in order to obtain </w:t>
+        <w:t xml:space="preserve">The home country might be </w:t>
       </w:r>
       <w:proofErr w:type="gramStart"/>
       <w:r>
-        <w:t>country based</w:t>
+        <w:t>send</w:t>
       </w:r>
       <w:proofErr w:type="gramEnd"/>
       <w:r>
-        <w:t xml:space="preserve"> configuration updates (depends on level of detail in URL configurations).</w:t>
+        <w:t xml:space="preserve"> to the AEM server in order to obtain country based configuration updates (depends on level of detail in URL configurations).</w:t>
       </w:r>
     </w:p>
     <w:p>
@@ -8654,8 +8643,8 @@
           <w:rFonts w:cs="Arial"/>
         </w:rPr>
       </w:pPr>
-      <w:bookmarkStart w:id="359" w:name="_Ref464564833"/>
-      <w:bookmarkStart w:id="360" w:name="_Ref464564835"/>
+      <w:bookmarkStart w:id="358" w:name="_Ref464564833"/>
+      <w:bookmarkStart w:id="359" w:name="_Ref464564835"/>
       <w:r>
         <w:rPr>
           <w:rFonts w:cs="Arial"/>
@@ -8674,8 +8663,8 @@
         </w:rPr>
         <w:t>module</w:t>
       </w:r>
+      <w:bookmarkEnd w:id="358"/>
       <w:bookmarkEnd w:id="359"/>
-      <w:bookmarkEnd w:id="360"/>
     </w:p>
     <w:p>
       <w:pPr>
@@ -8900,11 +8889,11 @@
       <w:pPr>
         <w:pStyle w:val="Heading4"/>
       </w:pPr>
-      <w:bookmarkStart w:id="361" w:name="_Ref467606225"/>
+      <w:bookmarkStart w:id="360" w:name="_Ref467606225"/>
       <w:r>
         <w:t>A/B test module</w:t>
       </w:r>
-      <w:bookmarkEnd w:id="361"/>
+      <w:bookmarkEnd w:id="360"/>
     </w:p>
     <w:p>
       <w:pPr>
@@ -10210,18 +10199,15 @@
       <w:pPr>
         <w:pStyle w:val="Heading3"/>
       </w:pPr>
-      <w:bookmarkStart w:id="362" w:name="_Ref467606261"/>
-      <w:bookmarkStart w:id="363" w:name="_Ref467606266"/>
-      <w:bookmarkStart w:id="364" w:name="_Toc477169221"/>
-      <w:bookmarkStart w:id="365" w:name="_Toc518492181"/>
+      <w:bookmarkStart w:id="361" w:name="_Toc518492182"/>
+      <w:bookmarkStart w:id="362" w:name="_Ref467606288"/>
+      <w:bookmarkStart w:id="363" w:name="_Ref467606295"/>
+      <w:bookmarkStart w:id="364" w:name="_Toc477169222"/>
       <w:r>
         <w:lastRenderedPageBreak/>
-        <w:t>Content loader module</w:t>
-      </w:r>
-      <w:bookmarkEnd w:id="362"/>
-      <w:bookmarkEnd w:id="363"/>
-      <w:bookmarkEnd w:id="364"/>
-      <w:bookmarkEnd w:id="365"/>
+        <w:t>API signing module</w:t>
+      </w:r>
+      <w:bookmarkEnd w:id="361"/>
     </w:p>
     <w:p>
       <w:pPr>
@@ -10233,37 +10219,12 @@
     </w:p>
     <w:p>
       <w:r>
-        <w:t>The content loader module is not an integral part of the App Infra core but must be instantiated separately.</w:t>
-      </w:r>
-    </w:p>
-    <w:p>
-      <w:r>
-        <w:t>A large set of information that can be shown to the user resides on a cloud server. This information is not embedded in the app itself because it has a different lifecycle than the app itself (created and modified after the app is released) and due to its size including multi locale versions will have a significant impact on the size of the app.</w:t>
-      </w:r>
-    </w:p>
-    <w:p>
-      <w:r>
-        <w:t>The method to download this information from a cloud server is generalized even though the data model of each content element may differ per type of content. Multiple content elements can be retrieved from the server in one call. It is not possible to download all content in one call, as that will have a negative impact on the server response time; therefore, a pagination concept is used.</w:t>
-      </w:r>
-    </w:p>
-    <w:p>
-      <w:r>
-        <w:t xml:space="preserve">Typical content are informational articles: ‘how to shave a specific beard style’, ‘how to feed your baby’, ‘frequently asked questions’, etc. Content can be tagged to split it into categories (breast-feeding, bottle feeding, etc.). </w:t>
-      </w:r>
-    </w:p>
-    <w:p>
-      <w:r>
-        <w:t>To achieve a good user experience, the content must be presented immediately, waiting on a server to provide the content would hamper the performance. For that reason, the content is to be cached locally on the device.</w:t>
-      </w:r>
-    </w:p>
-    <w:p>
-      <w:r>
-        <w:t>Content elements can be a combination of human readable text, properties and images. The content loader will only cache the text and metadata; due to their size, images and such are not cached and must be downloaded on the fly.</w:t>
-      </w:r>
-    </w:p>
-    <w:p>
-      <w:r>
-        <w:t>An app can instantiate zero or more content loaders.</w:t>
+        <w:t>To ensure only authenticated clients can make use of our cloud services, the APIs are protected. Commonly this is achieved using oAuth2, where the user needs to login to the cloud environment and the resulting token is used to authenticate the app to the different cloud services.</w:t>
+      </w:r>
+    </w:p>
+    <w:p>
+      <w:r>
+        <w:t>However, some service must be available prior to the user having logged in or do not depend on a user identity. To ensure that only authenticated clients make use of the server APIs, the server must be able to determine whether the incoming request is coming from a known client. This is achieved by including a secret in the client and use that secret to sign the API request. This secret is to be well protected to prevent it being easily abused.</w:t>
       </w:r>
     </w:p>
     <w:p>
@@ -10276,12 +10237,12 @@
     </w:p>
     <w:p>
       <w:r>
-        <w:t>The content loader downloads through a page-based interface content metadata from a cloud server. It maintains a timestamp of the cached content such that it can signal to the app that a refresh is recommended. During a download, the content loader will create/update/delete the cached content using the newly obtained content. The location of the content is obtained via Service Discovery. Hence, the content is locale dependent. The app is given access to the content based on the content ID, content tag.</w:t>
-      </w:r>
-    </w:p>
-    <w:p>
-      <w:r>
-        <w:t>Because the content loader must be flexible enough to be used for different types of content each using a different data model, the content loader is designed as a template class. The app has to provide the data model class that is maintained by the content loader. The data class must implement a minimum interface such that the content loader can feed the retrieved data into the class and retrieve the minimum required data to fulfill its interface requirements.</w:t>
+        <w:t>The API signing module embeds a client secret through a white box algorithm and provides an API to sign REST requests. The application only has to provide a key to identify the type of app, this security level of this key is low as the secret information is part of the API signing module. Thereby the security restrictions imposed on the app developer are less strict.</w:t>
+      </w:r>
+    </w:p>
+    <w:p>
+      <w:r>
+        <w:t>The API signing module supports multiple signing strategies, each based on HMACSha256.</w:t>
       </w:r>
     </w:p>
     <w:p>
@@ -10321,7 +10282,7 @@
         <w:rPr>
           <w:rFonts w:cs="Arial"/>
         </w:rPr>
-        <w:t>Content loader interface: create instance using service ID, max age, content type; refresh content; retrieve content</w:t>
+        <w:t>API signing interface: set app keys, calculate signature for given REST request.</w:t>
       </w:r>
     </w:p>
     <w:p>
@@ -10338,41 +10299,11 @@
       </w:r>
     </w:p>
     <w:p>
-      <w:pPr>
-        <w:pStyle w:val="ListParagraph"/>
-        <w:numPr>
-          <w:ilvl w:val="0"/>
-          <w:numId w:val="10"/>
-        </w:numPr>
-        <w:spacing w:after="0"/>
-        <w:rPr>
-          <w:rFonts w:cs="Arial"/>
-        </w:rPr>
-      </w:pPr>
-      <w:r>
-        <w:rPr>
-          <w:rFonts w:cs="Arial"/>
-        </w:rPr>
-        <w:t>Service Discovery: resolve service ID to URL using language preference</w:t>
-      </w:r>
-    </w:p>
-    <w:p>
-      <w:pPr>
-        <w:pStyle w:val="ListParagraph"/>
-        <w:numPr>
-          <w:ilvl w:val="0"/>
-          <w:numId w:val="10"/>
-        </w:numPr>
-        <w:spacing w:after="0"/>
-        <w:rPr>
-          <w:rFonts w:cs="Arial"/>
-        </w:rPr>
-      </w:pPr>
-      <w:r>
-        <w:rPr>
-          <w:rFonts w:cs="Arial"/>
-        </w:rPr>
-        <w:t>REST client: download content.</w:t>
+      <w:r>
+        <w:t>N/A</w:t>
+      </w:r>
+      <w:r>
+        <w:t>.</w:t>
       </w:r>
     </w:p>
     <w:p>
@@ -10398,12 +10329,7 @@
         <w:spacing w:after="0"/>
       </w:pPr>
       <w:r>
-        <w:t>The downloaded content is stored in app private storage.</w:t>
-      </w:r>
-    </w:p>
-    <w:p>
-      <w:r>
-        <w:t>Transmission:</w:t>
+        <w:t>The key pair provided by the app is only maintained in RAM.</w:t>
       </w:r>
     </w:p>
     <w:p>
@@ -10416,12 +10342,129 @@
         <w:spacing w:after="0"/>
       </w:pPr>
       <w:r>
-        <w:t>In production state, all communication to server is via HTTPS.</w:t>
+        <w:t>The key secret is embedded in the white box signing algorithm of this module.</w:t>
+      </w:r>
+    </w:p>
+    <w:p>
+      <w:r>
+        <w:t>Transmission:</w:t>
+      </w:r>
+    </w:p>
+    <w:p>
+      <w:r>
+        <w:t>N/A.</w:t>
       </w:r>
     </w:p>
     <w:p>
       <w:r>
         <w:t>Privacy:</w:t>
+      </w:r>
+    </w:p>
+    <w:p>
+      <w:r>
+        <w:t>This module in itself does not expose any privacy sensitive data.</w:t>
+      </w:r>
+    </w:p>
+    <w:p>
+      <w:pPr>
+        <w:pStyle w:val="Heading3"/>
+      </w:pPr>
+      <w:bookmarkStart w:id="365" w:name="_Ref473135212"/>
+      <w:bookmarkStart w:id="366" w:name="_Toc477169223"/>
+      <w:bookmarkStart w:id="367" w:name="_Toc518492183"/>
+      <w:bookmarkEnd w:id="362"/>
+      <w:bookmarkEnd w:id="363"/>
+      <w:bookmarkEnd w:id="364"/>
+      <w:r>
+        <w:t>Software detailed design PRX client</w:t>
+      </w:r>
+      <w:bookmarkEnd w:id="365"/>
+      <w:bookmarkEnd w:id="366"/>
+      <w:bookmarkEnd w:id="367"/>
+    </w:p>
+    <w:p>
+      <w:bookmarkStart w:id="368" w:name="_Ref473131562"/>
+      <w:r>
+        <w:t xml:space="preserve">The detailed requirement specification for PRX client are documented in </w:t>
+      </w:r>
+      <w:r>
+        <w:t>[REQUIREMENT]</w:t>
+      </w:r>
+      <w:r>
+        <w:t>.</w:t>
+      </w:r>
+    </w:p>
+    <w:p>
+      <w:r>
+        <w:t>This section will indicate the interfaces delivered by PRX client.</w:t>
+      </w:r>
+    </w:p>
+    <w:p>
+      <w:pPr>
+        <w:pStyle w:val="Heading4"/>
+      </w:pPr>
+      <w:bookmarkStart w:id="369" w:name="_Ref473136708"/>
+      <w:bookmarkStart w:id="370" w:name="_Ref473136743"/>
+      <w:bookmarkStart w:id="371" w:name="_Ref473136750"/>
+      <w:bookmarkStart w:id="372" w:name="_Toc477169224"/>
+      <w:r>
+        <w:t>PRX client</w:t>
+      </w:r>
+      <w:bookmarkEnd w:id="368"/>
+      <w:bookmarkEnd w:id="369"/>
+      <w:bookmarkEnd w:id="370"/>
+      <w:bookmarkEnd w:id="371"/>
+      <w:bookmarkEnd w:id="372"/>
+    </w:p>
+    <w:p>
+      <w:pPr>
+        <w:pStyle w:val="Subheader"/>
+      </w:pPr>
+      <w:r>
+        <w:t>Intro</w:t>
+      </w:r>
+      <w:r>
+        <w:t>duction:</w:t>
+      </w:r>
+    </w:p>
+    <w:p>
+      <w:r>
+        <w:t>The PRX client provides an abstracted interface of the product information stored on the PRX cloud service.</w:t>
+      </w:r>
+    </w:p>
+    <w:p>
+      <w:r>
+        <w:t>The PRX client is provided as a separate component in order to have no data model dependencies of various systems in the App Infra library.</w:t>
+      </w:r>
+    </w:p>
+    <w:p>
+      <w:pPr>
+        <w:pStyle w:val="Subheader"/>
+      </w:pPr>
+      <w:r>
+        <w:t>Main responsibility:</w:t>
+      </w:r>
+    </w:p>
+    <w:p>
+      <w:r>
+        <w:t xml:space="preserve">The </w:t>
+      </w:r>
+      <w:r>
+        <w:t>PRX client retrieves product asset, summary, and support information from the PRX cloud service given a sector, catalog and product CTN.</w:t>
+      </w:r>
+    </w:p>
+    <w:p>
+      <w:pPr>
+        <w:pStyle w:val="Subheader"/>
+      </w:pPr>
+      <w:r>
+        <w:lastRenderedPageBreak/>
+        <w:t>Foreseen interfaces (dependencies):</w:t>
+      </w:r>
+    </w:p>
+    <w:p>
+      <w:r>
+        <w:t>Provides:</w:t>
       </w:r>
     </w:p>
     <w:p>
@@ -10434,8 +10477,48 @@
         <w:spacing w:after="0"/>
       </w:pPr>
       <w:r>
-        <w:lastRenderedPageBreak/>
-        <w:t>This module in itself does not expose any privacy sensitive data.</w:t>
+        <w:t>APIs to retrieve product asset, summary, and support information.</w:t>
+      </w:r>
+    </w:p>
+    <w:p>
+      <w:r>
+        <w:t>Requires:</w:t>
+      </w:r>
+    </w:p>
+    <w:p>
+      <w:pPr>
+        <w:pStyle w:val="ListParagraph"/>
+        <w:numPr>
+          <w:ilvl w:val="0"/>
+          <w:numId w:val="21"/>
+        </w:numPr>
+        <w:spacing w:after="0"/>
+      </w:pPr>
+      <w:proofErr w:type="spellStart"/>
+      <w:r>
+        <w:t>AppInfra</w:t>
+      </w:r>
+      <w:proofErr w:type="spellEnd"/>
+      <w:r>
+        <w:t xml:space="preserve"> REST client: retrieve data from PRX cloud service.</w:t>
+      </w:r>
+    </w:p>
+    <w:p>
+      <w:pPr>
+        <w:pStyle w:val="ListParagraph"/>
+        <w:numPr>
+          <w:ilvl w:val="0"/>
+          <w:numId w:val="21"/>
+        </w:numPr>
+        <w:spacing w:after="0"/>
+      </w:pPr>
+      <w:proofErr w:type="spellStart"/>
+      <w:r>
+        <w:t>AppInfra</w:t>
+      </w:r>
+      <w:proofErr w:type="spellEnd"/>
+      <w:r>
+        <w:t xml:space="preserve"> service discovery: locate PRX cloud service based on home country.</w:t>
       </w:r>
     </w:p>
     <w:p>
@@ -10443,7 +10526,192 @@
         <w:pStyle w:val="Subheader"/>
       </w:pPr>
       <w:r>
-        <w:t>Refresh strategy:</w:t>
+        <w:t xml:space="preserve">Data </w:t>
+      </w:r>
+      <w:r>
+        <w:t>handling</w:t>
+      </w:r>
+      <w:r>
+        <w:t>:</w:t>
+      </w:r>
+    </w:p>
+    <w:p>
+      <w:r>
+        <w:t>Storage:</w:t>
+      </w:r>
+    </w:p>
+    <w:p>
+      <w:r>
+        <w:t>N/A.</w:t>
+      </w:r>
+    </w:p>
+    <w:p>
+      <w:r>
+        <w:t>Transmission:</w:t>
+      </w:r>
+    </w:p>
+    <w:p>
+      <w:pPr>
+        <w:pStyle w:val="ListParagraph"/>
+        <w:numPr>
+          <w:ilvl w:val="0"/>
+          <w:numId w:val="14"/>
+        </w:numPr>
+        <w:spacing w:after="0"/>
+      </w:pPr>
+      <w:r>
+        <w:t>All communication is via HTTPS.</w:t>
+      </w:r>
+    </w:p>
+    <w:p>
+      <w:r>
+        <w:t>Privacy:</w:t>
+      </w:r>
+    </w:p>
+    <w:p>
+      <w:pPr>
+        <w:pStyle w:val="ListParagraph"/>
+        <w:numPr>
+          <w:ilvl w:val="0"/>
+          <w:numId w:val="14"/>
+        </w:numPr>
+        <w:spacing w:after="0"/>
+      </w:pPr>
+      <w:r>
+        <w:t>The product CTN is sent to the PRX server.</w:t>
+      </w:r>
+    </w:p>
+    <w:p>
+      <w:pPr>
+        <w:pStyle w:val="ListParagraph"/>
+        <w:numPr>
+          <w:ilvl w:val="0"/>
+          <w:numId w:val="14"/>
+        </w:numPr>
+        <w:spacing w:after="0"/>
+      </w:pPr>
+      <w:r>
+        <w:t>The PRX server might store the product CTN and requesting client IP address.</w:t>
+      </w:r>
+    </w:p>
+    <w:p>
+      <w:pPr>
+        <w:pStyle w:val="Heading3"/>
+      </w:pPr>
+      <w:bookmarkStart w:id="373" w:name="_Toc477169225"/>
+      <w:bookmarkStart w:id="374" w:name="_Toc518492184"/>
+      <w:bookmarkStart w:id="375" w:name="_Ref473131575"/>
+      <w:r>
+        <w:t>Software detailed design Secure DB</w:t>
+      </w:r>
+      <w:bookmarkEnd w:id="373"/>
+      <w:bookmarkEnd w:id="374"/>
+    </w:p>
+    <w:p>
+      <w:r>
+        <w:t xml:space="preserve">The detailed requirement specification for Secure DB are documented in </w:t>
+      </w:r>
+      <w:r>
+        <w:t>[REQUIREMENT]</w:t>
+      </w:r>
+      <w:r>
+        <w:t>.</w:t>
+      </w:r>
+    </w:p>
+    <w:p>
+      <w:r>
+        <w:t>This section will indicate the interfaces delivered by Secure DB.</w:t>
+      </w:r>
+    </w:p>
+    <w:p>
+      <w:pPr>
+        <w:pStyle w:val="Heading4"/>
+      </w:pPr>
+      <w:bookmarkStart w:id="376" w:name="_Ref473136757"/>
+      <w:bookmarkStart w:id="377" w:name="_Ref473136762"/>
+      <w:bookmarkStart w:id="378" w:name="_Toc477169226"/>
+      <w:r>
+        <w:t>Secure DB</w:t>
+      </w:r>
+      <w:bookmarkEnd w:id="375"/>
+      <w:bookmarkEnd w:id="376"/>
+      <w:bookmarkEnd w:id="377"/>
+      <w:bookmarkEnd w:id="378"/>
+    </w:p>
+    <w:p>
+      <w:pPr>
+        <w:pStyle w:val="Subheader"/>
+      </w:pPr>
+      <w:r>
+        <w:t>Intro</w:t>
+      </w:r>
+      <w:r>
+        <w:t>duction:</w:t>
+      </w:r>
+    </w:p>
+    <w:p>
+      <w:r>
+        <w:t>Secure storage provides ability to store simple key-value pairs where the value is encrypted. For larger amounts of structured data, a relational database (SQLite compatible) is more convenient. Secure DB provides an encrypted relational database including an object modeling layer. Secure DB uses Secure storage to manage the password used to encrypt the database.</w:t>
+      </w:r>
+    </w:p>
+    <w:p>
+      <w:r>
+        <w:t xml:space="preserve">Secure DB is delivered as a stand-alone component that works in combination with </w:t>
+      </w:r>
+      <w:proofErr w:type="spellStart"/>
+      <w:r>
+        <w:t>AppInfra</w:t>
+      </w:r>
+      <w:proofErr w:type="spellEnd"/>
+      <w:r>
+        <w:t>. It is created as a stand-alone component as it may not be required by all propositions while it does have a significant footprint.</w:t>
+      </w:r>
+    </w:p>
+    <w:p>
+      <w:r>
+        <w:t>Secure DB is currently only delivered for the Android platform. Due to the file level encryption provided in iOS and encryption keys which are only available when device is unlocked by the user, it is not required to provide Secure DB functionality on top of the native protection.</w:t>
+      </w:r>
+    </w:p>
+    <w:p>
+      <w:r>
+        <w:t>On average there is a 2% penalty on performance compared to a plain SQLite database. Though one must carefully wrap large sequence of actions in a transaction otherwise the performance impact is significantly higher.</w:t>
+      </w:r>
+    </w:p>
+    <w:p>
+      <w:pPr>
+        <w:pStyle w:val="Subheader"/>
+      </w:pPr>
+      <w:r>
+        <w:t>Main responsibility:</w:t>
+      </w:r>
+    </w:p>
+    <w:p>
+      <w:r>
+        <w:t>The Se</w:t>
+      </w:r>
+      <w:r>
+        <w:t xml:space="preserve">cure DB component provides a relational database with object </w:t>
+      </w:r>
+      <w:proofErr w:type="gramStart"/>
+      <w:r>
+        <w:t>model based</w:t>
+      </w:r>
+      <w:proofErr w:type="gramEnd"/>
+      <w:r>
+        <w:t xml:space="preserve"> interface. It will encrypt the data before persistently storing the data on the device.</w:t>
+      </w:r>
+    </w:p>
+    <w:p>
+      <w:pPr>
+        <w:pStyle w:val="Subheader"/>
+      </w:pPr>
+      <w:r>
+        <w:t>Foreseen interfaces (dependencies):</w:t>
+      </w:r>
+    </w:p>
+    <w:p>
+      <w:r>
+        <w:t>Provides:</w:t>
       </w:r>
     </w:p>
     <w:p>
@@ -10456,7 +10724,7 @@
         <w:spacing w:after="0"/>
       </w:pPr>
       <w:r>
-        <w:t>Refresh of cached data is started by proposition calling refresh function.</w:t>
+        <w:t>Object based development framework for database access.</w:t>
       </w:r>
     </w:p>
     <w:p>
@@ -10469,304 +10737,7 @@
         <w:spacing w:after="0"/>
       </w:pPr>
       <w:r>
-        <w:t>Content loader checks whether URL provided by Service Discovery has changed since last time to detect content changes.</w:t>
-      </w:r>
-    </w:p>
-    <w:p>
-      <w:pPr>
-        <w:pStyle w:val="ListParagraph"/>
-        <w:numPr>
-          <w:ilvl w:val="0"/>
-          <w:numId w:val="15"/>
-        </w:numPr>
-        <w:spacing w:after="0"/>
-      </w:pPr>
-      <w:r>
-        <w:t>Content loader state indicates whether refresh is recommended when last download is more than 24hours ago.</w:t>
-      </w:r>
-    </w:p>
-    <w:p>
-      <w:pPr>
-        <w:pStyle w:val="Heading3"/>
-      </w:pPr>
-      <w:bookmarkStart w:id="366" w:name="_Ref467606288"/>
-      <w:bookmarkStart w:id="367" w:name="_Ref467606295"/>
-      <w:bookmarkStart w:id="368" w:name="_Toc477169222"/>
-      <w:bookmarkStart w:id="369" w:name="_Toc518492182"/>
-      <w:r>
-        <w:t>API signing module</w:t>
-      </w:r>
-      <w:bookmarkEnd w:id="369"/>
-    </w:p>
-    <w:p>
-      <w:pPr>
-        <w:pStyle w:val="Subheader"/>
-      </w:pPr>
-      <w:r>
-        <w:t>Introduction:</w:t>
-      </w:r>
-    </w:p>
-    <w:p>
-      <w:r>
-        <w:t>To ensure only authenticated clients can make use of our cloud services, the APIs are protected. Commonly this is achieved using oAuth2, where the user needs to login to the cloud environment and the resulting token is used to authenticate the app to the different cloud services.</w:t>
-      </w:r>
-    </w:p>
-    <w:p>
-      <w:r>
-        <w:t>However, some service must be available prior to the user having logged in or do not depend on a user identity. To ensure that only authenticated clients make use of the server APIs, the server must be able to determine whether the incoming request is coming from a known client. This is achieved by including a secret in the client and use that secret to sign the API request. This secret is to be well protected to prevent it being easily abused.</w:t>
-      </w:r>
-    </w:p>
-    <w:p>
-      <w:pPr>
-        <w:pStyle w:val="Subheader"/>
-      </w:pPr>
-      <w:r>
-        <w:t>Main responsibility:</w:t>
-      </w:r>
-    </w:p>
-    <w:p>
-      <w:r>
-        <w:t>The API signing module embeds a client secret through a white box algorithm and provides an API to sign REST requests. The application only has to provide a key to identify the type of app, this security level of this key is low as the secret information is part of the API signing module. Thereby the security restrictions imposed on the app developer are less strict.</w:t>
-      </w:r>
-    </w:p>
-    <w:p>
-      <w:r>
-        <w:t>The API signing module supports multiple signing strategies, each based on HMACSha256.</w:t>
-      </w:r>
-    </w:p>
-    <w:p>
-      <w:pPr>
-        <w:pStyle w:val="Subheader"/>
-      </w:pPr>
-      <w:r>
-        <w:t>Foreseen interfaces (dependencies):</w:t>
-      </w:r>
-    </w:p>
-    <w:p>
-      <w:pPr>
-        <w:rPr>
-          <w:rFonts w:cs="Arial"/>
-        </w:rPr>
-      </w:pPr>
-      <w:r>
-        <w:rPr>
-          <w:rFonts w:cs="Arial"/>
-        </w:rPr>
-        <w:t>Provides:</w:t>
-      </w:r>
-    </w:p>
-    <w:p>
-      <w:pPr>
-        <w:pStyle w:val="ListParagraph"/>
-        <w:numPr>
-          <w:ilvl w:val="0"/>
-          <w:numId w:val="10"/>
-        </w:numPr>
-        <w:spacing w:after="0"/>
-        <w:rPr>
-          <w:rFonts w:cs="Arial"/>
-        </w:rPr>
-      </w:pPr>
-      <w:r>
-        <w:rPr>
-          <w:rFonts w:cs="Arial"/>
-        </w:rPr>
-        <w:t>API signing interface: set app keys, calculate signature for given REST request.</w:t>
-      </w:r>
-    </w:p>
-    <w:p>
-      <w:pPr>
-        <w:rPr>
-          <w:rFonts w:cs="Arial"/>
-        </w:rPr>
-      </w:pPr>
-      <w:r>
-        <w:rPr>
-          <w:rFonts w:cs="Arial"/>
-        </w:rPr>
-        <w:t>Requires:</w:t>
-      </w:r>
-    </w:p>
-    <w:p>
-      <w:r>
-        <w:t>N/A</w:t>
-      </w:r>
-      <w:r>
-        <w:t>.</w:t>
-      </w:r>
-    </w:p>
-    <w:p>
-      <w:pPr>
-        <w:pStyle w:val="Subheader"/>
-      </w:pPr>
-      <w:r>
-        <w:t>Data handling:</w:t>
-      </w:r>
-    </w:p>
-    <w:p>
-      <w:r>
-        <w:t>Storage:</w:t>
-      </w:r>
-    </w:p>
-    <w:p>
-      <w:pPr>
-        <w:pStyle w:val="ListParagraph"/>
-        <w:numPr>
-          <w:ilvl w:val="0"/>
-          <w:numId w:val="15"/>
-        </w:numPr>
-        <w:spacing w:after="0"/>
-      </w:pPr>
-      <w:r>
-        <w:t>The key pair provided by the app is only maintained in RAM.</w:t>
-      </w:r>
-    </w:p>
-    <w:p>
-      <w:pPr>
-        <w:pStyle w:val="ListParagraph"/>
-        <w:numPr>
-          <w:ilvl w:val="0"/>
-          <w:numId w:val="15"/>
-        </w:numPr>
-        <w:spacing w:after="0"/>
-      </w:pPr>
-      <w:r>
-        <w:t>The key secret is embedded in the white box signing algorithm of this module.</w:t>
-      </w:r>
-    </w:p>
-    <w:p>
-      <w:r>
-        <w:t>Transmission:</w:t>
-      </w:r>
-    </w:p>
-    <w:p>
-      <w:r>
-        <w:t>N/A.</w:t>
-      </w:r>
-    </w:p>
-    <w:p>
-      <w:r>
-        <w:t>Privacy:</w:t>
-      </w:r>
-    </w:p>
-    <w:p>
-      <w:r>
-        <w:t>This module in itself does not expose any privacy sensitive data.</w:t>
-      </w:r>
-    </w:p>
-    <w:p>
-      <w:pPr>
-        <w:pStyle w:val="Heading3"/>
-      </w:pPr>
-      <w:bookmarkStart w:id="370" w:name="_Ref473135212"/>
-      <w:bookmarkStart w:id="371" w:name="_Toc477169223"/>
-      <w:bookmarkStart w:id="372" w:name="_Toc518492183"/>
-      <w:bookmarkEnd w:id="366"/>
-      <w:bookmarkEnd w:id="367"/>
-      <w:bookmarkEnd w:id="368"/>
-      <w:r>
-        <w:t>Software detailed design PRX client</w:t>
-      </w:r>
-      <w:bookmarkEnd w:id="370"/>
-      <w:bookmarkEnd w:id="371"/>
-      <w:bookmarkEnd w:id="372"/>
-    </w:p>
-    <w:p>
-      <w:bookmarkStart w:id="373" w:name="_Ref473131562"/>
-      <w:r>
-        <w:t xml:space="preserve">The detailed requirement specification for PRX client are documented in </w:t>
-      </w:r>
-      <w:r>
-        <w:t>[REQUIREMENT]</w:t>
-      </w:r>
-      <w:r>
-        <w:t>.</w:t>
-      </w:r>
-    </w:p>
-    <w:p>
-      <w:r>
-        <w:t>This section will indicate the interfaces delivered by PRX client.</w:t>
-      </w:r>
-    </w:p>
-    <w:p>
-      <w:pPr>
-        <w:pStyle w:val="Heading4"/>
-      </w:pPr>
-      <w:bookmarkStart w:id="374" w:name="_Ref473136708"/>
-      <w:bookmarkStart w:id="375" w:name="_Ref473136743"/>
-      <w:bookmarkStart w:id="376" w:name="_Ref473136750"/>
-      <w:bookmarkStart w:id="377" w:name="_Toc477169224"/>
-      <w:r>
-        <w:lastRenderedPageBreak/>
-        <w:t>PRX client</w:t>
-      </w:r>
-      <w:bookmarkEnd w:id="373"/>
-      <w:bookmarkEnd w:id="374"/>
-      <w:bookmarkEnd w:id="375"/>
-      <w:bookmarkEnd w:id="376"/>
-      <w:bookmarkEnd w:id="377"/>
-    </w:p>
-    <w:p>
-      <w:pPr>
-        <w:pStyle w:val="Subheader"/>
-      </w:pPr>
-      <w:r>
-        <w:t>Intro</w:t>
-      </w:r>
-      <w:r>
-        <w:t>duction:</w:t>
-      </w:r>
-    </w:p>
-    <w:p>
-      <w:r>
-        <w:t>The PRX client provides an abstracted interface of the product information stored on the PRX cloud service.</w:t>
-      </w:r>
-    </w:p>
-    <w:p>
-      <w:r>
-        <w:t>The PRX client is provided as a separate component in order to have no data model dependencies of various systems in the App Infra library.</w:t>
-      </w:r>
-    </w:p>
-    <w:p>
-      <w:pPr>
-        <w:pStyle w:val="Subheader"/>
-      </w:pPr>
-      <w:r>
-        <w:t>Main responsibility:</w:t>
-      </w:r>
-    </w:p>
-    <w:p>
-      <w:r>
-        <w:t xml:space="preserve">The </w:t>
-      </w:r>
-      <w:r>
-        <w:t>PRX client retrieves product asset, summary, and support information from the PRX cloud service given a sector, catalog and product CTN.</w:t>
-      </w:r>
-    </w:p>
-    <w:p>
-      <w:pPr>
-        <w:pStyle w:val="Subheader"/>
-      </w:pPr>
-      <w:r>
-        <w:t>Foreseen interfaces (dependencies):</w:t>
-      </w:r>
-    </w:p>
-    <w:p>
-      <w:r>
-        <w:t>Provides:</w:t>
-      </w:r>
-    </w:p>
-    <w:p>
-      <w:pPr>
-        <w:pStyle w:val="ListParagraph"/>
-        <w:numPr>
-          <w:ilvl w:val="0"/>
-          <w:numId w:val="15"/>
-        </w:numPr>
-        <w:spacing w:after="0"/>
-      </w:pPr>
-      <w:r>
-        <w:t>APIs to retrieve product asset, summary, and support information.</w:t>
+        <w:t>API to instantiate an encrypted database given an encryption key ID.</w:t>
       </w:r>
     </w:p>
     <w:p>
@@ -10783,31 +10754,8 @@
         </w:numPr>
         <w:spacing w:after="0"/>
       </w:pPr>
-      <w:proofErr w:type="spellStart"/>
-      <w:r>
-        <w:t>AppInfra</w:t>
-      </w:r>
-      <w:proofErr w:type="spellEnd"/>
-      <w:r>
-        <w:t xml:space="preserve"> REST client: retrieve data from PRX cloud service.</w:t>
-      </w:r>
-    </w:p>
-    <w:p>
-      <w:pPr>
-        <w:pStyle w:val="ListParagraph"/>
-        <w:numPr>
-          <w:ilvl w:val="0"/>
-          <w:numId w:val="21"/>
-        </w:numPr>
-        <w:spacing w:after="0"/>
-      </w:pPr>
-      <w:proofErr w:type="spellStart"/>
-      <w:r>
-        <w:t>AppInfra</w:t>
-      </w:r>
-      <w:proofErr w:type="spellEnd"/>
-      <w:r>
-        <w:t xml:space="preserve"> service discovery: locate PRX cloud service based on home country.</w:t>
+      <w:r>
+        <w:t>App Infra Secure storage: securely creating and managing encryption keys.</w:t>
       </w:r>
     </w:p>
     <w:p>
@@ -10815,6 +10763,7 @@
         <w:pStyle w:val="Subheader"/>
       </w:pPr>
       <w:r>
+        <w:lastRenderedPageBreak/>
         <w:t xml:space="preserve">Data </w:t>
       </w:r>
       <w:r>
@@ -10825,271 +10774,38 @@
       </w:r>
     </w:p>
     <w:p>
-      <w:r>
-        <w:t>Storage:</w:t>
-      </w:r>
-    </w:p>
-    <w:p>
-      <w:r>
-        <w:t>N/A.</w:t>
-      </w:r>
-    </w:p>
-    <w:p>
-      <w:r>
-        <w:t>Transmission:</w:t>
-      </w:r>
-    </w:p>
-    <w:p>
-      <w:pPr>
-        <w:pStyle w:val="ListParagraph"/>
-        <w:numPr>
-          <w:ilvl w:val="0"/>
-          <w:numId w:val="14"/>
-        </w:numPr>
-        <w:spacing w:after="0"/>
-      </w:pPr>
-      <w:r>
-        <w:t>All communication is via HTTPS.</w:t>
-      </w:r>
-    </w:p>
-    <w:p>
-      <w:r>
-        <w:t>Privacy:</w:t>
-      </w:r>
-    </w:p>
-    <w:p>
-      <w:pPr>
-        <w:pStyle w:val="ListParagraph"/>
-        <w:numPr>
-          <w:ilvl w:val="0"/>
-          <w:numId w:val="14"/>
-        </w:numPr>
-        <w:spacing w:after="0"/>
-      </w:pPr>
-      <w:r>
-        <w:t>The product CTN is sent to the PRX server.</w:t>
-      </w:r>
-    </w:p>
-    <w:p>
-      <w:pPr>
-        <w:pStyle w:val="ListParagraph"/>
-        <w:numPr>
-          <w:ilvl w:val="0"/>
-          <w:numId w:val="14"/>
-        </w:numPr>
-        <w:spacing w:after="0"/>
-      </w:pPr>
-      <w:r>
-        <w:t>The PRX server might store the product CTN and requesting client IP address.</w:t>
-      </w:r>
-    </w:p>
-    <w:p>
-      <w:pPr>
-        <w:pStyle w:val="Heading3"/>
-      </w:pPr>
-      <w:bookmarkStart w:id="378" w:name="_Toc477169225"/>
-      <w:bookmarkStart w:id="379" w:name="_Ref473131575"/>
-      <w:bookmarkStart w:id="380" w:name="_Toc518492184"/>
-      <w:r>
-        <w:t>Software detailed design Secure DB</w:t>
-      </w:r>
-      <w:bookmarkEnd w:id="378"/>
+      <w:bookmarkStart w:id="379" w:name="_Toc454549956"/>
+      <w:bookmarkStart w:id="380" w:name="_Toc454550500"/>
+      <w:bookmarkStart w:id="381" w:name="_Toc454551098"/>
+      <w:bookmarkStart w:id="382" w:name="_Toc454549957"/>
+      <w:bookmarkStart w:id="383" w:name="_Toc454550501"/>
+      <w:bookmarkStart w:id="384" w:name="_Toc454551099"/>
+      <w:bookmarkStart w:id="385" w:name="_Toc454549958"/>
+      <w:bookmarkStart w:id="386" w:name="_Toc454550502"/>
+      <w:bookmarkStart w:id="387" w:name="_Toc454551100"/>
+      <w:bookmarkStart w:id="388" w:name="_Toc454549959"/>
+      <w:bookmarkStart w:id="389" w:name="_Toc454550503"/>
+      <w:bookmarkStart w:id="390" w:name="_Toc454551101"/>
+      <w:bookmarkStart w:id="391" w:name="_Toc454549960"/>
+      <w:bookmarkStart w:id="392" w:name="_Toc454550504"/>
+      <w:bookmarkStart w:id="393" w:name="_Toc454551102"/>
+      <w:bookmarkStart w:id="394" w:name="_Toc454549961"/>
+      <w:bookmarkStart w:id="395" w:name="_Toc454550505"/>
+      <w:bookmarkStart w:id="396" w:name="_Toc454551103"/>
+      <w:bookmarkStart w:id="397" w:name="_Toc454549962"/>
+      <w:bookmarkStart w:id="398" w:name="_Toc454550506"/>
+      <w:bookmarkStart w:id="399" w:name="_Toc454551104"/>
+      <w:bookmarkStart w:id="400" w:name="_Toc454549963"/>
+      <w:bookmarkStart w:id="401" w:name="_Toc454550507"/>
+      <w:bookmarkStart w:id="402" w:name="_Toc454551105"/>
+      <w:bookmarkStart w:id="403" w:name="_Toc454549964"/>
+      <w:bookmarkStart w:id="404" w:name="_Toc454550508"/>
+      <w:bookmarkStart w:id="405" w:name="_Toc454551106"/>
+      <w:bookmarkEnd w:id="379"/>
       <w:bookmarkEnd w:id="380"/>
-    </w:p>
-    <w:p>
-      <w:r>
-        <w:t xml:space="preserve">The detailed requirement specification for Secure DB are documented in </w:t>
-      </w:r>
-      <w:r>
-        <w:t>[REQUIREMENT]</w:t>
-      </w:r>
-      <w:r>
-        <w:t>.</w:t>
-      </w:r>
-    </w:p>
-    <w:p>
-      <w:r>
-        <w:t>This section will indicate the interfaces delivered by Secure DB.</w:t>
-      </w:r>
-    </w:p>
-    <w:p>
-      <w:pPr>
-        <w:pStyle w:val="Heading4"/>
-      </w:pPr>
-      <w:bookmarkStart w:id="381" w:name="_Ref473136757"/>
-      <w:bookmarkStart w:id="382" w:name="_Ref473136762"/>
-      <w:bookmarkStart w:id="383" w:name="_Toc477169226"/>
-      <w:r>
-        <w:t>Secure DB</w:t>
-      </w:r>
-      <w:bookmarkEnd w:id="379"/>
       <w:bookmarkEnd w:id="381"/>
       <w:bookmarkEnd w:id="382"/>
       <w:bookmarkEnd w:id="383"/>
-    </w:p>
-    <w:p>
-      <w:pPr>
-        <w:pStyle w:val="Subheader"/>
-      </w:pPr>
-      <w:r>
-        <w:t>Intro</w:t>
-      </w:r>
-      <w:r>
-        <w:t>duction:</w:t>
-      </w:r>
-    </w:p>
-    <w:p>
-      <w:r>
-        <w:t>Secure storage provides ability to store simple key-value pairs where the value is encrypted. For larger amounts of structured data, a relational database (SQLite compatible) is more convenient. Secure DB provides an encrypted relational database including an object modeling layer. Secure DB uses Secure storage to manage the password used to encrypt the database.</w:t>
-      </w:r>
-    </w:p>
-    <w:p>
-      <w:r>
-        <w:t xml:space="preserve">Secure DB is delivered as a stand-alone component that works in combination with </w:t>
-      </w:r>
-      <w:proofErr w:type="spellStart"/>
-      <w:r>
-        <w:t>AppInfra</w:t>
-      </w:r>
-      <w:proofErr w:type="spellEnd"/>
-      <w:r>
-        <w:t>. It is created as a stand-alone component as it may not be required by all propositions while it does have a significant footprint.</w:t>
-      </w:r>
-    </w:p>
-    <w:p>
-      <w:r>
-        <w:t>Secure DB is currently only delivered for the Android platform. Due to the file level encryption provided in iOS and encryption keys which are only available when device is unlocked by the user, it is not required to provide Secure DB functionality on top of the native protection.</w:t>
-      </w:r>
-    </w:p>
-    <w:p>
-      <w:r>
-        <w:t>On average there is a 2% penalty on performance compared to a plain SQLite database. Though one must carefully wrap large sequence of actions in a transaction otherwise the performance impact is significantly higher.</w:t>
-      </w:r>
-    </w:p>
-    <w:p>
-      <w:pPr>
-        <w:pStyle w:val="Subheader"/>
-      </w:pPr>
-      <w:r>
-        <w:lastRenderedPageBreak/>
-        <w:t>Main responsibility:</w:t>
-      </w:r>
-    </w:p>
-    <w:p>
-      <w:r>
-        <w:t>The Se</w:t>
-      </w:r>
-      <w:r>
-        <w:t xml:space="preserve">cure DB component provides a relational database with object </w:t>
-      </w:r>
-      <w:proofErr w:type="gramStart"/>
-      <w:r>
-        <w:t>model based</w:t>
-      </w:r>
-      <w:proofErr w:type="gramEnd"/>
-      <w:r>
-        <w:t xml:space="preserve"> interface. It will encrypt the data before persistently storing the data on the device.</w:t>
-      </w:r>
-    </w:p>
-    <w:p>
-      <w:pPr>
-        <w:pStyle w:val="Subheader"/>
-      </w:pPr>
-      <w:r>
-        <w:t>Foreseen interfaces (dependencies):</w:t>
-      </w:r>
-    </w:p>
-    <w:p>
-      <w:r>
-        <w:t>Provides:</w:t>
-      </w:r>
-    </w:p>
-    <w:p>
-      <w:pPr>
-        <w:pStyle w:val="ListParagraph"/>
-        <w:numPr>
-          <w:ilvl w:val="0"/>
-          <w:numId w:val="15"/>
-        </w:numPr>
-        <w:spacing w:after="0"/>
-      </w:pPr>
-      <w:r>
-        <w:t>Object based development framework for database access.</w:t>
-      </w:r>
-    </w:p>
-    <w:p>
-      <w:pPr>
-        <w:pStyle w:val="ListParagraph"/>
-        <w:numPr>
-          <w:ilvl w:val="0"/>
-          <w:numId w:val="15"/>
-        </w:numPr>
-        <w:spacing w:after="0"/>
-      </w:pPr>
-      <w:r>
-        <w:t>API to instantiate an encrypted database given an encryption key ID.</w:t>
-      </w:r>
-    </w:p>
-    <w:p>
-      <w:r>
-        <w:t>Requires:</w:t>
-      </w:r>
-    </w:p>
-    <w:p>
-      <w:pPr>
-        <w:pStyle w:val="ListParagraph"/>
-        <w:numPr>
-          <w:ilvl w:val="0"/>
-          <w:numId w:val="21"/>
-        </w:numPr>
-        <w:spacing w:after="0"/>
-      </w:pPr>
-      <w:r>
-        <w:t>App Infra Secure storage: securely creating and managing encryption keys.</w:t>
-      </w:r>
-    </w:p>
-    <w:p>
-      <w:pPr>
-        <w:pStyle w:val="Subheader"/>
-      </w:pPr>
-      <w:r>
-        <w:t xml:space="preserve">Data </w:t>
-      </w:r>
-      <w:r>
-        <w:t>handling</w:t>
-      </w:r>
-      <w:r>
-        <w:t>:</w:t>
-      </w:r>
-    </w:p>
-    <w:p>
-      <w:bookmarkStart w:id="384" w:name="_Toc454549956"/>
-      <w:bookmarkStart w:id="385" w:name="_Toc454550500"/>
-      <w:bookmarkStart w:id="386" w:name="_Toc454551098"/>
-      <w:bookmarkStart w:id="387" w:name="_Toc454549957"/>
-      <w:bookmarkStart w:id="388" w:name="_Toc454550501"/>
-      <w:bookmarkStart w:id="389" w:name="_Toc454551099"/>
-      <w:bookmarkStart w:id="390" w:name="_Toc454549958"/>
-      <w:bookmarkStart w:id="391" w:name="_Toc454550502"/>
-      <w:bookmarkStart w:id="392" w:name="_Toc454551100"/>
-      <w:bookmarkStart w:id="393" w:name="_Toc454549959"/>
-      <w:bookmarkStart w:id="394" w:name="_Toc454550503"/>
-      <w:bookmarkStart w:id="395" w:name="_Toc454551101"/>
-      <w:bookmarkStart w:id="396" w:name="_Toc454549960"/>
-      <w:bookmarkStart w:id="397" w:name="_Toc454550504"/>
-      <w:bookmarkStart w:id="398" w:name="_Toc454551102"/>
-      <w:bookmarkStart w:id="399" w:name="_Toc454549961"/>
-      <w:bookmarkStart w:id="400" w:name="_Toc454550505"/>
-      <w:bookmarkStart w:id="401" w:name="_Toc454551103"/>
-      <w:bookmarkStart w:id="402" w:name="_Toc454549962"/>
-      <w:bookmarkStart w:id="403" w:name="_Toc454550506"/>
-      <w:bookmarkStart w:id="404" w:name="_Toc454551104"/>
-      <w:bookmarkStart w:id="405" w:name="_Toc454549963"/>
-      <w:bookmarkStart w:id="406" w:name="_Toc454550507"/>
-      <w:bookmarkStart w:id="407" w:name="_Toc454551105"/>
-      <w:bookmarkStart w:id="408" w:name="_Toc454549964"/>
-      <w:bookmarkStart w:id="409" w:name="_Toc454550508"/>
-      <w:bookmarkStart w:id="410" w:name="_Toc454551106"/>
       <w:bookmarkEnd w:id="384"/>
       <w:bookmarkEnd w:id="385"/>
       <w:bookmarkEnd w:id="386"/>
@@ -11112,11 +10828,6 @@
       <w:bookmarkEnd w:id="403"/>
       <w:bookmarkEnd w:id="404"/>
       <w:bookmarkEnd w:id="405"/>
-      <w:bookmarkEnd w:id="406"/>
-      <w:bookmarkEnd w:id="407"/>
-      <w:bookmarkEnd w:id="408"/>
-      <w:bookmarkEnd w:id="409"/>
-      <w:bookmarkEnd w:id="410"/>
       <w:r>
         <w:t>Storage:</w:t>
       </w:r>
@@ -11180,13 +10891,13 @@
         <w:pStyle w:val="ListParagraph"/>
         <w:spacing w:after="0"/>
       </w:pPr>
-      <w:bookmarkStart w:id="411" w:name="_Toc477169227"/>
+      <w:bookmarkStart w:id="406" w:name="_Toc477169227"/>
     </w:p>
     <w:p>
       <w:pPr>
         <w:pStyle w:val="Heading3"/>
       </w:pPr>
-      <w:bookmarkStart w:id="412" w:name="_Toc518492185"/>
+      <w:bookmarkStart w:id="407" w:name="_Toc518492185"/>
       <w:r>
         <w:t xml:space="preserve">Third-party Software, Software </w:t>
       </w:r>
@@ -11198,89 +10909,124 @@
       <w:r>
         <w:t xml:space="preserve"> Unknown Provenance (SOUP)</w:t>
       </w:r>
+      <w:bookmarkEnd w:id="406"/>
+      <w:bookmarkEnd w:id="407"/>
+    </w:p>
+    <w:p>
+      <w:pPr>
+        <w:pStyle w:val="Heading4"/>
+      </w:pPr>
+      <w:bookmarkStart w:id="408" w:name="_Toc477169228"/>
+      <w:proofErr w:type="spellStart"/>
+      <w:r>
+        <w:t>CocoaLumberjack</w:t>
+      </w:r>
+      <w:bookmarkEnd w:id="408"/>
+      <w:proofErr w:type="spellEnd"/>
+    </w:p>
+    <w:p>
+      <w:r>
+        <w:t>iOS specific: this library is used internal to the logging module as basis framework for filtering, distributing, and outputting log requests.</w:t>
+      </w:r>
+    </w:p>
+    <w:p>
+      <w:pPr>
+        <w:pStyle w:val="Heading4"/>
+      </w:pPr>
+      <w:bookmarkStart w:id="409" w:name="_Toc477169229"/>
+      <w:r>
+        <w:t>Adobe Mobile SDK</w:t>
+      </w:r>
+      <w:bookmarkEnd w:id="409"/>
+    </w:p>
+    <w:p>
+      <w:r>
+        <w:t>The Adobe SDK is used for communicating the App tagging events to the Catalyst cloud back-end.</w:t>
+      </w:r>
+    </w:p>
+    <w:p>
+      <w:pPr>
+        <w:pStyle w:val="Heading4"/>
+      </w:pPr>
+      <w:bookmarkStart w:id="410" w:name="_Toc477169230"/>
+      <w:r>
+        <w:t>Volley</w:t>
+      </w:r>
+      <w:bookmarkEnd w:id="410"/>
+    </w:p>
+    <w:p>
+      <w:r>
+        <w:t>Android specific: the Google Volley library is used for managing the REST client request queue and cache.</w:t>
+      </w:r>
+    </w:p>
+    <w:p>
+      <w:pPr>
+        <w:pStyle w:val="Heading4"/>
+      </w:pPr>
+      <w:bookmarkStart w:id="411" w:name="_Toc477169231"/>
+      <w:r>
+        <w:t>GSON</w:t>
+      </w:r>
       <w:bookmarkEnd w:id="411"/>
+    </w:p>
+    <w:p>
+      <w:r>
+        <w:t>Android specific: the Google GSON library is used to convert JSON data structures received by the content loader module to data model class.</w:t>
+      </w:r>
+    </w:p>
+    <w:p>
+      <w:pPr>
+        <w:pStyle w:val="Heading4"/>
+      </w:pPr>
+      <w:bookmarkStart w:id="412" w:name="_Toc477169232"/>
+      <w:proofErr w:type="spellStart"/>
+      <w:ins w:id="413" w:author="Shivakumar, Deepthi" w:date="2018-06-27T15:22:00Z">
+        <w:r>
+          <w:t>True</w:t>
+        </w:r>
+      </w:ins>
+      <w:del w:id="414" w:author="Shivakumar, Deepthi" w:date="2018-06-27T15:22:00Z">
+        <w:r>
+          <w:delText>NHNetwork</w:delText>
+        </w:r>
+      </w:del>
+      <w:r>
+        <w:t>Time</w:t>
+      </w:r>
       <w:bookmarkEnd w:id="412"/>
+      <w:proofErr w:type="spellEnd"/>
+    </w:p>
+    <w:p>
+      <w:r>
+        <w:t xml:space="preserve">iOS specific: the </w:t>
+      </w:r>
+      <w:del w:id="415" w:author="Shivakumar, Deepthi" w:date="2018-06-27T15:23:00Z">
+        <w:r>
+          <w:delText xml:space="preserve">NHNetworkTime </w:delText>
+        </w:r>
+      </w:del>
+      <w:proofErr w:type="spellStart"/>
+      <w:ins w:id="416" w:author="Shivakumar, Deepthi" w:date="2018-06-27T15:23:00Z">
+        <w:r>
+          <w:t>TrueTime</w:t>
+        </w:r>
+        <w:proofErr w:type="spellEnd"/>
+        <w:r>
+          <w:t xml:space="preserve"> </w:t>
+        </w:r>
+      </w:ins>
+      <w:r>
+        <w:t>library is used by the Time module to sync the time with NTP servers.</w:t>
+      </w:r>
     </w:p>
     <w:p>
       <w:pPr>
         <w:pStyle w:val="Heading4"/>
       </w:pPr>
-      <w:bookmarkStart w:id="413" w:name="_Toc477169228"/>
+      <w:bookmarkStart w:id="417" w:name="_Toc477169233"/>
       <w:proofErr w:type="spellStart"/>
       <w:r>
-        <w:t>CocoaLumberjack</w:t>
-      </w:r>
-      <w:bookmarkEnd w:id="413"/>
-      <w:proofErr w:type="spellEnd"/>
-    </w:p>
-    <w:p>
-      <w:r>
-        <w:t>iOS specific: this library is used internal to the logging module as basis framework for filtering, distributing, and outputting log requests.</w:t>
-      </w:r>
-    </w:p>
-    <w:p>
-      <w:pPr>
-        <w:pStyle w:val="Heading4"/>
-      </w:pPr>
-      <w:bookmarkStart w:id="414" w:name="_Toc477169229"/>
-      <w:r>
-        <w:t>Adobe Mobile SDK</w:t>
-      </w:r>
-      <w:bookmarkEnd w:id="414"/>
-    </w:p>
-    <w:p>
-      <w:r>
-        <w:t>The Adobe SDK is used for communicating the App tagging events to the Catalyst cloud back-end.</w:t>
-      </w:r>
-    </w:p>
-    <w:p>
-      <w:pPr>
-        <w:pStyle w:val="Heading4"/>
-      </w:pPr>
-      <w:bookmarkStart w:id="415" w:name="_Toc477169230"/>
-      <w:r>
-        <w:t>Volley</w:t>
-      </w:r>
-      <w:bookmarkEnd w:id="415"/>
-    </w:p>
-    <w:p>
-      <w:r>
-        <w:t>Android specific: the Google Volley library is used for managing the REST client request queue and cache.</w:t>
-      </w:r>
-    </w:p>
-    <w:p>
-      <w:pPr>
-        <w:pStyle w:val="Heading4"/>
-      </w:pPr>
-      <w:bookmarkStart w:id="416" w:name="_Toc477169231"/>
-      <w:r>
-        <w:t>GSON</w:t>
-      </w:r>
-      <w:bookmarkEnd w:id="416"/>
-    </w:p>
-    <w:p>
-      <w:r>
-        <w:t>Android specific: the Google GSON library is used to convert JSON data structures received by the content loader module to data model class.</w:t>
-      </w:r>
-    </w:p>
-    <w:p>
-      <w:pPr>
-        <w:pStyle w:val="Heading4"/>
-      </w:pPr>
-      <w:bookmarkStart w:id="417" w:name="_Toc477169232"/>
-      <w:proofErr w:type="spellStart"/>
-      <w:ins w:id="418" w:author="Shivakumar, Deepthi" w:date="2018-06-27T15:22:00Z">
-        <w:r>
-          <w:t>True</w:t>
-        </w:r>
-      </w:ins>
-      <w:del w:id="419" w:author="Shivakumar, Deepthi" w:date="2018-06-27T15:22:00Z">
-        <w:r>
-          <w:delText>NHNetwork</w:delText>
-        </w:r>
-      </w:del>
-      <w:r>
-        <w:t>Time</w:t>
+        <w:t>CocoaAsyncSocket</w:t>
       </w:r>
       <w:bookmarkEnd w:id="417"/>
       <w:proofErr w:type="spellEnd"/>
@@ -11289,227 +11035,192 @@
       <w:r>
         <w:t xml:space="preserve">iOS specific: the </w:t>
       </w:r>
-      <w:del w:id="420" w:author="Shivakumar, Deepthi" w:date="2018-06-27T15:23:00Z">
-        <w:r>
-          <w:delText xml:space="preserve">NHNetworkTime </w:delText>
-        </w:r>
-      </w:del>
       <w:proofErr w:type="spellStart"/>
-      <w:ins w:id="421" w:author="Shivakumar, Deepthi" w:date="2018-06-27T15:23:00Z">
-        <w:r>
-          <w:t>TrueTime</w:t>
-        </w:r>
-        <w:proofErr w:type="spellEnd"/>
-        <w:r>
-          <w:t xml:space="preserve"> </w:t>
-        </w:r>
-      </w:ins>
-      <w:r>
-        <w:t>library is used by the Time module to sync the time with NTP servers.</w:t>
+      <w:r>
+        <w:t>CocoaAsyncSocket</w:t>
+      </w:r>
+      <w:proofErr w:type="spellEnd"/>
+      <w:r>
+        <w:t xml:space="preserve"> library is used by </w:t>
+      </w:r>
+      <w:proofErr w:type="spellStart"/>
+      <w:r>
+        <w:t>NHNetworkTime</w:t>
+      </w:r>
+      <w:proofErr w:type="spellEnd"/>
+      <w:r>
+        <w:t xml:space="preserve"> to setup a plain socket connection to </w:t>
+      </w:r>
+      <w:proofErr w:type="gramStart"/>
+      <w:r>
+        <w:t>a</w:t>
+      </w:r>
+      <w:proofErr w:type="gramEnd"/>
+      <w:r>
+        <w:t xml:space="preserve"> NTP server.</w:t>
       </w:r>
     </w:p>
     <w:p>
       <w:pPr>
         <w:pStyle w:val="Heading4"/>
       </w:pPr>
-      <w:bookmarkStart w:id="422" w:name="_Toc477169233"/>
+      <w:bookmarkStart w:id="418" w:name="_Toc477169234"/>
       <w:proofErr w:type="spellStart"/>
       <w:r>
-        <w:t>CocoaAsyncSocket</w:t>
-      </w:r>
+        <w:t>AFNetworking</w:t>
+      </w:r>
+      <w:bookmarkEnd w:id="418"/>
+      <w:proofErr w:type="spellEnd"/>
+    </w:p>
+    <w:p>
+      <w:r>
+        <w:t xml:space="preserve">iOS specific: the </w:t>
+      </w:r>
+      <w:proofErr w:type="spellStart"/>
+      <w:r>
+        <w:t>AFNetworking</w:t>
+      </w:r>
+      <w:proofErr w:type="spellEnd"/>
+      <w:r>
+        <w:t xml:space="preserve"> library is used for managing the REST client request queue and cache.</w:t>
+      </w:r>
+    </w:p>
+    <w:p>
+      <w:pPr>
+        <w:pStyle w:val="Heading4"/>
+      </w:pPr>
+      <w:bookmarkStart w:id="419" w:name="_Toc477169235"/>
+      <w:proofErr w:type="spellStart"/>
+      <w:r>
+        <w:t>SQLCipher</w:t>
+      </w:r>
+      <w:bookmarkEnd w:id="419"/>
+      <w:proofErr w:type="spellEnd"/>
+    </w:p>
+    <w:p>
+      <w:r>
+        <w:t xml:space="preserve">Android specific: the </w:t>
+      </w:r>
+      <w:proofErr w:type="spellStart"/>
+      <w:r>
+        <w:t>SQLCipher</w:t>
+      </w:r>
+      <w:proofErr w:type="spellEnd"/>
+      <w:r>
+        <w:t xml:space="preserve"> library is used to provide an encrypted SQLite compatible database for Secure DB.</w:t>
+      </w:r>
+    </w:p>
+    <w:p>
+      <w:pPr>
+        <w:pStyle w:val="Heading4"/>
+      </w:pPr>
+      <w:bookmarkStart w:id="420" w:name="_Toc477169236"/>
+      <w:proofErr w:type="spellStart"/>
+      <w:r>
+        <w:t>ORMLite</w:t>
+      </w:r>
+      <w:bookmarkEnd w:id="420"/>
+      <w:proofErr w:type="spellEnd"/>
+    </w:p>
+    <w:p>
+      <w:r>
+        <w:t xml:space="preserve">Android specific: the </w:t>
+      </w:r>
+      <w:proofErr w:type="spellStart"/>
+      <w:r>
+        <w:t>ORMLite</w:t>
+      </w:r>
+      <w:proofErr w:type="spellEnd"/>
+      <w:r>
+        <w:t xml:space="preserve"> library is used to provide an object modeling framework on top of </w:t>
+      </w:r>
+      <w:proofErr w:type="spellStart"/>
+      <w:r>
+        <w:t>SQLCipher</w:t>
+      </w:r>
+      <w:proofErr w:type="spellEnd"/>
+      <w:r>
+        <w:t xml:space="preserve"> for Secure DB.</w:t>
+      </w:r>
+    </w:p>
+    <w:p>
+      <w:pPr>
+        <w:pStyle w:val="Heading2"/>
+      </w:pPr>
+      <w:bookmarkStart w:id="421" w:name="_Toc467246422"/>
+      <w:bookmarkStart w:id="422" w:name="_Toc518492186"/>
+      <w:r>
+        <w:t xml:space="preserve">Architecture </w:t>
+      </w:r>
+      <w:r>
+        <w:t>Principles</w:t>
+      </w:r>
+      <w:bookmarkEnd w:id="421"/>
       <w:bookmarkEnd w:id="422"/>
-      <w:proofErr w:type="spellEnd"/>
-    </w:p>
-    <w:p>
-      <w:r>
-        <w:t xml:space="preserve">iOS specific: the </w:t>
-      </w:r>
-      <w:proofErr w:type="spellStart"/>
-      <w:r>
-        <w:t>CocoaAsyncSocket</w:t>
-      </w:r>
-      <w:proofErr w:type="spellEnd"/>
-      <w:r>
-        <w:t xml:space="preserve"> library is used by </w:t>
-      </w:r>
-      <w:proofErr w:type="spellStart"/>
-      <w:r>
-        <w:t>NHNetworkTime</w:t>
-      </w:r>
-      <w:proofErr w:type="spellEnd"/>
-      <w:r>
-        <w:t xml:space="preserve"> to setup a plain socket connection to </w:t>
-      </w:r>
-      <w:proofErr w:type="gramStart"/>
-      <w:r>
-        <w:t>a</w:t>
-      </w:r>
-      <w:proofErr w:type="gramEnd"/>
-      <w:r>
-        <w:t xml:space="preserve"> NTP server.</w:t>
-      </w:r>
-    </w:p>
-    <w:p>
-      <w:pPr>
-        <w:pStyle w:val="Heading4"/>
-      </w:pPr>
-      <w:bookmarkStart w:id="423" w:name="_Toc477169234"/>
-      <w:proofErr w:type="spellStart"/>
-      <w:r>
-        <w:t>AFNetworking</w:t>
+    </w:p>
+    <w:p>
+      <w:r>
+        <w:t>NA</w:t>
+      </w:r>
+    </w:p>
+    <w:p>
+      <w:pPr>
+        <w:pStyle w:val="Heading2"/>
+      </w:pPr>
+      <w:bookmarkStart w:id="423" w:name="_Toc518492187"/>
+      <w:r>
+        <w:lastRenderedPageBreak/>
+        <w:t xml:space="preserve">Architecture </w:t>
+      </w:r>
+      <w:r>
+        <w:t>Views</w:t>
       </w:r>
       <w:bookmarkEnd w:id="423"/>
-      <w:proofErr w:type="spellEnd"/>
-    </w:p>
-    <w:p>
-      <w:r>
-        <w:t xml:space="preserve">iOS specific: the </w:t>
-      </w:r>
-      <w:proofErr w:type="spellStart"/>
-      <w:r>
-        <w:t>AFNetworking</w:t>
-      </w:r>
-      <w:proofErr w:type="spellEnd"/>
-      <w:r>
-        <w:t xml:space="preserve"> library is used for managing the REST client request queue and cache.</w:t>
-      </w:r>
-    </w:p>
-    <w:p>
-      <w:pPr>
-        <w:pStyle w:val="Heading4"/>
-      </w:pPr>
-      <w:bookmarkStart w:id="424" w:name="_Toc477169235"/>
-      <w:proofErr w:type="spellStart"/>
-      <w:r>
-        <w:lastRenderedPageBreak/>
-        <w:t>SQLCipher</w:t>
+    </w:p>
+    <w:p>
+      <w:r>
+        <w:t>NA</w:t>
+      </w:r>
+    </w:p>
+    <w:p>
+      <w:pPr>
+        <w:pStyle w:val="Heading1"/>
+      </w:pPr>
+      <w:bookmarkStart w:id="424" w:name="_Toc518492188"/>
+      <w:bookmarkEnd w:id="29"/>
+      <w:r>
+        <w:t>Allocation of Quality Aspects</w:t>
       </w:r>
       <w:bookmarkEnd w:id="424"/>
-      <w:proofErr w:type="spellEnd"/>
-    </w:p>
-    <w:p>
-      <w:r>
-        <w:t xml:space="preserve">Android specific: the </w:t>
-      </w:r>
-      <w:proofErr w:type="spellStart"/>
-      <w:r>
-        <w:t>SQLCipher</w:t>
-      </w:r>
-      <w:proofErr w:type="spellEnd"/>
-      <w:r>
-        <w:t xml:space="preserve"> library is used to provide an encrypted SQLite compatible database for Secure DB.</w:t>
-      </w:r>
-    </w:p>
-    <w:p>
-      <w:pPr>
-        <w:pStyle w:val="Heading4"/>
-      </w:pPr>
-      <w:bookmarkStart w:id="425" w:name="_Toc477169236"/>
-      <w:proofErr w:type="spellStart"/>
-      <w:r>
-        <w:t>ORMLite</w:t>
+    </w:p>
+    <w:p>
+      <w:r>
+        <w:t xml:space="preserve">The concept of execution architecture is introduced on platform side to define performance criteria, NFRs etc. </w:t>
+      </w:r>
+      <w:r>
+        <w:t>Below are few concepts which is related to app infra component in general.</w:t>
+      </w:r>
+    </w:p>
+    <w:p>
+      <w:r>
+        <w:t>Please refer platfo</w:t>
+      </w:r>
+      <w:r>
+        <w:t>rm [PLATFORM TECH DESIGN]</w:t>
+      </w:r>
+      <w:r>
+        <w:t xml:space="preserve"> for more details on quality aspects.</w:t>
+      </w:r>
+    </w:p>
+    <w:p>
+      <w:pPr>
+        <w:pStyle w:val="Heading2"/>
+      </w:pPr>
+      <w:bookmarkStart w:id="425" w:name="_Toc518492189"/>
+      <w:r>
+        <w:t>Threading</w:t>
       </w:r>
       <w:bookmarkEnd w:id="425"/>
-      <w:proofErr w:type="spellEnd"/>
-    </w:p>
-    <w:p>
-      <w:r>
-        <w:t xml:space="preserve">Android specific: the </w:t>
-      </w:r>
-      <w:proofErr w:type="spellStart"/>
-      <w:r>
-        <w:t>ORMLite</w:t>
-      </w:r>
-      <w:proofErr w:type="spellEnd"/>
-      <w:r>
-        <w:t xml:space="preserve"> library is used to provide an object modeling framework on top of </w:t>
-      </w:r>
-      <w:proofErr w:type="spellStart"/>
-      <w:r>
-        <w:t>SQLCipher</w:t>
-      </w:r>
-      <w:proofErr w:type="spellEnd"/>
-      <w:r>
-        <w:t xml:space="preserve"> for Secure DB.</w:t>
-      </w:r>
-    </w:p>
-    <w:p>
-      <w:pPr>
-        <w:pStyle w:val="Heading2"/>
-      </w:pPr>
-      <w:bookmarkStart w:id="426" w:name="_Toc467246422"/>
-      <w:bookmarkStart w:id="427" w:name="_Toc518492186"/>
-      <w:r>
-        <w:t xml:space="preserve">Architecture </w:t>
-      </w:r>
-      <w:r>
-        <w:t>Principles</w:t>
-      </w:r>
-      <w:bookmarkEnd w:id="426"/>
-      <w:bookmarkEnd w:id="427"/>
-    </w:p>
-    <w:p>
-      <w:r>
-        <w:t>NA</w:t>
-      </w:r>
-    </w:p>
-    <w:p>
-      <w:pPr>
-        <w:pStyle w:val="Heading2"/>
-      </w:pPr>
-      <w:bookmarkStart w:id="428" w:name="_Toc518492187"/>
-      <w:r>
-        <w:t xml:space="preserve">Architecture </w:t>
-      </w:r>
-      <w:r>
-        <w:t>Views</w:t>
-      </w:r>
-      <w:bookmarkEnd w:id="428"/>
-    </w:p>
-    <w:p>
-      <w:r>
-        <w:t>NA</w:t>
-      </w:r>
-    </w:p>
-    <w:p>
-      <w:pPr>
-        <w:pStyle w:val="Heading1"/>
-      </w:pPr>
-      <w:bookmarkStart w:id="429" w:name="_Toc518492188"/>
-      <w:bookmarkEnd w:id="30"/>
-      <w:r>
-        <w:t>Allocation of Quality Aspects</w:t>
-      </w:r>
-      <w:bookmarkEnd w:id="429"/>
-    </w:p>
-    <w:p>
-      <w:r>
-        <w:t xml:space="preserve">The concept of execution architecture is introduced on platform side to define performance criteria, NFRs etc. </w:t>
-      </w:r>
-      <w:r>
-        <w:t>Below are few concepts which is related to app infra component in general.</w:t>
-      </w:r>
-    </w:p>
-    <w:p>
-      <w:r>
-        <w:t>Please refer platfo</w:t>
-      </w:r>
-      <w:r>
-        <w:t>rm [PLATFORM TECH DESIGN]</w:t>
-      </w:r>
-      <w:r>
-        <w:t xml:space="preserve"> for more details on quality aspects.</w:t>
-      </w:r>
-    </w:p>
-    <w:p>
-      <w:pPr>
-        <w:pStyle w:val="Heading2"/>
-      </w:pPr>
-      <w:bookmarkStart w:id="430" w:name="_Toc518492189"/>
-      <w:r>
-        <w:t>Threading</w:t>
-      </w:r>
-      <w:bookmarkEnd w:id="430"/>
     </w:p>
     <w:p>
       <w:r>
@@ -11777,7 +11488,6 @@
         </w:numPr>
       </w:pPr>
       <w:r>
-        <w:lastRenderedPageBreak/>
         <w:t>Network calls and processing should be done on the worker thread</w:t>
       </w:r>
     </w:p>
@@ -11821,11 +11531,11 @@
       <w:pPr>
         <w:pStyle w:val="Heading2"/>
       </w:pPr>
-      <w:bookmarkStart w:id="431" w:name="_Toc518492190"/>
+      <w:bookmarkStart w:id="426" w:name="_Toc518492190"/>
       <w:r>
         <w:t>Memory Management</w:t>
       </w:r>
-      <w:bookmarkEnd w:id="431"/>
+      <w:bookmarkEnd w:id="426"/>
     </w:p>
     <w:p>
       <w:pPr>
@@ -11909,6 +11619,7 @@
         </w:numPr>
       </w:pPr>
       <w:r>
+        <w:lastRenderedPageBreak/>
         <w:t xml:space="preserve">Retain cycles (use weak instead of </w:t>
       </w:r>
       <w:proofErr w:type="spellStart"/>
@@ -12430,9 +12141,8 @@
       <w:pPr>
         <w:pStyle w:val="Heading2"/>
       </w:pPr>
-      <w:bookmarkStart w:id="432" w:name="_Toc518492191"/>
-      <w:r>
-        <w:lastRenderedPageBreak/>
+      <w:bookmarkStart w:id="427" w:name="_Toc518492191"/>
+      <w:r>
         <w:t xml:space="preserve">Network </w:t>
       </w:r>
       <w:r>
@@ -12441,7 +12151,7 @@
       <w:r>
         <w:t>erformance</w:t>
       </w:r>
-      <w:bookmarkEnd w:id="432"/>
+      <w:bookmarkEnd w:id="427"/>
     </w:p>
     <w:p>
       <w:r>
@@ -12576,14 +12286,15 @@
       <w:pPr>
         <w:pStyle w:val="Heading3"/>
       </w:pPr>
-      <w:bookmarkStart w:id="433" w:name="_Toc518492192"/>
-      <w:r>
+      <w:bookmarkStart w:id="428" w:name="_Toc518492192"/>
+      <w:r>
+        <w:lastRenderedPageBreak/>
         <w:t>Tips for Efficient Networking</w:t>
       </w:r>
       <w:r>
         <w:t>:</w:t>
       </w:r>
-      <w:bookmarkEnd w:id="433"/>
+      <w:bookmarkEnd w:id="428"/>
     </w:p>
     <w:p>
       <w:r>
@@ -12631,82 +12342,78 @@
       <w:pPr>
         <w:pStyle w:val="Heading1"/>
       </w:pPr>
-      <w:bookmarkStart w:id="434" w:name="_Toc518492193"/>
+      <w:bookmarkStart w:id="429" w:name="_Toc518492193"/>
       <w:r>
         <w:t>Design Details</w:t>
       </w:r>
+      <w:bookmarkEnd w:id="429"/>
+    </w:p>
+    <w:p>
+      <w:pPr>
+        <w:pStyle w:val="Heading2"/>
+      </w:pPr>
+      <w:bookmarkStart w:id="430" w:name="_Toc421201853"/>
+      <w:bookmarkStart w:id="431" w:name="_Toc518492194"/>
+      <w:r>
+        <w:t>External Interfaces</w:t>
+      </w:r>
+      <w:bookmarkEnd w:id="430"/>
+      <w:bookmarkEnd w:id="431"/>
+    </w:p>
+    <w:p>
+      <w:r>
+        <w:t>To enable the dependency injection and builder patterns, App Infra fully relies on well-defined API interfaces. Any API call to App Infra or to any of the modules collected by App Infra shall be part of the abstract interface (in objective-C/Swift this concept is called protocols). By strictly adhering to the use of interfaces, implementations of App Infra (or its modules) can easily be exchanged without the application nor integrated components being aware of the alternative implementation and having to be recompiled.</w:t>
+      </w:r>
+    </w:p>
+    <w:p>
+      <w:r>
+        <w:t>Strict adherence to using these well-defined interfaces not only applies to the components and the app using the App Infra modules, but also in between the modules of App Infra. Modules within App Infra cannot make use of private/hidden interfaces of their peers.</w:t>
+      </w:r>
+    </w:p>
+    <w:p>
+      <w:r>
+        <w:t>This concept is strengthened by applying the separation of concern principle. Meaning a module is responsible to deliver all functionality related to that module. Other modules will fully depend on functionality provided by the responsible module. For example, Secure Storage is responsible to store data securely, other modules shall not directly store data in the database used by Secure Storage.</w:t>
+      </w:r>
+    </w:p>
+    <w:p>
+      <w:pPr>
+        <w:pStyle w:val="Heading2"/>
+      </w:pPr>
+      <w:bookmarkStart w:id="432" w:name="_Toc518492195"/>
+      <w:r>
+        <w:t>Elements</w:t>
+      </w:r>
+      <w:bookmarkEnd w:id="432"/>
+    </w:p>
+    <w:p>
+      <w:pPr>
+        <w:pStyle w:val="Heading4"/>
+      </w:pPr>
+      <w:r>
+        <w:t>Design Constraints</w:t>
+      </w:r>
+    </w:p>
+    <w:p/>
+    <w:p>
+      <w:r>
+        <w:t>At initialization, App Infra ensures that for all modules there is an instance created that provides the defined interface. Either it is an instance provided by the app through the builder pattern, or a default implementation as included in the App Infra library. This way, no exception handling is required in App Infra when providing access to its modules. To limit memory consumption and initialization time, the constructor of the App Infra modules is kept limited to the bare minimum. Second reason why there cannot be very complex logic in the constructor is that there is no guarantee that any of the other modules of App Infra have already been created and initialized, so during the initialization of App Infra internal dependencies cannot be resolved nor can the modules be used.</w:t>
+      </w:r>
+    </w:p>
+    <w:p/>
+    <w:p>
+      <w:pPr>
+        <w:pStyle w:val="Heading2"/>
+      </w:pPr>
+      <w:bookmarkStart w:id="433" w:name="_Toc442706602"/>
+      <w:bookmarkStart w:id="434" w:name="_Toc518492196"/>
+      <w:r>
+        <w:t xml:space="preserve">Internal </w:t>
+      </w:r>
+      <w:r>
+        <w:t>Interfaces</w:t>
+      </w:r>
+      <w:bookmarkEnd w:id="433"/>
       <w:bookmarkEnd w:id="434"/>
-    </w:p>
-    <w:p>
-      <w:pPr>
-        <w:pStyle w:val="Heading2"/>
-      </w:pPr>
-      <w:bookmarkStart w:id="435" w:name="_Toc421201853"/>
-      <w:bookmarkStart w:id="436" w:name="_Toc518492194"/>
-      <w:r>
-        <w:t>External Interfaces</w:t>
-      </w:r>
-      <w:bookmarkEnd w:id="435"/>
-      <w:bookmarkEnd w:id="436"/>
-    </w:p>
-    <w:p>
-      <w:r>
-        <w:t>To enable the dependency injection and builder patterns, App Infra fully relies on well-defined API interfaces. Any API call to App Infra or to any of the modules collected by App Infra shall be part of the abstract interface (in objective-C/Swift this concept is called protocols). By strictly adhering to the use of interfaces, implementations of App Infra (or its modules) can easily be exchanged without the application nor integrated components being aware of the alternative implementation and having to be recompiled.</w:t>
-      </w:r>
-    </w:p>
-    <w:p>
-      <w:r>
-        <w:t>Strict adherence to using these well-defined interfaces not only applies to the components and the app using the App Infra modules, but also in between the modules of App Infra. Modules within App Infra cannot make use of private/hidden interfaces of their peers.</w:t>
-      </w:r>
-    </w:p>
-    <w:p>
-      <w:r>
-        <w:t>This concept is strengthened by applying the separation of concern principle. Meaning a module is responsible to deliver all functionality related to that module. Other modules will fully depend on functionality provided by the responsible module. For example, Secure Storage is responsible to store data securely, other modules shall not directly store data in the database used by Secure Storage.</w:t>
-      </w:r>
-    </w:p>
-    <w:p>
-      <w:pPr>
-        <w:pStyle w:val="Heading2"/>
-      </w:pPr>
-      <w:bookmarkStart w:id="437" w:name="_Toc518492195"/>
-      <w:r>
-        <w:t>Elements</w:t>
-      </w:r>
-      <w:bookmarkEnd w:id="437"/>
-    </w:p>
-    <w:p>
-      <w:pPr>
-        <w:pStyle w:val="Heading4"/>
-      </w:pPr>
-      <w:r>
-        <w:t>Design Constraints</w:t>
-      </w:r>
-    </w:p>
-    <w:p/>
-    <w:p>
-      <w:r>
-        <w:t xml:space="preserve">At initialization, App Infra ensures that for all modules there is an instance created that provides the defined interface. Either it is an instance provided by the app through the builder pattern, or a default implementation as included in the App Infra library. This way, no exception handling is required in App Infra when providing access to its modules. To limit memory consumption and initialization time, the constructor of the App Infra modules is kept limited to the bare minimum. Second reason why there cannot be very complex logic in the constructor is that there is no guarantee that any of the other modules of App Infra have already been </w:t>
-      </w:r>
-      <w:r>
-        <w:lastRenderedPageBreak/>
-        <w:t>created and initialized, so during the initialization of App Infra internal dependencies cannot be resolved nor can the modules be used.</w:t>
-      </w:r>
-    </w:p>
-    <w:p/>
-    <w:p>
-      <w:pPr>
-        <w:pStyle w:val="Heading2"/>
-      </w:pPr>
-      <w:bookmarkStart w:id="438" w:name="_Toc442706602"/>
-      <w:bookmarkStart w:id="439" w:name="_Toc518492196"/>
-      <w:r>
-        <w:t xml:space="preserve">Internal </w:t>
-      </w:r>
-      <w:r>
-        <w:t>Interfaces</w:t>
-      </w:r>
-      <w:bookmarkEnd w:id="438"/>
-      <w:bookmarkEnd w:id="439"/>
       <w:r>
         <w:t xml:space="preserve"> </w:t>
       </w:r>
@@ -12726,7 +12433,7 @@
           <w:lang w:val="en-US"/>
         </w:rPr>
       </w:pPr>
-      <w:bookmarkStart w:id="440" w:name="_Toc518492197"/>
+      <w:bookmarkStart w:id="435" w:name="_Toc518492197"/>
       <w:r>
         <w:rPr>
           <w:lang w:val="en-US"/>
@@ -12734,7 +12441,7 @@
         <w:lastRenderedPageBreak/>
         <w:t>Revision History</w:t>
       </w:r>
-      <w:bookmarkEnd w:id="440"/>
+      <w:bookmarkEnd w:id="435"/>
     </w:p>
     <w:tbl>
       <w:tblPr>
@@ -14696,118 +14403,8 @@
             <w:pPr>
               <w:pStyle w:val="NoSpacing"/>
             </w:pPr>
-            <w:r>
-              <w:t>5.2</w:t>
-            </w:r>
-          </w:p>
-        </w:tc>
-        <w:tc>
-          <w:tcPr>
-            <w:tcW w:w="1559" w:type="dxa"/>
-            <w:tcMar>
-              <w:top w:w="80" w:type="dxa"/>
-              <w:left w:w="80" w:type="dxa"/>
-              <w:bottom w:w="80" w:type="dxa"/>
-              <w:right w:w="80" w:type="dxa"/>
-            </w:tcMar>
-            <w:vAlign w:val="center"/>
-          </w:tcPr>
-          <w:p>
-            <w:pPr>
-              <w:pStyle w:val="NoSpacing"/>
-            </w:pPr>
-            <w:r>
-              <w:t>2017-09-11</w:t>
-            </w:r>
-          </w:p>
-        </w:tc>
-        <w:tc>
-          <w:tcPr>
-            <w:tcW w:w="1843" w:type="dxa"/>
-            <w:tcMar>
-              <w:top w:w="80" w:type="dxa"/>
-              <w:left w:w="80" w:type="dxa"/>
-              <w:bottom w:w="80" w:type="dxa"/>
-              <w:right w:w="80" w:type="dxa"/>
-            </w:tcMar>
-          </w:tcPr>
-          <w:p>
-            <w:pPr>
-              <w:pStyle w:val="NoSpacing"/>
-            </w:pPr>
-            <w:r>
-              <w:t>Deepthi Shivakumar</w:t>
-            </w:r>
-          </w:p>
-        </w:tc>
-        <w:tc>
-          <w:tcPr>
-            <w:tcW w:w="3942" w:type="dxa"/>
-            <w:tcMar>
-              <w:top w:w="80" w:type="dxa"/>
-              <w:left w:w="80" w:type="dxa"/>
-              <w:bottom w:w="80" w:type="dxa"/>
-              <w:right w:w="80" w:type="dxa"/>
-            </w:tcMar>
-            <w:vAlign w:val="center"/>
-          </w:tcPr>
-          <w:p>
-            <w:pPr>
-              <w:pStyle w:val="ListParagraph"/>
-              <w:numPr>
-                <w:ilvl w:val="0"/>
-                <w:numId w:val="5"/>
-              </w:numPr>
-              <w:spacing w:after="0"/>
-              <w:ind w:left="33" w:hanging="141"/>
-              <w:rPr>
-                <w:rFonts w:eastAsia="Calibri" w:cs="Arial"/>
-              </w:rPr>
-            </w:pPr>
-            <w:r>
-              <w:rPr>
-                <w:rFonts w:eastAsia="Calibri" w:cs="Arial"/>
-              </w:rPr>
-              <w:t>Added key bag manager details</w:t>
-            </w:r>
-          </w:p>
-        </w:tc>
-        <w:tc>
-          <w:tcPr>
-            <w:tcW w:w="1586" w:type="dxa"/>
-            <w:tcMar>
-              <w:top w:w="80" w:type="dxa"/>
-              <w:left w:w="80" w:type="dxa"/>
-              <w:bottom w:w="80" w:type="dxa"/>
-              <w:right w:w="80" w:type="dxa"/>
-            </w:tcMar>
-          </w:tcPr>
-          <w:p>
-            <w:pPr>
-              <w:pStyle w:val="NoSpacing"/>
-            </w:pPr>
-            <w:r>
-              <w:t>New feature addition for 17.4 release</w:t>
-            </w:r>
-          </w:p>
-        </w:tc>
-      </w:tr>
-      <w:tr>
-        <w:tc>
-          <w:tcPr>
-            <w:tcW w:w="993" w:type="dxa"/>
-            <w:tcMar>
-              <w:top w:w="80" w:type="dxa"/>
-              <w:left w:w="80" w:type="dxa"/>
-              <w:bottom w:w="80" w:type="dxa"/>
-              <w:right w:w="80" w:type="dxa"/>
-            </w:tcMar>
-            <w:vAlign w:val="center"/>
-          </w:tcPr>
-          <w:p>
-            <w:pPr>
-              <w:pStyle w:val="NoSpacing"/>
-            </w:pPr>
+            <w:bookmarkStart w:id="436" w:name="_GoBack"/>
+            <w:bookmarkEnd w:id="436"/>
             <w:r>
               <w:t>A.1</w:t>
             </w:r>
@@ -14906,7 +14503,7 @@
       </w:tr>
       <w:tr>
         <w:trPr>
-          <w:ins w:id="441" w:author="Shivakumar, Deepthi" w:date="2018-06-14T17:44:00Z"/>
+          <w:ins w:id="437" w:author="Shivakumar, Deepthi" w:date="2018-06-14T17:44:00Z"/>
         </w:trPr>
         <w:tc>
           <w:tcPr>
@@ -14923,10 +14520,10 @@
             <w:pPr>
               <w:pStyle w:val="NoSpacing"/>
               <w:rPr>
-                <w:ins w:id="442" w:author="Shivakumar, Deepthi" w:date="2018-06-14T17:44:00Z"/>
+                <w:ins w:id="438" w:author="Shivakumar, Deepthi" w:date="2018-06-14T17:44:00Z"/>
               </w:rPr>
             </w:pPr>
-            <w:ins w:id="443" w:author="Shivakumar, Deepthi" w:date="2018-06-14T17:44:00Z">
+            <w:ins w:id="439" w:author="Shivakumar, Deepthi" w:date="2018-06-14T17:44:00Z">
               <w:r>
                 <w:t>B</w:t>
               </w:r>
@@ -14948,10 +14545,10 @@
             <w:pPr>
               <w:pStyle w:val="NoSpacing"/>
               <w:rPr>
-                <w:ins w:id="444" w:author="Shivakumar, Deepthi" w:date="2018-06-14T17:44:00Z"/>
+                <w:ins w:id="440" w:author="Shivakumar, Deepthi" w:date="2018-06-14T17:44:00Z"/>
               </w:rPr>
             </w:pPr>
-            <w:ins w:id="445" w:author="Shivakumar, Deepthi" w:date="2018-06-14T17:45:00Z">
+            <w:ins w:id="441" w:author="Shivakumar, Deepthi" w:date="2018-06-14T17:45:00Z">
               <w:r>
                 <w:t>2018-06-14</w:t>
               </w:r>
@@ -14972,10 +14569,10 @@
             <w:pPr>
               <w:pStyle w:val="NoSpacing"/>
               <w:rPr>
-                <w:ins w:id="446" w:author="Shivakumar, Deepthi" w:date="2018-06-14T17:44:00Z"/>
+                <w:ins w:id="442" w:author="Shivakumar, Deepthi" w:date="2018-06-14T17:44:00Z"/>
               </w:rPr>
             </w:pPr>
-            <w:ins w:id="447" w:author="Shivakumar, Deepthi" w:date="2018-06-14T17:45:00Z">
+            <w:ins w:id="443" w:author="Shivakumar, Deepthi" w:date="2018-06-14T17:45:00Z">
               <w:r>
                 <w:t>Deepthi Shivakumar</w:t>
               </w:r>
@@ -15003,11 +14600,11 @@
               <w:spacing w:after="0"/>
               <w:ind w:left="33" w:hanging="141"/>
               <w:rPr>
-                <w:ins w:id="448" w:author="Shivakumar, Deepthi" w:date="2018-06-14T17:44:00Z"/>
+                <w:ins w:id="444" w:author="Shivakumar, Deepthi" w:date="2018-06-14T17:44:00Z"/>
                 <w:rFonts w:eastAsia="Calibri" w:cs="Arial"/>
               </w:rPr>
             </w:pPr>
-            <w:ins w:id="449" w:author="Shivakumar, Deepthi" w:date="2018-06-14T17:45:00Z">
+            <w:ins w:id="445" w:author="Shivakumar, Deepthi" w:date="2018-06-14T17:45:00Z">
               <w:r>
                 <w:rPr>
                   <w:rFonts w:eastAsia="Calibri" w:cs="Arial"/>
@@ -15031,10 +14628,10 @@
             <w:pPr>
               <w:pStyle w:val="NoSpacing"/>
               <w:rPr>
-                <w:ins w:id="450" w:author="Shivakumar, Deepthi" w:date="2018-06-14T17:44:00Z"/>
+                <w:ins w:id="446" w:author="Shivakumar, Deepthi" w:date="2018-06-14T17:44:00Z"/>
               </w:rPr>
             </w:pPr>
-            <w:ins w:id="451" w:author="Shivakumar, Deepthi" w:date="2018-06-14T17:45:00Z">
+            <w:ins w:id="447" w:author="Shivakumar, Deepthi" w:date="2018-06-14T17:45:00Z">
               <w:r>
                 <w:t>New feature addition for 18.2</w:t>
               </w:r>
@@ -15051,14 +14648,14 @@
           <w:lang w:val="en-US"/>
         </w:rPr>
       </w:pPr>
-      <w:bookmarkStart w:id="452" w:name="_Toc518492198"/>
+      <w:bookmarkStart w:id="448" w:name="_Toc518492198"/>
       <w:r>
         <w:rPr>
           <w:lang w:val="en-US"/>
         </w:rPr>
         <w:t>Approval</w:t>
       </w:r>
-      <w:bookmarkEnd w:id="452"/>
+      <w:bookmarkEnd w:id="448"/>
     </w:p>
     <w:tbl>
       <w:tblPr>
@@ -15344,12 +14941,12 @@
             <w:r>
               <w:t>0</w:t>
             </w:r>
-            <w:ins w:id="453" w:author="Shivakumar, Deepthi" w:date="2018-06-14T17:46:00Z">
+            <w:ins w:id="449" w:author="Shivakumar, Deepthi" w:date="2018-06-14T17:46:00Z">
               <w:r>
                 <w:t>6</w:t>
               </w:r>
             </w:ins>
-            <w:del w:id="454" w:author="Shivakumar, Deepthi" w:date="2018-06-14T17:46:00Z">
+            <w:del w:id="450" w:author="Shivakumar, Deepthi" w:date="2018-06-14T17:46:00Z">
               <w:r>
                 <w:delText>3</w:delText>
               </w:r>
@@ -15357,12 +14954,12 @@
             <w:r>
               <w:t>-</w:t>
             </w:r>
-            <w:ins w:id="455" w:author="Shivakumar, Deepthi" w:date="2018-06-14T17:45:00Z">
+            <w:ins w:id="451" w:author="Shivakumar, Deepthi" w:date="2018-06-14T17:45:00Z">
               <w:r>
                 <w:t>20</w:t>
               </w:r>
             </w:ins>
-            <w:del w:id="456" w:author="Shivakumar, Deepthi" w:date="2018-06-14T17:45:00Z">
+            <w:del w:id="452" w:author="Shivakumar, Deepthi" w:date="2018-06-14T17:45:00Z">
               <w:r>
                 <w:delText>1</w:delText>
               </w:r>
@@ -15739,7 +15336,7 @@
               <w:szCs w:val="16"/>
             </w:rPr>
           </w:pPr>
-          <w:ins w:id="457" w:author="Shivakumar, Deepthi" w:date="2018-07-04T18:26:00Z">
+          <w:ins w:id="453" w:author="Shivakumar, Deepthi" w:date="2018-07-04T18:26:00Z">
             <w:r>
               <w:rPr>
                 <w:szCs w:val="16"/>
@@ -15747,7 +15344,7 @@
               <w:t>B</w:t>
             </w:r>
           </w:ins>
-          <w:del w:id="458" w:author="Shivakumar, Deepthi" w:date="2018-07-04T18:26:00Z">
+          <w:del w:id="454" w:author="Shivakumar, Deepthi" w:date="2018-07-04T18:26:00Z">
             <w:r>
               <w:rPr>
                 <w:szCs w:val="16"/>
@@ -15885,7 +15482,7 @@
               <w:szCs w:val="16"/>
             </w:rPr>
           </w:pPr>
-          <w:del w:id="459" w:author="Shivakumar, Deepthi" w:date="2018-07-04T18:26:00Z">
+          <w:del w:id="455" w:author="Shivakumar, Deepthi" w:date="2018-07-04T18:26:00Z">
             <w:r>
               <w:rPr>
                 <w:szCs w:val="16"/>
@@ -15893,7 +15490,7 @@
               <w:delText>Refer WindChill</w:delText>
             </w:r>
           </w:del>
-          <w:ins w:id="460" w:author="Shivakumar, Deepthi" w:date="2018-07-04T18:26:00Z">
+          <w:ins w:id="456" w:author="Shivakumar, Deepthi" w:date="2018-07-04T18:26:00Z">
             <w:r>
               <w:rPr>
                 <w:szCs w:val="16"/>
@@ -22612,6 +22209,21 @@
 </file>
 
 <file path=customXml/item1.xml><?xml version="1.0" encoding="utf-8"?>
+<p:properties xmlns:p="http://schemas.microsoft.com/office/2006/metadata/properties" xmlns:xsi="http://www.w3.org/2001/XMLSchema-instance">
+  <documentManagement/>
+</p:properties>
+</file>
+
+<file path=customXml/item2.xml><?xml version="1.0" encoding="utf-8"?>
+<?mso-contentType ?>
+<FormTemplates xmlns="http://schemas.microsoft.com/sharepoint/v3/contenttype/forms">
+  <Display>DocumentLibraryForm</Display>
+  <Edit>DocumentLibraryForm</Edit>
+  <New>DocumentLibraryForm</New>
+</FormTemplates>
+</file>
+
+<file path=customXml/item3.xml><?xml version="1.0" encoding="utf-8"?>
 <ct:contentTypeSchema xmlns:ct="http://schemas.microsoft.com/office/2006/metadata/contentType" xmlns:ma="http://schemas.microsoft.com/office/2006/metadata/properties/metaAttributes" ct:_="" ma:_="" ma:contentTypeName="Document" ma:contentTypeID="0x010100E8C356F8E1D36642B88ADD05DBA2175B" ma:contentTypeVersion="0" ma:contentTypeDescription="Create a new document." ma:contentTypeScope="" ma:versionID="d5caac0f2500184a09392517ffd772eb">
   <xsd:schema xmlns:xsd="http://www.w3.org/2001/XMLSchema" xmlns:xs="http://www.w3.org/2001/XMLSchema" xmlns:p="http://schemas.microsoft.com/office/2006/metadata/properties" targetNamespace="http://schemas.microsoft.com/office/2006/metadata/properties" ma:root="true" ma:fieldsID="1b05d82d297216baf5b26c55225140df">
     <xsd:element name="properties">
@@ -22725,21 +22337,6 @@
 </ct:contentTypeSchema>
 </file>
 
-<file path=customXml/item2.xml><?xml version="1.0" encoding="utf-8"?>
-<?mso-contentType ?>
-<FormTemplates xmlns="http://schemas.microsoft.com/sharepoint/v3/contenttype/forms">
-  <Display>DocumentLibraryForm</Display>
-  <Edit>DocumentLibraryForm</Edit>
-  <New>DocumentLibraryForm</New>
-</FormTemplates>
-</file>
-
-<file path=customXml/item3.xml><?xml version="1.0" encoding="utf-8"?>
-<p:properties xmlns:p="http://schemas.microsoft.com/office/2006/metadata/properties" xmlns:xsi="http://www.w3.org/2001/XMLSchema-instance">
-  <documentManagement/>
-</p:properties>
-</file>
-
 <file path=customXml/item4.xml><?xml version="1.0" encoding="utf-8"?>
 <b:Sources xmlns:b="http://schemas.openxmlformats.org/officeDocument/2006/bibliography" xmlns="http://schemas.openxmlformats.org/officeDocument/2006/bibliography" SelectedStyle="\APASixthEditionOfficeOnline.xsl" StyleName="APA" Version="6">
   <b:Source>
@@ -22834,6 +22431,22 @@
 </file>
 
 <file path=customXml/itemProps1.xml><?xml version="1.0" encoding="utf-8"?>
+<ds:datastoreItem xmlns:ds="http://schemas.openxmlformats.org/officeDocument/2006/customXml" ds:itemID="{7438131F-7539-474A-BC86-ECBF587956E8}">
+  <ds:schemaRefs>
+    <ds:schemaRef ds:uri="http://schemas.microsoft.com/office/2006/metadata/properties"/>
+  </ds:schemaRefs>
+</ds:datastoreItem>
+</file>
+
+<file path=customXml/itemProps2.xml><?xml version="1.0" encoding="utf-8"?>
+<ds:datastoreItem xmlns:ds="http://schemas.openxmlformats.org/officeDocument/2006/customXml" ds:itemID="{C8D50362-B91F-448D-91A7-208A13EF28A2}">
+  <ds:schemaRefs>
+    <ds:schemaRef ds:uri="http://schemas.microsoft.com/sharepoint/v3/contenttype/forms"/>
+  </ds:schemaRefs>
+</ds:datastoreItem>
+</file>
+
+<file path=customXml/itemProps3.xml><?xml version="1.0" encoding="utf-8"?>
 <ds:datastoreItem xmlns:ds="http://schemas.openxmlformats.org/officeDocument/2006/customXml" ds:itemID="{939EF2C6-2918-4969-8C8A-330760ECDF01}">
   <ds:schemaRefs>
     <ds:schemaRef ds:uri="http://schemas.microsoft.com/office/2006/metadata/contentType"/>
@@ -22849,24 +22462,8 @@
 </ds:datastoreItem>
 </file>
 
-<file path=customXml/itemProps2.xml><?xml version="1.0" encoding="utf-8"?>
-<ds:datastoreItem xmlns:ds="http://schemas.openxmlformats.org/officeDocument/2006/customXml" ds:itemID="{C8D50362-B91F-448D-91A7-208A13EF28A2}">
-  <ds:schemaRefs>
-    <ds:schemaRef ds:uri="http://schemas.microsoft.com/sharepoint/v3/contenttype/forms"/>
-  </ds:schemaRefs>
-</ds:datastoreItem>
-</file>
-
-<file path=customXml/itemProps3.xml><?xml version="1.0" encoding="utf-8"?>
-<ds:datastoreItem xmlns:ds="http://schemas.openxmlformats.org/officeDocument/2006/customXml" ds:itemID="{7438131F-7539-474A-BC86-ECBF587956E8}">
-  <ds:schemaRefs>
-    <ds:schemaRef ds:uri="http://schemas.microsoft.com/office/2006/metadata/properties"/>
-  </ds:schemaRefs>
-</ds:datastoreItem>
-</file>
-
 <file path=customXml/itemProps4.xml><?xml version="1.0" encoding="utf-8"?>
-<ds:datastoreItem xmlns:ds="http://schemas.openxmlformats.org/officeDocument/2006/customXml" ds:itemID="{450020D6-54D6-7746-833C-92EA2816A8F6}">
+<ds:datastoreItem xmlns:ds="http://schemas.openxmlformats.org/officeDocument/2006/customXml" ds:itemID="{D81AE21B-0F79-6642-9ADF-B685FC3F144A}">
   <ds:schemaRefs>
     <ds:schemaRef ds:uri="http://schemas.openxmlformats.org/officeDocument/2006/bibliography"/>
   </ds:schemaRefs>

</xml_diff>

<commit_message>
Revert "Document and Java Doc update"
This reverts commit 646c8ef
</commit_message>
<xml_diff>
--- a/Source/ail/Documents/Internal/AIL_TechnicalDesign.docx
+++ b/Source/ail/Documents/Internal/AIL_TechnicalDesign.docx
@@ -36,6 +36,8 @@
       </w:r>
       <w:bookmarkEnd w:id="1"/>
     </w:p>
+    <w:bookmarkStart w:id="2" w:name="_GoBack"/>
+    <w:bookmarkEnd w:id="2"/>
     <w:p>
       <w:pPr>
         <w:pStyle w:val="TOC1"/>
@@ -868,35 +870,88 @@
           <w:lang w:val="en-IN"/>
         </w:rPr>
       </w:pPr>
-      <w:r>
-        <w:rPr>
-          <w:rStyle w:val="Hyperlink"/>
-          <w:noProof/>
-        </w:rPr>
-        <w:fldChar w:fldCharType="begin"/>
-      </w:r>
-      <w:r>
-        <w:rPr>
-          <w:rStyle w:val="Hyperlink"/>
-          <w:noProof/>
-        </w:rPr>
-        <w:instrText xml:space="preserve"> HYPERLINK \l "_Toc518492180" </w:instrText>
-      </w:r>
-      <w:r>
-        <w:rPr>
-          <w:rStyle w:val="Hyperlink"/>
-          <w:noProof/>
-        </w:rPr>
-        <w:fldChar w:fldCharType="separate"/>
-      </w:r>
-      <w:r>
-        <w:rPr>
-          <w:rStyle w:val="Hyperlink"/>
-          <w:noProof/>
-        </w:rPr>
-        <w:t>3.1.2</w:t>
-      </w:r>
-      <w:r>
+      <w:hyperlink w:anchor="_Toc518492180" w:history="1">
+        <w:r>
+          <w:rPr>
+            <w:rStyle w:val="Hyperlink"/>
+            <w:noProof/>
+          </w:rPr>
+          <w:t>3.1.2</w:t>
+        </w:r>
+        <w:r>
+          <w:rPr>
+            <w:rFonts w:asciiTheme="minorHAnsi" w:eastAsiaTheme="minorEastAsia" w:hAnsiTheme="minorHAnsi" w:cstheme="minorBidi"/>
+            <w:noProof/>
+            <w:sz w:val="24"/>
+            <w:szCs w:val="24"/>
+            <w:lang w:val="en-IN"/>
+          </w:rPr>
+          <w:tab/>
+        </w:r>
+        <w:r>
+          <w:rPr>
+            <w:rStyle w:val="Hyperlink"/>
+            <w:noProof/>
+          </w:rPr>
+          <w:t>Software detailed design App Infra library</w:t>
+        </w:r>
+        <w:r>
+          <w:rPr>
+            <w:noProof/>
+            <w:webHidden/>
+          </w:rPr>
+          <w:tab/>
+        </w:r>
+        <w:r>
+          <w:rPr>
+            <w:noProof/>
+            <w:webHidden/>
+          </w:rPr>
+          <w:fldChar w:fldCharType="begin"/>
+        </w:r>
+        <w:r>
+          <w:rPr>
+            <w:noProof/>
+            <w:webHidden/>
+          </w:rPr>
+          <w:instrText xml:space="preserve"> PAGEREF _Toc518492180 \h </w:instrText>
+        </w:r>
+        <w:r>
+          <w:rPr>
+            <w:noProof/>
+            <w:webHidden/>
+          </w:rPr>
+        </w:r>
+        <w:r>
+          <w:rPr>
+            <w:noProof/>
+            <w:webHidden/>
+          </w:rPr>
+          <w:fldChar w:fldCharType="separate"/>
+        </w:r>
+        <w:r>
+          <w:rPr>
+            <w:noProof/>
+            <w:webHidden/>
+          </w:rPr>
+          <w:t>8</w:t>
+        </w:r>
+        <w:r>
+          <w:rPr>
+            <w:noProof/>
+            <w:webHidden/>
+          </w:rPr>
+          <w:fldChar w:fldCharType="end"/>
+        </w:r>
+      </w:hyperlink>
+    </w:p>
+    <w:p>
+      <w:pPr>
+        <w:pStyle w:val="TOC3"/>
+        <w:tabs>
+          <w:tab w:val="left" w:pos="1200"/>
+          <w:tab w:val="right" w:leader="dot" w:pos="9631"/>
+        </w:tabs>
         <w:rPr>
           <w:rFonts w:asciiTheme="minorHAnsi" w:eastAsiaTheme="minorEastAsia" w:hAnsiTheme="minorHAnsi" w:cstheme="minorBidi"/>
           <w:noProof/>
@@ -904,69 +959,81 @@
           <w:szCs w:val="24"/>
           <w:lang w:val="en-IN"/>
         </w:rPr>
-        <w:tab/>
-      </w:r>
-      <w:r>
-        <w:rPr>
-          <w:rStyle w:val="Hyperlink"/>
-          <w:noProof/>
-        </w:rPr>
-        <w:t>Software detailed design App Infra library</w:t>
-      </w:r>
-      <w:r>
-        <w:rPr>
-          <w:noProof/>
-          <w:webHidden/>
-        </w:rPr>
-        <w:tab/>
-      </w:r>
-      <w:r>
-        <w:rPr>
-          <w:noProof/>
-          <w:webHidden/>
-        </w:rPr>
-        <w:fldChar w:fldCharType="begin"/>
-      </w:r>
-      <w:r>
-        <w:rPr>
-          <w:noProof/>
-          <w:webHidden/>
-        </w:rPr>
-        <w:instrText xml:space="preserve"> PAGEREF _Toc518492180 \h </w:instrText>
-      </w:r>
-      <w:r>
-        <w:rPr>
-          <w:noProof/>
-          <w:webHidden/>
-        </w:rPr>
-      </w:r>
-      <w:r>
-        <w:rPr>
-          <w:noProof/>
-          <w:webHidden/>
-        </w:rPr>
-        <w:fldChar w:fldCharType="separate"/>
-      </w:r>
-      <w:r>
-        <w:rPr>
-          <w:noProof/>
-          <w:webHidden/>
-        </w:rPr>
-        <w:t>8</w:t>
-      </w:r>
-      <w:r>
-        <w:rPr>
-          <w:noProof/>
-          <w:webHidden/>
-        </w:rPr>
-        <w:fldChar w:fldCharType="end"/>
-      </w:r>
-      <w:r>
-        <w:rPr>
-          <w:noProof/>
-        </w:rPr>
-        <w:fldChar w:fldCharType="end"/>
-      </w:r>
+      </w:pPr>
+      <w:hyperlink w:anchor="_Toc518492181" w:history="1">
+        <w:r>
+          <w:rPr>
+            <w:rStyle w:val="Hyperlink"/>
+            <w:noProof/>
+          </w:rPr>
+          <w:t>3.1.3</w:t>
+        </w:r>
+        <w:r>
+          <w:rPr>
+            <w:rFonts w:asciiTheme="minorHAnsi" w:eastAsiaTheme="minorEastAsia" w:hAnsiTheme="minorHAnsi" w:cstheme="minorBidi"/>
+            <w:noProof/>
+            <w:sz w:val="24"/>
+            <w:szCs w:val="24"/>
+            <w:lang w:val="en-IN"/>
+          </w:rPr>
+          <w:tab/>
+        </w:r>
+        <w:r>
+          <w:rPr>
+            <w:rStyle w:val="Hyperlink"/>
+            <w:noProof/>
+          </w:rPr>
+          <w:t>Content loader module</w:t>
+        </w:r>
+        <w:r>
+          <w:rPr>
+            <w:noProof/>
+            <w:webHidden/>
+          </w:rPr>
+          <w:tab/>
+        </w:r>
+        <w:r>
+          <w:rPr>
+            <w:noProof/>
+            <w:webHidden/>
+          </w:rPr>
+          <w:fldChar w:fldCharType="begin"/>
+        </w:r>
+        <w:r>
+          <w:rPr>
+            <w:noProof/>
+            <w:webHidden/>
+          </w:rPr>
+          <w:instrText xml:space="preserve"> PAGEREF _Toc518492181 \h </w:instrText>
+        </w:r>
+        <w:r>
+          <w:rPr>
+            <w:noProof/>
+            <w:webHidden/>
+          </w:rPr>
+        </w:r>
+        <w:r>
+          <w:rPr>
+            <w:noProof/>
+            <w:webHidden/>
+          </w:rPr>
+          <w:fldChar w:fldCharType="separate"/>
+        </w:r>
+        <w:r>
+          <w:rPr>
+            <w:noProof/>
+            <w:webHidden/>
+          </w:rPr>
+          <w:t>25</w:t>
+        </w:r>
+        <w:r>
+          <w:rPr>
+            <w:noProof/>
+            <w:webHidden/>
+          </w:rPr>
+          <w:fldChar w:fldCharType="end"/>
+        </w:r>
+      </w:hyperlink>
     </w:p>
     <w:p>
       <w:pPr>
@@ -989,14 +1056,7 @@
             <w:rStyle w:val="Hyperlink"/>
             <w:noProof/>
           </w:rPr>
-          <w:t>3.1.</w:t>
-        </w:r>
-        <w:r>
-          <w:rPr>
-            <w:rStyle w:val="Hyperlink"/>
-            <w:noProof/>
-          </w:rPr>
-          <w:t>3</w:t>
+          <w:t>3.1.4</w:t>
         </w:r>
         <w:r>
           <w:rPr>
@@ -1013,21 +1073,7 @@
             <w:rStyle w:val="Hyperlink"/>
             <w:noProof/>
           </w:rPr>
-          <w:t xml:space="preserve">API signing </w:t>
-        </w:r>
-        <w:r>
-          <w:rPr>
-            <w:rStyle w:val="Hyperlink"/>
-            <w:noProof/>
-          </w:rPr>
-          <w:t>m</w:t>
-        </w:r>
-        <w:r>
-          <w:rPr>
-            <w:rStyle w:val="Hyperlink"/>
-            <w:noProof/>
-          </w:rPr>
-          <w:t>odule</w:t>
+          <w:t>API signing module</w:t>
         </w:r>
         <w:r>
           <w:rPr>
@@ -1100,14 +1146,7 @@
             <w:rStyle w:val="Hyperlink"/>
             <w:noProof/>
           </w:rPr>
-          <w:t>3.1.</w:t>
-        </w:r>
-        <w:r>
-          <w:rPr>
-            <w:rStyle w:val="Hyperlink"/>
-            <w:noProof/>
-          </w:rPr>
-          <w:t>4</w:t>
+          <w:t>3.1.5</w:t>
         </w:r>
         <w:r>
           <w:rPr>
@@ -1124,21 +1163,7 @@
             <w:rStyle w:val="Hyperlink"/>
             <w:noProof/>
           </w:rPr>
-          <w:t>Softwa</w:t>
-        </w:r>
-        <w:r>
-          <w:rPr>
-            <w:rStyle w:val="Hyperlink"/>
-            <w:noProof/>
-          </w:rPr>
-          <w:t>r</w:t>
-        </w:r>
-        <w:r>
-          <w:rPr>
-            <w:rStyle w:val="Hyperlink"/>
-            <w:noProof/>
-          </w:rPr>
-          <w:t>e detailed design PRX client</w:t>
+          <w:t>Software detailed design PRX client</w:t>
         </w:r>
         <w:r>
           <w:rPr>
@@ -1211,14 +1236,7 @@
             <w:rStyle w:val="Hyperlink"/>
             <w:noProof/>
           </w:rPr>
-          <w:t>3.1.</w:t>
-        </w:r>
-        <w:r>
-          <w:rPr>
-            <w:rStyle w:val="Hyperlink"/>
-            <w:noProof/>
-          </w:rPr>
-          <w:t>5</w:t>
+          <w:t>3.1.6</w:t>
         </w:r>
         <w:r>
           <w:rPr>
@@ -1308,14 +1326,7 @@
             <w:rStyle w:val="Hyperlink"/>
             <w:noProof/>
           </w:rPr>
-          <w:t>3.1.</w:t>
-        </w:r>
-        <w:r>
-          <w:rPr>
-            <w:rStyle w:val="Hyperlink"/>
-            <w:noProof/>
-          </w:rPr>
-          <w:t>6</w:t>
+          <w:t>3.1.7</w:t>
         </w:r>
         <w:r>
           <w:rPr>
@@ -2558,7 +2569,7 @@
       </w:r>
     </w:p>
     <w:p>
-      <w:bookmarkStart w:id="2" w:name="_Toc228603451"/>
+      <w:bookmarkStart w:id="3" w:name="_Toc228603451"/>
       <w:r>
         <w:br w:type="page"/>
       </w:r>
@@ -2570,7 +2581,7 @@
           <w:lang w:val="en-US"/>
         </w:rPr>
       </w:pPr>
-      <w:bookmarkStart w:id="3" w:name="_Toc518492171"/>
+      <w:bookmarkStart w:id="4" w:name="_Toc518492171"/>
       <w:r>
         <w:rPr>
           <w:lang w:val="en-US"/>
@@ -2578,22 +2589,22 @@
         <w:lastRenderedPageBreak/>
         <w:t>DOCUMENT INTRODUCTION</w:t>
       </w:r>
-      <w:bookmarkEnd w:id="2"/>
       <w:bookmarkEnd w:id="3"/>
+      <w:bookmarkEnd w:id="4"/>
     </w:p>
     <w:p>
       <w:pPr>
         <w:pStyle w:val="Heading2"/>
       </w:pPr>
-      <w:bookmarkStart w:id="4" w:name="_Toc220980188"/>
-      <w:bookmarkStart w:id="5" w:name="_Toc228603452"/>
-      <w:bookmarkStart w:id="6" w:name="_Toc518492172"/>
+      <w:bookmarkStart w:id="5" w:name="_Toc220980188"/>
+      <w:bookmarkStart w:id="6" w:name="_Toc228603452"/>
+      <w:bookmarkStart w:id="7" w:name="_Toc518492172"/>
       <w:r>
         <w:t>Purpose</w:t>
       </w:r>
-      <w:bookmarkEnd w:id="4"/>
       <w:bookmarkEnd w:id="5"/>
       <w:bookmarkEnd w:id="6"/>
+      <w:bookmarkEnd w:id="7"/>
     </w:p>
     <w:p>
       <w:pPr>
@@ -2601,8 +2612,8 @@
           <w:color w:val="C0504D" w:themeColor="accent2"/>
         </w:rPr>
       </w:pPr>
-      <w:bookmarkStart w:id="7" w:name="_Toc220980189"/>
-      <w:bookmarkStart w:id="8" w:name="_Toc228603453"/>
+      <w:bookmarkStart w:id="8" w:name="_Toc220980189"/>
+      <w:bookmarkStart w:id="9" w:name="_Toc228603453"/>
       <w:r>
         <w:t xml:space="preserve">This document describes the </w:t>
       </w:r>
@@ -2628,18 +2639,18 @@
           <w:rFonts w:cs="Arial"/>
         </w:rPr>
       </w:pPr>
-      <w:bookmarkStart w:id="9" w:name="_Toc444618997"/>
-      <w:bookmarkStart w:id="10" w:name="_Toc477169207"/>
-      <w:bookmarkStart w:id="11" w:name="_Toc518492173"/>
+      <w:bookmarkStart w:id="10" w:name="_Toc444618997"/>
+      <w:bookmarkStart w:id="11" w:name="_Toc477169207"/>
+      <w:bookmarkStart w:id="12" w:name="_Toc518492173"/>
       <w:r>
         <w:rPr>
           <w:rFonts w:cs="Arial"/>
         </w:rPr>
         <w:t>Scope</w:t>
       </w:r>
-      <w:bookmarkEnd w:id="9"/>
       <w:bookmarkEnd w:id="10"/>
       <w:bookmarkEnd w:id="11"/>
+      <w:bookmarkEnd w:id="12"/>
     </w:p>
     <w:p>
       <w:pPr>
@@ -2698,19 +2709,19 @@
       <w:pPr>
         <w:pStyle w:val="Heading2"/>
       </w:pPr>
-      <w:bookmarkStart w:id="12" w:name="_Toc220980190"/>
-      <w:bookmarkStart w:id="13" w:name="_Toc228603454"/>
-      <w:bookmarkStart w:id="14" w:name="_Toc518492174"/>
-      <w:bookmarkEnd w:id="7"/>
+      <w:bookmarkStart w:id="13" w:name="_Toc220980190"/>
+      <w:bookmarkStart w:id="14" w:name="_Toc228603454"/>
+      <w:bookmarkStart w:id="15" w:name="_Toc518492174"/>
       <w:bookmarkEnd w:id="8"/>
+      <w:bookmarkEnd w:id="9"/>
       <w:r>
         <w:t>References</w:t>
       </w:r>
-      <w:bookmarkStart w:id="15" w:name="_Toc220980191"/>
-      <w:bookmarkStart w:id="16" w:name="_Toc228603455"/>
-      <w:bookmarkEnd w:id="12"/>
+      <w:bookmarkStart w:id="16" w:name="_Toc220980191"/>
+      <w:bookmarkStart w:id="17" w:name="_Toc228603455"/>
       <w:bookmarkEnd w:id="13"/>
       <w:bookmarkEnd w:id="14"/>
+      <w:bookmarkEnd w:id="15"/>
     </w:p>
     <w:tbl>
       <w:tblPr>
@@ -3092,19 +3103,19 @@
       <w:pPr>
         <w:pStyle w:val="Heading2"/>
       </w:pPr>
-      <w:bookmarkStart w:id="17" w:name="_Toc518492175"/>
+      <w:bookmarkStart w:id="18" w:name="_Toc518492175"/>
       <w:r>
         <w:t xml:space="preserve">Terminology </w:t>
       </w:r>
       <w:r>
         <w:t>&amp; Abbreviation</w:t>
       </w:r>
-      <w:bookmarkEnd w:id="15"/>
+      <w:bookmarkEnd w:id="16"/>
       <w:r>
         <w:t>s</w:t>
       </w:r>
-      <w:bookmarkEnd w:id="16"/>
       <w:bookmarkEnd w:id="17"/>
+      <w:bookmarkEnd w:id="18"/>
     </w:p>
     <w:tbl>
       <w:tblPr>
@@ -3595,8 +3606,8 @@
           <w:lang w:val="en-US"/>
         </w:rPr>
       </w:pPr>
-      <w:bookmarkStart w:id="18" w:name="_Toc432768213"/>
-      <w:bookmarkStart w:id="19" w:name="_Toc518492176"/>
+      <w:bookmarkStart w:id="19" w:name="_Toc432768213"/>
+      <w:bookmarkStart w:id="20" w:name="_Toc518492176"/>
       <w:r>
         <w:rPr>
           <w:lang w:val="en-US"/>
@@ -3604,8 +3615,8 @@
         <w:lastRenderedPageBreak/>
         <w:t>Overview</w:t>
       </w:r>
-      <w:bookmarkEnd w:id="18"/>
       <w:bookmarkEnd w:id="19"/>
+      <w:bookmarkEnd w:id="20"/>
     </w:p>
     <w:p>
       <w:pPr>
@@ -3822,7 +3833,7 @@
       </w:r>
     </w:p>
     <w:p>
-      <w:del w:id="20" w:author="Shivakumar, Deepthi" w:date="2018-06-12T12:07:00Z">
+      <w:del w:id="21" w:author="Shivakumar, Deepthi" w:date="2018-06-12T12:07:00Z">
         <w:r>
           <w:rPr>
             <w:noProof/>
@@ -3865,7 +3876,7 @@
           </w:drawing>
         </w:r>
       </w:del>
-      <w:ins w:id="21" w:author="Shivakumar, Deepthi" w:date="2018-06-12T12:07:00Z">
+      <w:ins w:id="22" w:author="Shivakumar, Deepthi" w:date="2018-06-12T12:07:00Z">
         <w:r>
           <w:rPr>
             <w:noProof/>
@@ -3915,14 +3926,14 @@
           <w:lang w:val="en-US"/>
         </w:rPr>
       </w:pPr>
-      <w:bookmarkStart w:id="22" w:name="_Toc518492177"/>
+      <w:bookmarkStart w:id="23" w:name="_Toc518492177"/>
       <w:r>
         <w:rPr>
           <w:lang w:val="en-US"/>
         </w:rPr>
         <w:t>Architecture</w:t>
       </w:r>
-      <w:bookmarkEnd w:id="22"/>
+      <w:bookmarkEnd w:id="23"/>
     </w:p>
     <w:p>
       <w:pPr>
@@ -3931,24 +3942,24 @@
           <w:rFonts w:cs="Arial"/>
         </w:rPr>
       </w:pPr>
-      <w:bookmarkStart w:id="23" w:name="_Toc518492178"/>
       <w:bookmarkStart w:id="24" w:name="_Ref364861637"/>
       <w:bookmarkStart w:id="25" w:name="_Ref364861818"/>
       <w:bookmarkStart w:id="26" w:name="_Toc444619007"/>
       <w:bookmarkStart w:id="27" w:name="_Toc477169212"/>
+      <w:bookmarkStart w:id="28" w:name="_Toc518492178"/>
       <w:r>
         <w:rPr>
           <w:rFonts w:cs="Arial"/>
         </w:rPr>
         <w:t>Architecture Overview</w:t>
       </w:r>
-      <w:bookmarkEnd w:id="23"/>
+      <w:bookmarkEnd w:id="28"/>
     </w:p>
     <w:p>
       <w:pPr>
         <w:pStyle w:val="Heading3"/>
       </w:pPr>
-      <w:bookmarkStart w:id="28" w:name="_Toc518492179"/>
+      <w:bookmarkStart w:id="29" w:name="_Toc518492179"/>
       <w:r>
         <w:t>Top-level software architecture design</w:t>
       </w:r>
@@ -3956,7 +3967,7 @@
       <w:bookmarkEnd w:id="25"/>
       <w:bookmarkEnd w:id="26"/>
       <w:bookmarkEnd w:id="27"/>
-      <w:bookmarkEnd w:id="28"/>
+      <w:bookmarkEnd w:id="29"/>
     </w:p>
     <w:p>
       <w:pPr>
@@ -3964,7 +3975,7 @@
           <w:rFonts w:cs="Arial"/>
         </w:rPr>
       </w:pPr>
-      <w:bookmarkStart w:id="29" w:name="_Toc421201845"/>
+      <w:bookmarkStart w:id="30" w:name="_Toc421201845"/>
       <w:r>
         <w:rPr>
           <w:rFonts w:cs="Arial"/>
@@ -3995,11 +4006,11 @@
       <w:pPr>
         <w:pStyle w:val="Heading4"/>
       </w:pPr>
-      <w:bookmarkStart w:id="30" w:name="_Toc477169213"/>
+      <w:bookmarkStart w:id="31" w:name="_Toc477169213"/>
       <w:r>
         <w:t>App Infra injection</w:t>
       </w:r>
-      <w:bookmarkEnd w:id="30"/>
+      <w:bookmarkEnd w:id="31"/>
     </w:p>
     <w:p>
       <w:r>
@@ -4162,11 +4173,11 @@
       <w:pPr>
         <w:pStyle w:val="Heading4"/>
       </w:pPr>
-      <w:bookmarkStart w:id="31" w:name="_Toc477169214"/>
+      <w:bookmarkStart w:id="32" w:name="_Toc477169214"/>
       <w:r>
         <w:t>App Infra builder</w:t>
       </w:r>
-      <w:bookmarkEnd w:id="31"/>
+      <w:bookmarkEnd w:id="32"/>
     </w:p>
     <w:p>
       <w:r>
@@ -4407,13 +4418,13 @@
       <w:pPr>
         <w:pStyle w:val="Heading4"/>
       </w:pPr>
-      <w:bookmarkStart w:id="32" w:name="_Ref454366891"/>
-      <w:bookmarkStart w:id="33" w:name="_Toc477169216"/>
+      <w:bookmarkStart w:id="33" w:name="_Ref454366891"/>
+      <w:bookmarkStart w:id="34" w:name="_Toc477169216"/>
       <w:r>
         <w:t>App Infra internal dependencies</w:t>
       </w:r>
-      <w:bookmarkEnd w:id="32"/>
       <w:bookmarkEnd w:id="33"/>
+      <w:bookmarkEnd w:id="34"/>
     </w:p>
     <w:p>
       <w:r>
@@ -4422,7 +4433,7 @@
         </w:rPr>
         <w:t xml:space="preserve">Although the modules in App Infra appear to be largely independent of each other, they nevertheless depend on the services provided by their peer modules. </w:t>
       </w:r>
-      <w:bookmarkStart w:id="34" w:name="_Toc444619011"/>
+      <w:bookmarkStart w:id="35" w:name="_Toc444619011"/>
       <w:r>
         <w:t>The following diagram provides a quick overview of the module dependencies within App Infra.</w:t>
       </w:r>
@@ -4456,10 +4467,10 @@
             <v:path o:extrusionok="f" gradientshapeok="t" o:connecttype="rect"/>
             <o:lock v:ext="edit" aspectratio="t"/>
           </v:shapetype>
-          <v:shape id="_x0000_i1025" type="#_x0000_t75" alt="" style="width:387.7pt;height:182.75pt;mso-width-percent:0;mso-height-percent:0;mso-width-percent:0;mso-height-percent:0" o:ole="">
+          <v:shape id="_x0000_i1025" type="#_x0000_t75" alt="" style="width:388.35pt;height:183.1pt;mso-width-percent:0;mso-height-percent:0;mso-width-percent:0;mso-height-percent:0" o:ole="">
             <v:imagedata r:id="rId17" o:title=""/>
           </v:shape>
-          <o:OLEObject Type="Embed" ProgID="Visio.Drawing.15" ShapeID="_x0000_i1025" DrawAspect="Content" ObjectID="_1608619835" r:id="rId18"/>
+          <o:OLEObject Type="Embed" ProgID="Visio.Drawing.15" ShapeID="_x0000_i1025" DrawAspect="Content" ObjectID="_1592234167" r:id="rId18"/>
         </w:object>
       </w:r>
     </w:p>
@@ -4510,17 +4521,17 @@
       <w:r>
         <w:t xml:space="preserve"> App Infra internal dependencies</w:t>
       </w:r>
-      <w:bookmarkStart w:id="35" w:name="_Toc444618174"/>
-      <w:bookmarkStart w:id="36" w:name="_Toc444619014"/>
-      <w:bookmarkStart w:id="37" w:name="_Toc446593796"/>
-      <w:bookmarkStart w:id="38" w:name="_Toc446593906"/>
-      <w:bookmarkStart w:id="39" w:name="_Toc446593947"/>
-      <w:bookmarkEnd w:id="34"/>
+      <w:bookmarkStart w:id="36" w:name="_Toc444618174"/>
+      <w:bookmarkStart w:id="37" w:name="_Toc444619014"/>
+      <w:bookmarkStart w:id="38" w:name="_Toc446593796"/>
+      <w:bookmarkStart w:id="39" w:name="_Toc446593906"/>
+      <w:bookmarkStart w:id="40" w:name="_Toc446593947"/>
       <w:bookmarkEnd w:id="35"/>
       <w:bookmarkEnd w:id="36"/>
       <w:bookmarkEnd w:id="37"/>
       <w:bookmarkEnd w:id="38"/>
       <w:bookmarkEnd w:id="39"/>
+      <w:bookmarkEnd w:id="40"/>
     </w:p>
     <w:p>
       <w:r>
@@ -4541,11 +4552,11 @@
       <w:pPr>
         <w:pStyle w:val="Heading4"/>
       </w:pPr>
-      <w:bookmarkStart w:id="40" w:name="_Toc477169217"/>
+      <w:bookmarkStart w:id="41" w:name="_Toc477169217"/>
       <w:r>
         <w:t>App Infra initialization</w:t>
       </w:r>
-      <w:bookmarkEnd w:id="40"/>
+      <w:bookmarkEnd w:id="41"/>
     </w:p>
     <w:p>
       <w:r>
@@ -4556,11 +4567,11 @@
       <w:pPr>
         <w:pStyle w:val="Heading4"/>
       </w:pPr>
-      <w:bookmarkStart w:id="41" w:name="_Toc477169218"/>
+      <w:bookmarkStart w:id="42" w:name="_Toc477169218"/>
       <w:r>
         <w:t>App Infra stand-alone modules</w:t>
       </w:r>
-      <w:bookmarkEnd w:id="41"/>
+      <w:bookmarkEnd w:id="42"/>
     </w:p>
     <w:p>
       <w:r>
@@ -4611,16 +4622,16 @@
       <w:pPr>
         <w:pStyle w:val="Heading3"/>
       </w:pPr>
-      <w:bookmarkStart w:id="42" w:name="_Toc477169219"/>
-      <w:bookmarkStart w:id="43" w:name="_Toc518492180"/>
+      <w:bookmarkStart w:id="43" w:name="_Toc477169219"/>
+      <w:bookmarkStart w:id="44" w:name="_Toc518492180"/>
       <w:r>
         <w:t xml:space="preserve">Software </w:t>
       </w:r>
       <w:r>
         <w:t>detailed design App Infra library</w:t>
       </w:r>
-      <w:bookmarkEnd w:id="42"/>
       <w:bookmarkEnd w:id="43"/>
+      <w:bookmarkEnd w:id="44"/>
     </w:p>
     <w:p>
       <w:r>
@@ -4704,19 +4715,19 @@
       <w:pPr>
         <w:pStyle w:val="Heading4"/>
       </w:pPr>
-      <w:bookmarkStart w:id="44" w:name="_Toc454549866"/>
-      <w:bookmarkStart w:id="45" w:name="_Toc454550410"/>
-      <w:bookmarkStart w:id="46" w:name="_Toc454551008"/>
-      <w:bookmarkStart w:id="47" w:name="_Ref454549590"/>
-      <w:bookmarkStart w:id="48" w:name="_Toc477169220"/>
-      <w:bookmarkEnd w:id="44"/>
+      <w:bookmarkStart w:id="45" w:name="_Toc454549866"/>
+      <w:bookmarkStart w:id="46" w:name="_Toc454550410"/>
+      <w:bookmarkStart w:id="47" w:name="_Toc454551008"/>
+      <w:bookmarkStart w:id="48" w:name="_Ref454549590"/>
+      <w:bookmarkStart w:id="49" w:name="_Toc477169220"/>
       <w:bookmarkEnd w:id="45"/>
       <w:bookmarkEnd w:id="46"/>
+      <w:bookmarkEnd w:id="47"/>
       <w:r>
         <w:t>App Infra</w:t>
       </w:r>
-      <w:bookmarkEnd w:id="47"/>
       <w:bookmarkEnd w:id="48"/>
+      <w:bookmarkEnd w:id="49"/>
     </w:p>
     <w:p>
       <w:pPr>
@@ -4818,28 +4829,28 @@
           <w:rFonts w:cs="Arial"/>
         </w:rPr>
       </w:pPr>
-      <w:bookmarkStart w:id="49" w:name="_Toc454549868"/>
-      <w:bookmarkStart w:id="50" w:name="_Toc454550412"/>
-      <w:bookmarkStart w:id="51" w:name="_Toc454551010"/>
-      <w:bookmarkStart w:id="52" w:name="_Ref454549617"/>
-      <w:bookmarkStart w:id="53" w:name="_Ref463612482"/>
-      <w:bookmarkEnd w:id="49"/>
+      <w:bookmarkStart w:id="50" w:name="_Toc454549868"/>
+      <w:bookmarkStart w:id="51" w:name="_Toc454550412"/>
+      <w:bookmarkStart w:id="52" w:name="_Toc454551010"/>
+      <w:bookmarkStart w:id="53" w:name="_Ref454549617"/>
+      <w:bookmarkStart w:id="54" w:name="_Ref463612482"/>
       <w:bookmarkEnd w:id="50"/>
       <w:bookmarkEnd w:id="51"/>
+      <w:bookmarkEnd w:id="52"/>
       <w:r>
         <w:rPr>
           <w:rFonts w:cs="Arial"/>
         </w:rPr>
         <w:t xml:space="preserve">Secure storage </w:t>
       </w:r>
-      <w:bookmarkEnd w:id="52"/>
+      <w:bookmarkEnd w:id="53"/>
       <w:r>
         <w:rPr>
           <w:rFonts w:cs="Arial"/>
         </w:rPr>
         <w:t>module</w:t>
       </w:r>
-      <w:bookmarkEnd w:id="53"/>
+      <w:bookmarkEnd w:id="54"/>
     </w:p>
     <w:p>
       <w:pPr>
@@ -5100,21 +5111,20 @@
           <w:rFonts w:cs="Arial"/>
         </w:rPr>
       </w:pPr>
-      <w:bookmarkStart w:id="54" w:name="_Toc454549870"/>
-      <w:bookmarkStart w:id="55" w:name="_Toc454550414"/>
-      <w:bookmarkStart w:id="56" w:name="_Toc454551012"/>
-      <w:bookmarkStart w:id="57" w:name="_Toc454549871"/>
-      <w:bookmarkStart w:id="58" w:name="_Toc454550415"/>
-      <w:bookmarkStart w:id="59" w:name="_Toc454551013"/>
-      <w:bookmarkStart w:id="60" w:name="_Toc454549872"/>
-      <w:bookmarkStart w:id="61" w:name="_Toc454550416"/>
-      <w:bookmarkStart w:id="62" w:name="_Toc454551014"/>
-      <w:bookmarkStart w:id="63" w:name="_Toc454549873"/>
-      <w:bookmarkStart w:id="64" w:name="_Toc454550417"/>
-      <w:bookmarkStart w:id="65" w:name="_Toc454551015"/>
-      <w:bookmarkStart w:id="66" w:name="_Ref454549631"/>
-      <w:bookmarkStart w:id="67" w:name="_Ref463612493"/>
-      <w:bookmarkEnd w:id="54"/>
+      <w:bookmarkStart w:id="55" w:name="_Toc454549870"/>
+      <w:bookmarkStart w:id="56" w:name="_Toc454550414"/>
+      <w:bookmarkStart w:id="57" w:name="_Toc454551012"/>
+      <w:bookmarkStart w:id="58" w:name="_Toc454549871"/>
+      <w:bookmarkStart w:id="59" w:name="_Toc454550415"/>
+      <w:bookmarkStart w:id="60" w:name="_Toc454551013"/>
+      <w:bookmarkStart w:id="61" w:name="_Toc454549872"/>
+      <w:bookmarkStart w:id="62" w:name="_Toc454550416"/>
+      <w:bookmarkStart w:id="63" w:name="_Toc454551014"/>
+      <w:bookmarkStart w:id="64" w:name="_Toc454549873"/>
+      <w:bookmarkStart w:id="65" w:name="_Toc454550417"/>
+      <w:bookmarkStart w:id="66" w:name="_Toc454551015"/>
+      <w:bookmarkStart w:id="67" w:name="_Ref454549631"/>
+      <w:bookmarkStart w:id="68" w:name="_Ref463612493"/>
       <w:bookmarkEnd w:id="55"/>
       <w:bookmarkEnd w:id="56"/>
       <w:bookmarkEnd w:id="57"/>
@@ -5126,6 +5136,7 @@
       <w:bookmarkEnd w:id="63"/>
       <w:bookmarkEnd w:id="64"/>
       <w:bookmarkEnd w:id="65"/>
+      <w:bookmarkEnd w:id="66"/>
       <w:r>
         <w:rPr>
           <w:rFonts w:cs="Arial"/>
@@ -5621,10 +5632,10 @@
     <w:p>
       <w:pPr>
         <w:rPr>
-          <w:ins w:id="68" w:author="Shivakumar, Deepthi" w:date="2018-06-12T12:08:00Z"/>
-        </w:rPr>
-      </w:pPr>
-      <w:ins w:id="69" w:author="Shivakumar, Deepthi" w:date="2018-06-12T12:08:00Z">
+          <w:ins w:id="69" w:author="Shivakumar, Deepthi" w:date="2018-06-12T12:08:00Z"/>
+        </w:rPr>
+      </w:pPr>
+      <w:ins w:id="70" w:author="Shivakumar, Deepthi" w:date="2018-06-12T12:08:00Z">
         <w:r>
           <w:t>Data migration from old secure storage to new secure storage will be taken care by app infra internally. There is no action required from any component or proposition.</w:t>
         </w:r>
@@ -5634,15 +5645,15 @@
       <w:pPr>
         <w:spacing w:after="0"/>
         <w:rPr>
-          <w:del w:id="70" w:author="Shivakumar, Deepthi" w:date="2018-06-12T12:08:00Z"/>
-        </w:rPr>
-      </w:pPr>
-      <w:ins w:id="71" w:author="Shivakumar, Deepthi" w:date="2018-06-12T12:09:00Z">
+          <w:del w:id="71" w:author="Shivakumar, Deepthi" w:date="2018-06-12T12:08:00Z"/>
+        </w:rPr>
+      </w:pPr>
+      <w:ins w:id="72" w:author="Shivakumar, Deepthi" w:date="2018-06-12T12:09:00Z">
         <w:r>
           <w:t xml:space="preserve">Please note that migration </w:t>
         </w:r>
       </w:ins>
-      <w:del w:id="72" w:author="Shivakumar, Deepthi" w:date="2018-06-12T12:08:00Z">
+      <w:del w:id="73" w:author="Shivakumar, Deepthi" w:date="2018-06-12T12:08:00Z">
         <w:r>
           <w:delText>NOTE: Migration of existing data into new Secure storage will be taken care by this module which is still under development.</w:delText>
         </w:r>
@@ -5651,10 +5662,10 @@
     <w:p>
       <w:pPr>
         <w:rPr>
-          <w:ins w:id="73" w:author="Shivakumar, Deepthi" w:date="2018-06-12T12:15:00Z"/>
-        </w:rPr>
-      </w:pPr>
-      <w:ins w:id="74" w:author="Shivakumar, Deepthi" w:date="2018-06-12T12:10:00Z">
+          <w:ins w:id="74" w:author="Shivakumar, Deepthi" w:date="2018-06-12T12:15:00Z"/>
+        </w:rPr>
+      </w:pPr>
+      <w:ins w:id="75" w:author="Shivakumar, Deepthi" w:date="2018-06-12T12:10:00Z">
         <w:r>
           <w:t>will take few milliseconds extra for the first time for any kind of data.</w:t>
         </w:r>
@@ -5663,10 +5674,10 @@
     <w:p>
       <w:pPr>
         <w:rPr>
-          <w:ins w:id="75" w:author="Shivakumar, Deepthi" w:date="2018-06-12T12:10:00Z"/>
-        </w:rPr>
-      </w:pPr>
-      <w:ins w:id="76" w:author="Shivakumar, Deepthi" w:date="2018-06-12T12:15:00Z">
+          <w:ins w:id="76" w:author="Shivakumar, Deepthi" w:date="2018-06-12T12:10:00Z"/>
+        </w:rPr>
+      </w:pPr>
+      <w:ins w:id="77" w:author="Shivakumar, Deepthi" w:date="2018-06-12T12:15:00Z">
         <w:r>
           <w:t>Below picture shows the internal design followed for migration.</w:t>
         </w:r>
@@ -5675,11 +5686,11 @@
     <w:p>
       <w:pPr>
         <w:jc w:val="center"/>
-        <w:pPrChange w:id="77" w:author="Shivakumar, Deepthi" w:date="2018-06-14T17:43:00Z">
+        <w:pPrChange w:id="78" w:author="Shivakumar, Deepthi" w:date="2018-06-14T17:43:00Z">
           <w:pPr/>
         </w:pPrChange>
       </w:pPr>
-      <w:ins w:id="78" w:author="Shivakumar, Deepthi" w:date="2018-06-27T15:17:00Z">
+      <w:ins w:id="79" w:author="Shivakumar, Deepthi" w:date="2018-06-27T15:17:00Z">
         <w:r>
           <w:rPr>
             <w:noProof/>
@@ -5743,14 +5754,14 @@
         </w:rPr>
         <w:t xml:space="preserve"> </w:t>
       </w:r>
-      <w:bookmarkEnd w:id="66"/>
+      <w:bookmarkEnd w:id="67"/>
       <w:r>
         <w:rPr>
           <w:rFonts w:cs="Arial"/>
         </w:rPr>
         <w:t>module</w:t>
       </w:r>
-      <w:bookmarkEnd w:id="67"/>
+      <w:bookmarkEnd w:id="68"/>
     </w:p>
     <w:p>
       <w:pPr>
@@ -6020,18 +6031,17 @@
         </w:numPr>
         <w:spacing w:after="0"/>
       </w:pPr>
-      <w:bookmarkStart w:id="79" w:name="_Toc454549875"/>
-      <w:bookmarkStart w:id="80" w:name="_Toc454550419"/>
-      <w:bookmarkStart w:id="81" w:name="_Toc454551017"/>
-      <w:bookmarkStart w:id="82" w:name="_Toc454549876"/>
-      <w:bookmarkStart w:id="83" w:name="_Toc454550420"/>
-      <w:bookmarkStart w:id="84" w:name="_Toc454551018"/>
-      <w:bookmarkStart w:id="85" w:name="_Toc454549877"/>
-      <w:bookmarkStart w:id="86" w:name="_Toc454550421"/>
-      <w:bookmarkStart w:id="87" w:name="_Toc454551019"/>
-      <w:bookmarkStart w:id="88" w:name="_Ref454549651"/>
-      <w:bookmarkStart w:id="89" w:name="_Ref463612499"/>
-      <w:bookmarkEnd w:id="79"/>
+      <w:bookmarkStart w:id="80" w:name="_Toc454549875"/>
+      <w:bookmarkStart w:id="81" w:name="_Toc454550419"/>
+      <w:bookmarkStart w:id="82" w:name="_Toc454551017"/>
+      <w:bookmarkStart w:id="83" w:name="_Toc454549876"/>
+      <w:bookmarkStart w:id="84" w:name="_Toc454550420"/>
+      <w:bookmarkStart w:id="85" w:name="_Toc454551018"/>
+      <w:bookmarkStart w:id="86" w:name="_Toc454549877"/>
+      <w:bookmarkStart w:id="87" w:name="_Toc454550421"/>
+      <w:bookmarkStart w:id="88" w:name="_Toc454551019"/>
+      <w:bookmarkStart w:id="89" w:name="_Ref454549651"/>
+      <w:bookmarkStart w:id="90" w:name="_Ref463612499"/>
       <w:bookmarkEnd w:id="80"/>
       <w:bookmarkEnd w:id="81"/>
       <w:bookmarkEnd w:id="82"/>
@@ -6040,6 +6050,7 @@
       <w:bookmarkEnd w:id="85"/>
       <w:bookmarkEnd w:id="86"/>
       <w:bookmarkEnd w:id="87"/>
+      <w:bookmarkEnd w:id="88"/>
       <w:r>
         <w:t>The service discovery server might store the home country and requesting client IP address.</w:t>
       </w:r>
@@ -6091,13 +6102,13 @@
       <w:pPr>
         <w:pStyle w:val="Heading4"/>
       </w:pPr>
-      <w:bookmarkStart w:id="90" w:name="_Ref467606709"/>
-      <w:bookmarkEnd w:id="88"/>
+      <w:bookmarkStart w:id="91" w:name="_Ref467606709"/>
       <w:bookmarkEnd w:id="89"/>
+      <w:bookmarkEnd w:id="90"/>
       <w:r>
         <w:t>App tagging module</w:t>
       </w:r>
-      <w:bookmarkEnd w:id="90"/>
+      <w:bookmarkEnd w:id="91"/>
     </w:p>
     <w:p>
       <w:pPr>
@@ -6405,51 +6416,50 @@
           <w:rFonts w:cs="Arial"/>
         </w:rPr>
       </w:pPr>
-      <w:bookmarkStart w:id="91" w:name="_Toc454549879"/>
-      <w:bookmarkStart w:id="92" w:name="_Toc454550423"/>
-      <w:bookmarkStart w:id="93" w:name="_Toc454551021"/>
-      <w:bookmarkStart w:id="94" w:name="_Toc454549880"/>
-      <w:bookmarkStart w:id="95" w:name="_Toc454550424"/>
-      <w:bookmarkStart w:id="96" w:name="_Toc454551022"/>
-      <w:bookmarkStart w:id="97" w:name="_Toc454549881"/>
-      <w:bookmarkStart w:id="98" w:name="_Toc454550425"/>
-      <w:bookmarkStart w:id="99" w:name="_Toc454551023"/>
-      <w:bookmarkStart w:id="100" w:name="_Toc454549882"/>
-      <w:bookmarkStart w:id="101" w:name="_Toc454550426"/>
-      <w:bookmarkStart w:id="102" w:name="_Toc454551024"/>
-      <w:bookmarkStart w:id="103" w:name="_Toc454549883"/>
-      <w:bookmarkStart w:id="104" w:name="_Toc454550427"/>
-      <w:bookmarkStart w:id="105" w:name="_Toc454551025"/>
-      <w:bookmarkStart w:id="106" w:name="_Toc454549884"/>
-      <w:bookmarkStart w:id="107" w:name="_Toc454550428"/>
-      <w:bookmarkStart w:id="108" w:name="_Toc454551026"/>
-      <w:bookmarkStart w:id="109" w:name="_Toc454549885"/>
-      <w:bookmarkStart w:id="110" w:name="_Toc454550429"/>
-      <w:bookmarkStart w:id="111" w:name="_Toc454551027"/>
-      <w:bookmarkStart w:id="112" w:name="_Toc454549886"/>
-      <w:bookmarkStart w:id="113" w:name="_Toc454550430"/>
-      <w:bookmarkStart w:id="114" w:name="_Toc454551028"/>
-      <w:bookmarkStart w:id="115" w:name="_Toc454549887"/>
-      <w:bookmarkStart w:id="116" w:name="_Toc454550431"/>
-      <w:bookmarkStart w:id="117" w:name="_Toc454551029"/>
-      <w:bookmarkStart w:id="118" w:name="_Toc454549888"/>
-      <w:bookmarkStart w:id="119" w:name="_Toc454550432"/>
-      <w:bookmarkStart w:id="120" w:name="_Toc454551030"/>
-      <w:bookmarkStart w:id="121" w:name="_Toc454549889"/>
-      <w:bookmarkStart w:id="122" w:name="_Toc454550433"/>
-      <w:bookmarkStart w:id="123" w:name="_Toc454551031"/>
-      <w:bookmarkStart w:id="124" w:name="_Toc454549890"/>
-      <w:bookmarkStart w:id="125" w:name="_Toc454550434"/>
-      <w:bookmarkStart w:id="126" w:name="_Toc454551032"/>
-      <w:bookmarkStart w:id="127" w:name="_Toc454549891"/>
-      <w:bookmarkStart w:id="128" w:name="_Toc454550435"/>
-      <w:bookmarkStart w:id="129" w:name="_Toc454551033"/>
-      <w:bookmarkStart w:id="130" w:name="_Toc454549892"/>
-      <w:bookmarkStart w:id="131" w:name="_Toc454550436"/>
-      <w:bookmarkStart w:id="132" w:name="_Toc454551034"/>
-      <w:bookmarkStart w:id="133" w:name="_Ref454549663"/>
-      <w:bookmarkStart w:id="134" w:name="_Ref463612506"/>
-      <w:bookmarkEnd w:id="91"/>
+      <w:bookmarkStart w:id="92" w:name="_Toc454549879"/>
+      <w:bookmarkStart w:id="93" w:name="_Toc454550423"/>
+      <w:bookmarkStart w:id="94" w:name="_Toc454551021"/>
+      <w:bookmarkStart w:id="95" w:name="_Toc454549880"/>
+      <w:bookmarkStart w:id="96" w:name="_Toc454550424"/>
+      <w:bookmarkStart w:id="97" w:name="_Toc454551022"/>
+      <w:bookmarkStart w:id="98" w:name="_Toc454549881"/>
+      <w:bookmarkStart w:id="99" w:name="_Toc454550425"/>
+      <w:bookmarkStart w:id="100" w:name="_Toc454551023"/>
+      <w:bookmarkStart w:id="101" w:name="_Toc454549882"/>
+      <w:bookmarkStart w:id="102" w:name="_Toc454550426"/>
+      <w:bookmarkStart w:id="103" w:name="_Toc454551024"/>
+      <w:bookmarkStart w:id="104" w:name="_Toc454549883"/>
+      <w:bookmarkStart w:id="105" w:name="_Toc454550427"/>
+      <w:bookmarkStart w:id="106" w:name="_Toc454551025"/>
+      <w:bookmarkStart w:id="107" w:name="_Toc454549884"/>
+      <w:bookmarkStart w:id="108" w:name="_Toc454550428"/>
+      <w:bookmarkStart w:id="109" w:name="_Toc454551026"/>
+      <w:bookmarkStart w:id="110" w:name="_Toc454549885"/>
+      <w:bookmarkStart w:id="111" w:name="_Toc454550429"/>
+      <w:bookmarkStart w:id="112" w:name="_Toc454551027"/>
+      <w:bookmarkStart w:id="113" w:name="_Toc454549886"/>
+      <w:bookmarkStart w:id="114" w:name="_Toc454550430"/>
+      <w:bookmarkStart w:id="115" w:name="_Toc454551028"/>
+      <w:bookmarkStart w:id="116" w:name="_Toc454549887"/>
+      <w:bookmarkStart w:id="117" w:name="_Toc454550431"/>
+      <w:bookmarkStart w:id="118" w:name="_Toc454551029"/>
+      <w:bookmarkStart w:id="119" w:name="_Toc454549888"/>
+      <w:bookmarkStart w:id="120" w:name="_Toc454550432"/>
+      <w:bookmarkStart w:id="121" w:name="_Toc454551030"/>
+      <w:bookmarkStart w:id="122" w:name="_Toc454549889"/>
+      <w:bookmarkStart w:id="123" w:name="_Toc454550433"/>
+      <w:bookmarkStart w:id="124" w:name="_Toc454551031"/>
+      <w:bookmarkStart w:id="125" w:name="_Toc454549890"/>
+      <w:bookmarkStart w:id="126" w:name="_Toc454550434"/>
+      <w:bookmarkStart w:id="127" w:name="_Toc454551032"/>
+      <w:bookmarkStart w:id="128" w:name="_Toc454549891"/>
+      <w:bookmarkStart w:id="129" w:name="_Toc454550435"/>
+      <w:bookmarkStart w:id="130" w:name="_Toc454551033"/>
+      <w:bookmarkStart w:id="131" w:name="_Toc454549892"/>
+      <w:bookmarkStart w:id="132" w:name="_Toc454550436"/>
+      <w:bookmarkStart w:id="133" w:name="_Toc454551034"/>
+      <w:bookmarkStart w:id="134" w:name="_Ref454549663"/>
+      <w:bookmarkStart w:id="135" w:name="_Ref463612506"/>
       <w:bookmarkEnd w:id="92"/>
       <w:bookmarkEnd w:id="93"/>
       <w:bookmarkEnd w:id="94"/>
@@ -6491,6 +6501,7 @@
       <w:bookmarkEnd w:id="130"/>
       <w:bookmarkEnd w:id="131"/>
       <w:bookmarkEnd w:id="132"/>
+      <w:bookmarkEnd w:id="133"/>
       <w:r>
         <w:rPr>
           <w:rFonts w:cs="Arial"/>
@@ -6503,14 +6514,14 @@
         </w:rPr>
         <w:t xml:space="preserve"> </w:t>
       </w:r>
-      <w:bookmarkEnd w:id="133"/>
+      <w:bookmarkEnd w:id="134"/>
       <w:r>
         <w:rPr>
           <w:rFonts w:cs="Arial"/>
         </w:rPr>
         <w:t>module</w:t>
       </w:r>
-      <w:bookmarkEnd w:id="134"/>
+      <w:bookmarkEnd w:id="135"/>
     </w:p>
     <w:p>
       <w:pPr>
@@ -6563,12 +6574,12 @@
       <w:pPr>
         <w:pStyle w:val="Bullitlistlevel1"/>
       </w:pPr>
-      <w:ins w:id="135" w:author="Shivakumar, Deepthi" w:date="2018-06-12T12:38:00Z">
+      <w:ins w:id="136" w:author="Shivakumar, Deepthi" w:date="2018-06-12T12:38:00Z">
         <w:r>
           <w:t>Cloud</w:t>
         </w:r>
       </w:ins>
-      <w:del w:id="136" w:author="Shivakumar, Deepthi" w:date="2018-06-12T12:38:00Z">
+      <w:del w:id="137" w:author="Shivakumar, Deepthi" w:date="2018-06-12T12:38:00Z">
         <w:r>
           <w:delText>Web</w:delText>
         </w:r>
@@ -6626,12 +6637,12 @@
       <w:pPr>
         <w:pStyle w:val="Bullitlistlevel1"/>
       </w:pPr>
-      <w:del w:id="137" w:author="Shivakumar, Deepthi" w:date="2018-06-12T12:38:00Z">
+      <w:del w:id="138" w:author="Shivakumar, Deepthi" w:date="2018-06-12T12:38:00Z">
         <w:r>
           <w:delText>Comment</w:delText>
         </w:r>
       </w:del>
-      <w:ins w:id="138" w:author="Shivakumar, Deepthi" w:date="2018-06-12T12:38:00Z">
+      <w:ins w:id="139" w:author="Shivakumar, Deepthi" w:date="2018-06-12T12:38:00Z">
         <w:r>
           <w:t>Description</w:t>
         </w:r>
@@ -6745,7 +6756,7 @@
     <w:p>
       <w:pPr>
         <w:rPr>
-          <w:ins w:id="139" w:author="Shivakumar, Deepthi" w:date="2018-06-12T12:42:00Z"/>
+          <w:ins w:id="140" w:author="Shivakumar, Deepthi" w:date="2018-06-12T12:42:00Z"/>
         </w:rPr>
       </w:pPr>
       <w:r>
@@ -6755,15 +6766,15 @@
     <w:p>
       <w:pPr>
         <w:rPr>
-          <w:ins w:id="140" w:author="Shivakumar, Deepthi" w:date="2018-06-12T12:44:00Z"/>
-        </w:rPr>
-      </w:pPr>
-      <w:ins w:id="141" w:author="Shivakumar, Deepthi" w:date="2018-06-12T12:42:00Z">
+          <w:ins w:id="141" w:author="Shivakumar, Deepthi" w:date="2018-06-12T12:44:00Z"/>
+        </w:rPr>
+      </w:pPr>
+      <w:ins w:id="142" w:author="Shivakumar, Deepthi" w:date="2018-06-12T12:42:00Z">
         <w:r>
           <w:t>3.1</w:t>
         </w:r>
       </w:ins>
-      <w:ins w:id="142" w:author="Shivakumar, Deepthi" w:date="2018-06-12T12:44:00Z">
+      <w:ins w:id="143" w:author="Shivakumar, Deepthi" w:date="2018-06-12T12:44:00Z">
         <w:r>
           <w:t>.2.6.1 Cloud logging</w:t>
         </w:r>
@@ -6772,11 +6783,11 @@
     <w:p>
       <w:pPr>
         <w:jc w:val="center"/>
-        <w:pPrChange w:id="143" w:author="Shivakumar, Deepthi" w:date="2018-06-14T17:44:00Z">
+        <w:pPrChange w:id="144" w:author="Shivakumar, Deepthi" w:date="2018-06-14T17:44:00Z">
           <w:pPr/>
         </w:pPrChange>
       </w:pPr>
-      <w:ins w:id="144" w:author="Shivakumar, Deepthi" w:date="2018-06-12T13:51:00Z">
+      <w:ins w:id="145" w:author="Shivakumar, Deepthi" w:date="2018-06-12T13:51:00Z">
         <w:r>
           <w:rPr>
             <w:noProof/>
@@ -6854,7 +6865,7 @@
         </w:numPr>
         <w:spacing w:after="0"/>
         <w:rPr>
-          <w:ins w:id="145" w:author="Shivakumar, Deepthi" w:date="2018-06-12T12:40:00Z"/>
+          <w:ins w:id="146" w:author="Shivakumar, Deepthi" w:date="2018-06-12T12:40:00Z"/>
         </w:rPr>
       </w:pPr>
       <w:r>
@@ -6870,7 +6881,7 @@
         </w:numPr>
         <w:spacing w:after="0"/>
       </w:pPr>
-      <w:ins w:id="146" w:author="Shivakumar, Deepthi" w:date="2018-06-12T12:40:00Z">
+      <w:ins w:id="147" w:author="Shivakumar, Deepthi" w:date="2018-06-12T12:40:00Z">
         <w:r>
           <w:t>Logs are stored in local database without encryption when cloud logging is enabled.</w:t>
         </w:r>
@@ -6879,7 +6890,7 @@
     <w:p>
       <w:pPr>
         <w:rPr>
-          <w:ins w:id="147" w:author="Shivakumar, Deepthi" w:date="2018-06-12T12:41:00Z"/>
+          <w:ins w:id="148" w:author="Shivakumar, Deepthi" w:date="2018-06-12T12:41:00Z"/>
         </w:rPr>
       </w:pPr>
       <w:r>
@@ -6887,12 +6898,12 @@
       </w:r>
     </w:p>
     <w:p>
-      <w:ins w:id="148" w:author="Shivakumar, Deepthi" w:date="2018-06-12T12:41:00Z">
+      <w:ins w:id="149" w:author="Shivakumar, Deepthi" w:date="2018-06-12T12:41:00Z">
         <w:r>
           <w:t>Uses REST client to sync locally stored logs to HSDP cloud</w:t>
         </w:r>
       </w:ins>
-      <w:ins w:id="149" w:author="Shivakumar, Deepthi" w:date="2018-06-12T13:53:00Z">
+      <w:ins w:id="150" w:author="Shivakumar, Deepthi" w:date="2018-06-12T13:53:00Z">
         <w:r>
           <w:t xml:space="preserve"> when cloud logging is enabled.</w:t>
         </w:r>
@@ -6917,12 +6928,12 @@
         </w:numPr>
         <w:spacing w:after="0"/>
         <w:rPr>
-          <w:ins w:id="150" w:author="Shivakumar, Deepthi" w:date="2018-06-12T12:41:00Z"/>
+          <w:ins w:id="151" w:author="Shivakumar, Deepthi" w:date="2018-06-12T12:41:00Z"/>
           <w:rFonts w:ascii="Courier New" w:hAnsi="Courier New" w:cs="Courier New"/>
           <w:noProof/>
-          <w:rPrChange w:id="151" w:author="Shivakumar, Deepthi" w:date="2018-06-12T12:41:00Z">
+          <w:rPrChange w:id="152" w:author="Shivakumar, Deepthi" w:date="2018-06-12T12:41:00Z">
             <w:rPr>
-              <w:ins w:id="152" w:author="Shivakumar, Deepthi" w:date="2018-06-12T12:41:00Z"/>
+              <w:ins w:id="153" w:author="Shivakumar, Deepthi" w:date="2018-06-12T12:41:00Z"/>
             </w:rPr>
           </w:rPrChange>
         </w:rPr>
@@ -6940,17 +6951,17 @@
         </w:numPr>
         <w:spacing w:after="0"/>
         <w:rPr>
-          <w:ins w:id="153" w:author="Shivakumar, Deepthi" w:date="2018-06-18T18:00:00Z"/>
+          <w:ins w:id="154" w:author="Shivakumar, Deepthi" w:date="2018-06-18T18:00:00Z"/>
           <w:rStyle w:val="Code"/>
           <w:rFonts w:ascii="Arial" w:hAnsi="Arial" w:cs="Arial"/>
         </w:rPr>
       </w:pPr>
-      <w:ins w:id="154" w:author="Shivakumar, Deepthi" w:date="2018-06-12T12:45:00Z">
+      <w:ins w:id="155" w:author="Shivakumar, Deepthi" w:date="2018-06-12T12:45:00Z">
         <w:r>
           <w:rPr>
             <w:rStyle w:val="Code"/>
             <w:rFonts w:ascii="Arial" w:hAnsi="Arial" w:cs="Arial"/>
-            <w:rPrChange w:id="155" w:author="Shivakumar, Deepthi" w:date="2018-06-12T12:45:00Z">
+            <w:rPrChange w:id="156" w:author="Shivakumar, Deepthi" w:date="2018-06-12T12:45:00Z">
               <w:rPr>
                 <w:rStyle w:val="Code"/>
               </w:rPr>
@@ -6960,7 +6971,7 @@
           <w:t xml:space="preserve">This </w:t>
         </w:r>
       </w:ins>
-      <w:ins w:id="156" w:author="Shivakumar, Deepthi" w:date="2018-06-12T13:53:00Z">
+      <w:ins w:id="157" w:author="Shivakumar, Deepthi" w:date="2018-06-12T13:53:00Z">
         <w:r>
           <w:rPr>
             <w:rStyle w:val="Code"/>
@@ -6969,7 +6980,7 @@
           <w:t>cloud logging module</w:t>
         </w:r>
       </w:ins>
-      <w:ins w:id="157" w:author="Shivakumar, Deepthi" w:date="2018-06-12T12:45:00Z">
+      <w:ins w:id="158" w:author="Shivakumar, Deepthi" w:date="2018-06-12T12:45:00Z">
         <w:r>
           <w:rPr>
             <w:rStyle w:val="Code"/>
@@ -6978,7 +6989,7 @@
           <w:t xml:space="preserve"> does not expose any sensitive data</w:t>
         </w:r>
       </w:ins>
-      <w:ins w:id="158" w:author="Shivakumar, Deepthi" w:date="2018-06-12T13:53:00Z">
+      <w:ins w:id="159" w:author="Shivakumar, Deepthi" w:date="2018-06-12T13:53:00Z">
         <w:r>
           <w:rPr>
             <w:rStyle w:val="Code"/>
@@ -6992,11 +7003,11 @@
       <w:pPr>
         <w:spacing w:after="0"/>
         <w:rPr>
-          <w:ins w:id="159" w:author="Shivakumar, Deepthi" w:date="2018-06-18T18:00:00Z"/>
+          <w:ins w:id="160" w:author="Shivakumar, Deepthi" w:date="2018-06-18T18:00:00Z"/>
           <w:rStyle w:val="Code"/>
           <w:rFonts w:ascii="Arial" w:hAnsi="Arial" w:cs="Arial"/>
         </w:rPr>
-        <w:pPrChange w:id="160" w:author="Shivakumar, Deepthi" w:date="2018-06-18T18:00:00Z">
+        <w:pPrChange w:id="161" w:author="Shivakumar, Deepthi" w:date="2018-06-18T18:00:00Z">
           <w:pPr>
             <w:pStyle w:val="ListParagraph"/>
             <w:numPr>
@@ -7012,12 +7023,12 @@
       <w:pPr>
         <w:spacing w:after="0"/>
         <w:rPr>
-          <w:ins w:id="161" w:author="Shivakumar, Deepthi" w:date="2018-06-18T18:00:00Z"/>
+          <w:ins w:id="162" w:author="Shivakumar, Deepthi" w:date="2018-06-18T18:00:00Z"/>
           <w:rStyle w:val="Code"/>
           <w:rFonts w:ascii="Arial" w:hAnsi="Arial" w:cs="Arial"/>
           <w:b/>
         </w:rPr>
-        <w:pPrChange w:id="162" w:author="Shivakumar, Deepthi" w:date="2018-06-18T18:00:00Z">
+        <w:pPrChange w:id="163" w:author="Shivakumar, Deepthi" w:date="2018-06-18T18:00:00Z">
           <w:pPr>
             <w:pStyle w:val="ListParagraph"/>
             <w:numPr>
@@ -7028,13 +7039,13 @@
           </w:pPr>
         </w:pPrChange>
       </w:pPr>
-      <w:ins w:id="163" w:author="Shivakumar, Deepthi" w:date="2018-06-18T18:00:00Z">
+      <w:ins w:id="164" w:author="Shivakumar, Deepthi" w:date="2018-06-18T18:00:00Z">
         <w:r>
           <w:rPr>
             <w:rStyle w:val="Code"/>
             <w:rFonts w:ascii="Arial" w:hAnsi="Arial" w:cs="Arial"/>
             <w:b/>
-            <w:rPrChange w:id="164" w:author="Shivakumar, Deepthi" w:date="2018-06-18T18:00:00Z">
+            <w:rPrChange w:id="165" w:author="Shivakumar, Deepthi" w:date="2018-06-18T18:00:00Z">
               <w:rPr>
                 <w:rStyle w:val="Code"/>
                 <w:rFonts w:ascii="Arial" w:hAnsi="Arial" w:cs="Arial"/>
@@ -7054,11 +7065,11 @@
         </w:numPr>
         <w:spacing w:after="0"/>
         <w:rPr>
-          <w:ins w:id="165" w:author="Shivakumar, Deepthi" w:date="2018-06-27T17:09:00Z"/>
+          <w:ins w:id="166" w:author="Shivakumar, Deepthi" w:date="2018-06-27T17:09:00Z"/>
           <w:rStyle w:val="Code"/>
           <w:rFonts w:ascii="Arial" w:hAnsi="Arial" w:cs="Arial"/>
         </w:rPr>
-        <w:pPrChange w:id="166" w:author="Shivakumar, Deepthi" w:date="2018-06-18T18:01:00Z">
+        <w:pPrChange w:id="167" w:author="Shivakumar, Deepthi" w:date="2018-06-18T18:01:00Z">
           <w:pPr>
             <w:pStyle w:val="ListParagraph"/>
             <w:numPr>
@@ -7069,7 +7080,7 @@
           </w:pPr>
         </w:pPrChange>
       </w:pPr>
-      <w:ins w:id="167" w:author="Shivakumar, Deepthi" w:date="2018-06-27T17:08:00Z">
+      <w:ins w:id="168" w:author="Shivakumar, Deepthi" w:date="2018-06-27T17:08:00Z">
         <w:r>
           <w:rPr>
             <w:rStyle w:val="Code"/>
@@ -7078,7 +7089,7 @@
           <w:t xml:space="preserve">Initialization of </w:t>
         </w:r>
       </w:ins>
-      <w:ins w:id="168" w:author="Shivakumar, Deepthi" w:date="2018-06-27T17:09:00Z">
+      <w:ins w:id="169" w:author="Shivakumar, Deepthi" w:date="2018-06-27T17:09:00Z">
         <w:r>
           <w:rPr>
             <w:rStyle w:val="Code"/>
@@ -7097,11 +7108,11 @@
         </w:numPr>
         <w:spacing w:after="0"/>
         <w:rPr>
-          <w:ins w:id="169" w:author="Shivakumar, Deepthi" w:date="2018-06-27T17:10:00Z"/>
+          <w:ins w:id="170" w:author="Shivakumar, Deepthi" w:date="2018-06-27T17:10:00Z"/>
           <w:rStyle w:val="Code"/>
           <w:rFonts w:ascii="Arial" w:hAnsi="Arial" w:cs="Arial"/>
         </w:rPr>
-        <w:pPrChange w:id="170" w:author="Shivakumar, Deepthi" w:date="2018-06-18T18:01:00Z">
+        <w:pPrChange w:id="171" w:author="Shivakumar, Deepthi" w:date="2018-06-18T18:01:00Z">
           <w:pPr>
             <w:pStyle w:val="ListParagraph"/>
             <w:numPr>
@@ -7112,7 +7123,7 @@
           </w:pPr>
         </w:pPrChange>
       </w:pPr>
-      <w:ins w:id="171" w:author="Shivakumar, Deepthi" w:date="2018-06-27T17:10:00Z">
+      <w:ins w:id="172" w:author="Shivakumar, Deepthi" w:date="2018-06-27T17:10:00Z">
         <w:r>
           <w:rPr>
             <w:rStyle w:val="Code"/>
@@ -7129,13 +7140,13 @@
         <w:rPr>
           <w:rStyle w:val="Code"/>
           <w:rFonts w:ascii="Arial" w:hAnsi="Arial" w:cs="Arial"/>
-          <w:rPrChange w:id="172" w:author="Shivakumar, Deepthi" w:date="2018-06-18T18:01:00Z">
+          <w:rPrChange w:id="173" w:author="Shivakumar, Deepthi" w:date="2018-06-18T18:01:00Z">
             <w:rPr>
               <w:rStyle w:val="Code"/>
             </w:rPr>
           </w:rPrChange>
         </w:rPr>
-        <w:pPrChange w:id="173" w:author="Shivakumar, Deepthi" w:date="2018-06-27T17:13:00Z">
+        <w:pPrChange w:id="174" w:author="Shivakumar, Deepthi" w:date="2018-06-27T17:13:00Z">
           <w:pPr>
             <w:pStyle w:val="ListParagraph"/>
             <w:numPr>
@@ -7154,42 +7165,41 @@
           <w:rFonts w:cs="Arial"/>
         </w:rPr>
       </w:pPr>
-      <w:bookmarkStart w:id="174" w:name="_Toc454549894"/>
-      <w:bookmarkStart w:id="175" w:name="_Toc454550438"/>
-      <w:bookmarkStart w:id="176" w:name="_Toc454551036"/>
-      <w:bookmarkStart w:id="177" w:name="_Toc454549895"/>
-      <w:bookmarkStart w:id="178" w:name="_Toc454550439"/>
-      <w:bookmarkStart w:id="179" w:name="_Toc454551037"/>
-      <w:bookmarkStart w:id="180" w:name="_Toc454549896"/>
-      <w:bookmarkStart w:id="181" w:name="_Toc454550440"/>
-      <w:bookmarkStart w:id="182" w:name="_Toc454551038"/>
-      <w:bookmarkStart w:id="183" w:name="_Toc454549897"/>
-      <w:bookmarkStart w:id="184" w:name="_Toc454550441"/>
-      <w:bookmarkStart w:id="185" w:name="_Toc454551039"/>
-      <w:bookmarkStart w:id="186" w:name="_Toc454549898"/>
-      <w:bookmarkStart w:id="187" w:name="_Toc454550442"/>
-      <w:bookmarkStart w:id="188" w:name="_Toc454551040"/>
-      <w:bookmarkStart w:id="189" w:name="_Toc454549899"/>
-      <w:bookmarkStart w:id="190" w:name="_Toc454550443"/>
-      <w:bookmarkStart w:id="191" w:name="_Toc454551041"/>
-      <w:bookmarkStart w:id="192" w:name="_Toc454549900"/>
-      <w:bookmarkStart w:id="193" w:name="_Toc454550444"/>
-      <w:bookmarkStart w:id="194" w:name="_Toc454551042"/>
-      <w:bookmarkStart w:id="195" w:name="_Toc454549901"/>
-      <w:bookmarkStart w:id="196" w:name="_Toc454550445"/>
-      <w:bookmarkStart w:id="197" w:name="_Toc454551043"/>
-      <w:bookmarkStart w:id="198" w:name="_Toc454549902"/>
-      <w:bookmarkStart w:id="199" w:name="_Toc454550446"/>
-      <w:bookmarkStart w:id="200" w:name="_Toc454551044"/>
-      <w:bookmarkStart w:id="201" w:name="_Toc454549903"/>
-      <w:bookmarkStart w:id="202" w:name="_Toc454550447"/>
-      <w:bookmarkStart w:id="203" w:name="_Toc454551045"/>
-      <w:bookmarkStart w:id="204" w:name="_Toc454549904"/>
-      <w:bookmarkStart w:id="205" w:name="_Toc454550448"/>
-      <w:bookmarkStart w:id="206" w:name="_Toc454551046"/>
-      <w:bookmarkStart w:id="207" w:name="_Ref454549680"/>
-      <w:bookmarkStart w:id="208" w:name="_Ref463612435"/>
-      <w:bookmarkEnd w:id="174"/>
+      <w:bookmarkStart w:id="175" w:name="_Toc454549894"/>
+      <w:bookmarkStart w:id="176" w:name="_Toc454550438"/>
+      <w:bookmarkStart w:id="177" w:name="_Toc454551036"/>
+      <w:bookmarkStart w:id="178" w:name="_Toc454549895"/>
+      <w:bookmarkStart w:id="179" w:name="_Toc454550439"/>
+      <w:bookmarkStart w:id="180" w:name="_Toc454551037"/>
+      <w:bookmarkStart w:id="181" w:name="_Toc454549896"/>
+      <w:bookmarkStart w:id="182" w:name="_Toc454550440"/>
+      <w:bookmarkStart w:id="183" w:name="_Toc454551038"/>
+      <w:bookmarkStart w:id="184" w:name="_Toc454549897"/>
+      <w:bookmarkStart w:id="185" w:name="_Toc454550441"/>
+      <w:bookmarkStart w:id="186" w:name="_Toc454551039"/>
+      <w:bookmarkStart w:id="187" w:name="_Toc454549898"/>
+      <w:bookmarkStart w:id="188" w:name="_Toc454550442"/>
+      <w:bookmarkStart w:id="189" w:name="_Toc454551040"/>
+      <w:bookmarkStart w:id="190" w:name="_Toc454549899"/>
+      <w:bookmarkStart w:id="191" w:name="_Toc454550443"/>
+      <w:bookmarkStart w:id="192" w:name="_Toc454551041"/>
+      <w:bookmarkStart w:id="193" w:name="_Toc454549900"/>
+      <w:bookmarkStart w:id="194" w:name="_Toc454550444"/>
+      <w:bookmarkStart w:id="195" w:name="_Toc454551042"/>
+      <w:bookmarkStart w:id="196" w:name="_Toc454549901"/>
+      <w:bookmarkStart w:id="197" w:name="_Toc454550445"/>
+      <w:bookmarkStart w:id="198" w:name="_Toc454551043"/>
+      <w:bookmarkStart w:id="199" w:name="_Toc454549902"/>
+      <w:bookmarkStart w:id="200" w:name="_Toc454550446"/>
+      <w:bookmarkStart w:id="201" w:name="_Toc454551044"/>
+      <w:bookmarkStart w:id="202" w:name="_Toc454549903"/>
+      <w:bookmarkStart w:id="203" w:name="_Toc454550447"/>
+      <w:bookmarkStart w:id="204" w:name="_Toc454551045"/>
+      <w:bookmarkStart w:id="205" w:name="_Toc454549904"/>
+      <w:bookmarkStart w:id="206" w:name="_Toc454550448"/>
+      <w:bookmarkStart w:id="207" w:name="_Toc454551046"/>
+      <w:bookmarkStart w:id="208" w:name="_Ref454549680"/>
+      <w:bookmarkStart w:id="209" w:name="_Ref463612435"/>
       <w:bookmarkEnd w:id="175"/>
       <w:bookmarkEnd w:id="176"/>
       <w:bookmarkEnd w:id="177"/>
@@ -7222,6 +7232,7 @@
       <w:bookmarkEnd w:id="204"/>
       <w:bookmarkEnd w:id="205"/>
       <w:bookmarkEnd w:id="206"/>
+      <w:bookmarkEnd w:id="207"/>
       <w:r>
         <w:rPr>
           <w:rFonts w:cs="Arial"/>
@@ -7234,14 +7245,14 @@
         </w:rPr>
         <w:t xml:space="preserve"> </w:t>
       </w:r>
-      <w:bookmarkEnd w:id="207"/>
+      <w:bookmarkEnd w:id="208"/>
       <w:r>
         <w:rPr>
           <w:rFonts w:cs="Arial"/>
         </w:rPr>
         <w:t>module</w:t>
       </w:r>
-      <w:bookmarkEnd w:id="208"/>
+      <w:bookmarkEnd w:id="209"/>
     </w:p>
     <w:p>
       <w:pPr>
@@ -7551,138 +7562,137 @@
           <w:rFonts w:cs="Arial"/>
         </w:rPr>
       </w:pPr>
-      <w:bookmarkStart w:id="209" w:name="_Toc454549906"/>
-      <w:bookmarkStart w:id="210" w:name="_Toc454550450"/>
-      <w:bookmarkStart w:id="211" w:name="_Toc454551048"/>
-      <w:bookmarkStart w:id="212" w:name="_Toc454549907"/>
-      <w:bookmarkStart w:id="213" w:name="_Toc454550451"/>
-      <w:bookmarkStart w:id="214" w:name="_Toc454551049"/>
-      <w:bookmarkStart w:id="215" w:name="_Toc454549908"/>
-      <w:bookmarkStart w:id="216" w:name="_Toc454550452"/>
-      <w:bookmarkStart w:id="217" w:name="_Toc454551050"/>
-      <w:bookmarkStart w:id="218" w:name="_Toc454549909"/>
-      <w:bookmarkStart w:id="219" w:name="_Toc454550453"/>
-      <w:bookmarkStart w:id="220" w:name="_Toc454551051"/>
-      <w:bookmarkStart w:id="221" w:name="_Toc454549910"/>
-      <w:bookmarkStart w:id="222" w:name="_Toc454550454"/>
-      <w:bookmarkStart w:id="223" w:name="_Toc454551052"/>
-      <w:bookmarkStart w:id="224" w:name="_Toc454549911"/>
-      <w:bookmarkStart w:id="225" w:name="_Toc454550455"/>
-      <w:bookmarkStart w:id="226" w:name="_Toc454551053"/>
-      <w:bookmarkStart w:id="227" w:name="_Toc454549912"/>
-      <w:bookmarkStart w:id="228" w:name="_Toc454550456"/>
-      <w:bookmarkStart w:id="229" w:name="_Toc454551054"/>
-      <w:bookmarkStart w:id="230" w:name="_Toc454549913"/>
-      <w:bookmarkStart w:id="231" w:name="_Toc454550457"/>
-      <w:bookmarkStart w:id="232" w:name="_Toc454551055"/>
-      <w:bookmarkStart w:id="233" w:name="_Toc454549914"/>
-      <w:bookmarkStart w:id="234" w:name="_Toc454550458"/>
-      <w:bookmarkStart w:id="235" w:name="_Toc454551056"/>
-      <w:bookmarkStart w:id="236" w:name="_Toc454549915"/>
-      <w:bookmarkStart w:id="237" w:name="_Toc454550459"/>
-      <w:bookmarkStart w:id="238" w:name="_Toc454551057"/>
-      <w:bookmarkStart w:id="239" w:name="_Toc454549916"/>
-      <w:bookmarkStart w:id="240" w:name="_Toc454550460"/>
-      <w:bookmarkStart w:id="241" w:name="_Toc454551058"/>
-      <w:bookmarkStart w:id="242" w:name="_Toc454549917"/>
-      <w:bookmarkStart w:id="243" w:name="_Toc454550461"/>
-      <w:bookmarkStart w:id="244" w:name="_Toc454551059"/>
-      <w:bookmarkStart w:id="245" w:name="_Toc454549918"/>
-      <w:bookmarkStart w:id="246" w:name="_Toc454550462"/>
-      <w:bookmarkStart w:id="247" w:name="_Toc454551060"/>
-      <w:bookmarkStart w:id="248" w:name="_Toc454549919"/>
-      <w:bookmarkStart w:id="249" w:name="_Toc454550463"/>
-      <w:bookmarkStart w:id="250" w:name="_Toc454551061"/>
-      <w:bookmarkStart w:id="251" w:name="_Toc454549920"/>
-      <w:bookmarkStart w:id="252" w:name="_Toc454550464"/>
-      <w:bookmarkStart w:id="253" w:name="_Toc454551062"/>
-      <w:bookmarkStart w:id="254" w:name="_Toc454549921"/>
-      <w:bookmarkStart w:id="255" w:name="_Toc454550465"/>
-      <w:bookmarkStart w:id="256" w:name="_Toc454551063"/>
-      <w:bookmarkStart w:id="257" w:name="_Toc454549922"/>
-      <w:bookmarkStart w:id="258" w:name="_Toc454550466"/>
-      <w:bookmarkStart w:id="259" w:name="_Toc454551064"/>
-      <w:bookmarkStart w:id="260" w:name="_Toc454549923"/>
-      <w:bookmarkStart w:id="261" w:name="_Toc454550467"/>
-      <w:bookmarkStart w:id="262" w:name="_Toc454551065"/>
-      <w:bookmarkStart w:id="263" w:name="_Toc454549924"/>
-      <w:bookmarkStart w:id="264" w:name="_Toc454550468"/>
-      <w:bookmarkStart w:id="265" w:name="_Toc454551066"/>
-      <w:bookmarkStart w:id="266" w:name="_Toc454549925"/>
-      <w:bookmarkStart w:id="267" w:name="_Toc454550469"/>
-      <w:bookmarkStart w:id="268" w:name="_Toc454551067"/>
-      <w:bookmarkStart w:id="269" w:name="_Toc454549926"/>
-      <w:bookmarkStart w:id="270" w:name="_Toc454550470"/>
-      <w:bookmarkStart w:id="271" w:name="_Toc454551068"/>
-      <w:bookmarkStart w:id="272" w:name="_Toc454549927"/>
-      <w:bookmarkStart w:id="273" w:name="_Toc454550471"/>
-      <w:bookmarkStart w:id="274" w:name="_Toc454551069"/>
-      <w:bookmarkStart w:id="275" w:name="_Toc454549928"/>
-      <w:bookmarkStart w:id="276" w:name="_Toc454550472"/>
-      <w:bookmarkStart w:id="277" w:name="_Toc454551070"/>
-      <w:bookmarkStart w:id="278" w:name="_Toc454549929"/>
-      <w:bookmarkStart w:id="279" w:name="_Toc454550473"/>
-      <w:bookmarkStart w:id="280" w:name="_Toc454551071"/>
-      <w:bookmarkStart w:id="281" w:name="_Toc454549930"/>
-      <w:bookmarkStart w:id="282" w:name="_Toc454550474"/>
-      <w:bookmarkStart w:id="283" w:name="_Toc454551072"/>
-      <w:bookmarkStart w:id="284" w:name="_Toc454549931"/>
-      <w:bookmarkStart w:id="285" w:name="_Toc454550475"/>
-      <w:bookmarkStart w:id="286" w:name="_Toc454551073"/>
-      <w:bookmarkStart w:id="287" w:name="_Toc454549932"/>
-      <w:bookmarkStart w:id="288" w:name="_Toc454550476"/>
-      <w:bookmarkStart w:id="289" w:name="_Toc454551074"/>
-      <w:bookmarkStart w:id="290" w:name="_Toc454549933"/>
-      <w:bookmarkStart w:id="291" w:name="_Toc454550477"/>
-      <w:bookmarkStart w:id="292" w:name="_Toc454551075"/>
-      <w:bookmarkStart w:id="293" w:name="_Toc454549934"/>
-      <w:bookmarkStart w:id="294" w:name="_Toc454550478"/>
-      <w:bookmarkStart w:id="295" w:name="_Toc454551076"/>
-      <w:bookmarkStart w:id="296" w:name="_Toc454549935"/>
-      <w:bookmarkStart w:id="297" w:name="_Toc454550479"/>
-      <w:bookmarkStart w:id="298" w:name="_Toc454551077"/>
-      <w:bookmarkStart w:id="299" w:name="_Toc454549936"/>
-      <w:bookmarkStart w:id="300" w:name="_Toc454550480"/>
-      <w:bookmarkStart w:id="301" w:name="_Toc454551078"/>
-      <w:bookmarkStart w:id="302" w:name="_Toc454549937"/>
-      <w:bookmarkStart w:id="303" w:name="_Toc454550481"/>
-      <w:bookmarkStart w:id="304" w:name="_Toc454551079"/>
-      <w:bookmarkStart w:id="305" w:name="_Toc454549938"/>
-      <w:bookmarkStart w:id="306" w:name="_Toc454550482"/>
-      <w:bookmarkStart w:id="307" w:name="_Toc454551080"/>
-      <w:bookmarkStart w:id="308" w:name="_Toc454549939"/>
-      <w:bookmarkStart w:id="309" w:name="_Toc454550483"/>
-      <w:bookmarkStart w:id="310" w:name="_Toc454551081"/>
-      <w:bookmarkStart w:id="311" w:name="_Toc454549940"/>
-      <w:bookmarkStart w:id="312" w:name="_Toc454550484"/>
-      <w:bookmarkStart w:id="313" w:name="_Toc454551082"/>
-      <w:bookmarkStart w:id="314" w:name="_Toc454549941"/>
-      <w:bookmarkStart w:id="315" w:name="_Toc454550485"/>
-      <w:bookmarkStart w:id="316" w:name="_Toc454551083"/>
-      <w:bookmarkStart w:id="317" w:name="_Toc454549942"/>
-      <w:bookmarkStart w:id="318" w:name="_Toc454550486"/>
-      <w:bookmarkStart w:id="319" w:name="_Toc454551084"/>
-      <w:bookmarkStart w:id="320" w:name="_Toc454549943"/>
-      <w:bookmarkStart w:id="321" w:name="_Toc454550487"/>
-      <w:bookmarkStart w:id="322" w:name="_Toc454551085"/>
-      <w:bookmarkStart w:id="323" w:name="_Toc454549944"/>
-      <w:bookmarkStart w:id="324" w:name="_Toc454550488"/>
-      <w:bookmarkStart w:id="325" w:name="_Toc454551086"/>
-      <w:bookmarkStart w:id="326" w:name="_Toc454549945"/>
-      <w:bookmarkStart w:id="327" w:name="_Toc454550489"/>
-      <w:bookmarkStart w:id="328" w:name="_Toc454551087"/>
-      <w:bookmarkStart w:id="329" w:name="_Toc454549946"/>
-      <w:bookmarkStart w:id="330" w:name="_Toc454550490"/>
-      <w:bookmarkStart w:id="331" w:name="_Toc454551088"/>
-      <w:bookmarkStart w:id="332" w:name="_Toc454549947"/>
-      <w:bookmarkStart w:id="333" w:name="_Toc454550491"/>
-      <w:bookmarkStart w:id="334" w:name="_Toc454551089"/>
-      <w:bookmarkStart w:id="335" w:name="_Toc454549948"/>
-      <w:bookmarkStart w:id="336" w:name="_Toc454550492"/>
-      <w:bookmarkStart w:id="337" w:name="_Toc454551090"/>
-      <w:bookmarkStart w:id="338" w:name="_Ref454549694"/>
-      <w:bookmarkStart w:id="339" w:name="_Ref463612520"/>
-      <w:bookmarkEnd w:id="209"/>
+      <w:bookmarkStart w:id="210" w:name="_Toc454549906"/>
+      <w:bookmarkStart w:id="211" w:name="_Toc454550450"/>
+      <w:bookmarkStart w:id="212" w:name="_Toc454551048"/>
+      <w:bookmarkStart w:id="213" w:name="_Toc454549907"/>
+      <w:bookmarkStart w:id="214" w:name="_Toc454550451"/>
+      <w:bookmarkStart w:id="215" w:name="_Toc454551049"/>
+      <w:bookmarkStart w:id="216" w:name="_Toc454549908"/>
+      <w:bookmarkStart w:id="217" w:name="_Toc454550452"/>
+      <w:bookmarkStart w:id="218" w:name="_Toc454551050"/>
+      <w:bookmarkStart w:id="219" w:name="_Toc454549909"/>
+      <w:bookmarkStart w:id="220" w:name="_Toc454550453"/>
+      <w:bookmarkStart w:id="221" w:name="_Toc454551051"/>
+      <w:bookmarkStart w:id="222" w:name="_Toc454549910"/>
+      <w:bookmarkStart w:id="223" w:name="_Toc454550454"/>
+      <w:bookmarkStart w:id="224" w:name="_Toc454551052"/>
+      <w:bookmarkStart w:id="225" w:name="_Toc454549911"/>
+      <w:bookmarkStart w:id="226" w:name="_Toc454550455"/>
+      <w:bookmarkStart w:id="227" w:name="_Toc454551053"/>
+      <w:bookmarkStart w:id="228" w:name="_Toc454549912"/>
+      <w:bookmarkStart w:id="229" w:name="_Toc454550456"/>
+      <w:bookmarkStart w:id="230" w:name="_Toc454551054"/>
+      <w:bookmarkStart w:id="231" w:name="_Toc454549913"/>
+      <w:bookmarkStart w:id="232" w:name="_Toc454550457"/>
+      <w:bookmarkStart w:id="233" w:name="_Toc454551055"/>
+      <w:bookmarkStart w:id="234" w:name="_Toc454549914"/>
+      <w:bookmarkStart w:id="235" w:name="_Toc454550458"/>
+      <w:bookmarkStart w:id="236" w:name="_Toc454551056"/>
+      <w:bookmarkStart w:id="237" w:name="_Toc454549915"/>
+      <w:bookmarkStart w:id="238" w:name="_Toc454550459"/>
+      <w:bookmarkStart w:id="239" w:name="_Toc454551057"/>
+      <w:bookmarkStart w:id="240" w:name="_Toc454549916"/>
+      <w:bookmarkStart w:id="241" w:name="_Toc454550460"/>
+      <w:bookmarkStart w:id="242" w:name="_Toc454551058"/>
+      <w:bookmarkStart w:id="243" w:name="_Toc454549917"/>
+      <w:bookmarkStart w:id="244" w:name="_Toc454550461"/>
+      <w:bookmarkStart w:id="245" w:name="_Toc454551059"/>
+      <w:bookmarkStart w:id="246" w:name="_Toc454549918"/>
+      <w:bookmarkStart w:id="247" w:name="_Toc454550462"/>
+      <w:bookmarkStart w:id="248" w:name="_Toc454551060"/>
+      <w:bookmarkStart w:id="249" w:name="_Toc454549919"/>
+      <w:bookmarkStart w:id="250" w:name="_Toc454550463"/>
+      <w:bookmarkStart w:id="251" w:name="_Toc454551061"/>
+      <w:bookmarkStart w:id="252" w:name="_Toc454549920"/>
+      <w:bookmarkStart w:id="253" w:name="_Toc454550464"/>
+      <w:bookmarkStart w:id="254" w:name="_Toc454551062"/>
+      <w:bookmarkStart w:id="255" w:name="_Toc454549921"/>
+      <w:bookmarkStart w:id="256" w:name="_Toc454550465"/>
+      <w:bookmarkStart w:id="257" w:name="_Toc454551063"/>
+      <w:bookmarkStart w:id="258" w:name="_Toc454549922"/>
+      <w:bookmarkStart w:id="259" w:name="_Toc454550466"/>
+      <w:bookmarkStart w:id="260" w:name="_Toc454551064"/>
+      <w:bookmarkStart w:id="261" w:name="_Toc454549923"/>
+      <w:bookmarkStart w:id="262" w:name="_Toc454550467"/>
+      <w:bookmarkStart w:id="263" w:name="_Toc454551065"/>
+      <w:bookmarkStart w:id="264" w:name="_Toc454549924"/>
+      <w:bookmarkStart w:id="265" w:name="_Toc454550468"/>
+      <w:bookmarkStart w:id="266" w:name="_Toc454551066"/>
+      <w:bookmarkStart w:id="267" w:name="_Toc454549925"/>
+      <w:bookmarkStart w:id="268" w:name="_Toc454550469"/>
+      <w:bookmarkStart w:id="269" w:name="_Toc454551067"/>
+      <w:bookmarkStart w:id="270" w:name="_Toc454549926"/>
+      <w:bookmarkStart w:id="271" w:name="_Toc454550470"/>
+      <w:bookmarkStart w:id="272" w:name="_Toc454551068"/>
+      <w:bookmarkStart w:id="273" w:name="_Toc454549927"/>
+      <w:bookmarkStart w:id="274" w:name="_Toc454550471"/>
+      <w:bookmarkStart w:id="275" w:name="_Toc454551069"/>
+      <w:bookmarkStart w:id="276" w:name="_Toc454549928"/>
+      <w:bookmarkStart w:id="277" w:name="_Toc454550472"/>
+      <w:bookmarkStart w:id="278" w:name="_Toc454551070"/>
+      <w:bookmarkStart w:id="279" w:name="_Toc454549929"/>
+      <w:bookmarkStart w:id="280" w:name="_Toc454550473"/>
+      <w:bookmarkStart w:id="281" w:name="_Toc454551071"/>
+      <w:bookmarkStart w:id="282" w:name="_Toc454549930"/>
+      <w:bookmarkStart w:id="283" w:name="_Toc454550474"/>
+      <w:bookmarkStart w:id="284" w:name="_Toc454551072"/>
+      <w:bookmarkStart w:id="285" w:name="_Toc454549931"/>
+      <w:bookmarkStart w:id="286" w:name="_Toc454550475"/>
+      <w:bookmarkStart w:id="287" w:name="_Toc454551073"/>
+      <w:bookmarkStart w:id="288" w:name="_Toc454549932"/>
+      <w:bookmarkStart w:id="289" w:name="_Toc454550476"/>
+      <w:bookmarkStart w:id="290" w:name="_Toc454551074"/>
+      <w:bookmarkStart w:id="291" w:name="_Toc454549933"/>
+      <w:bookmarkStart w:id="292" w:name="_Toc454550477"/>
+      <w:bookmarkStart w:id="293" w:name="_Toc454551075"/>
+      <w:bookmarkStart w:id="294" w:name="_Toc454549934"/>
+      <w:bookmarkStart w:id="295" w:name="_Toc454550478"/>
+      <w:bookmarkStart w:id="296" w:name="_Toc454551076"/>
+      <w:bookmarkStart w:id="297" w:name="_Toc454549935"/>
+      <w:bookmarkStart w:id="298" w:name="_Toc454550479"/>
+      <w:bookmarkStart w:id="299" w:name="_Toc454551077"/>
+      <w:bookmarkStart w:id="300" w:name="_Toc454549936"/>
+      <w:bookmarkStart w:id="301" w:name="_Toc454550480"/>
+      <w:bookmarkStart w:id="302" w:name="_Toc454551078"/>
+      <w:bookmarkStart w:id="303" w:name="_Toc454549937"/>
+      <w:bookmarkStart w:id="304" w:name="_Toc454550481"/>
+      <w:bookmarkStart w:id="305" w:name="_Toc454551079"/>
+      <w:bookmarkStart w:id="306" w:name="_Toc454549938"/>
+      <w:bookmarkStart w:id="307" w:name="_Toc454550482"/>
+      <w:bookmarkStart w:id="308" w:name="_Toc454551080"/>
+      <w:bookmarkStart w:id="309" w:name="_Toc454549939"/>
+      <w:bookmarkStart w:id="310" w:name="_Toc454550483"/>
+      <w:bookmarkStart w:id="311" w:name="_Toc454551081"/>
+      <w:bookmarkStart w:id="312" w:name="_Toc454549940"/>
+      <w:bookmarkStart w:id="313" w:name="_Toc454550484"/>
+      <w:bookmarkStart w:id="314" w:name="_Toc454551082"/>
+      <w:bookmarkStart w:id="315" w:name="_Toc454549941"/>
+      <w:bookmarkStart w:id="316" w:name="_Toc454550485"/>
+      <w:bookmarkStart w:id="317" w:name="_Toc454551083"/>
+      <w:bookmarkStart w:id="318" w:name="_Toc454549942"/>
+      <w:bookmarkStart w:id="319" w:name="_Toc454550486"/>
+      <w:bookmarkStart w:id="320" w:name="_Toc454551084"/>
+      <w:bookmarkStart w:id="321" w:name="_Toc454549943"/>
+      <w:bookmarkStart w:id="322" w:name="_Toc454550487"/>
+      <w:bookmarkStart w:id="323" w:name="_Toc454551085"/>
+      <w:bookmarkStart w:id="324" w:name="_Toc454549944"/>
+      <w:bookmarkStart w:id="325" w:name="_Toc454550488"/>
+      <w:bookmarkStart w:id="326" w:name="_Toc454551086"/>
+      <w:bookmarkStart w:id="327" w:name="_Toc454549945"/>
+      <w:bookmarkStart w:id="328" w:name="_Toc454550489"/>
+      <w:bookmarkStart w:id="329" w:name="_Toc454551087"/>
+      <w:bookmarkStart w:id="330" w:name="_Toc454549946"/>
+      <w:bookmarkStart w:id="331" w:name="_Toc454550490"/>
+      <w:bookmarkStart w:id="332" w:name="_Toc454551088"/>
+      <w:bookmarkStart w:id="333" w:name="_Toc454549947"/>
+      <w:bookmarkStart w:id="334" w:name="_Toc454550491"/>
+      <w:bookmarkStart w:id="335" w:name="_Toc454551089"/>
+      <w:bookmarkStart w:id="336" w:name="_Toc454549948"/>
+      <w:bookmarkStart w:id="337" w:name="_Toc454550492"/>
+      <w:bookmarkStart w:id="338" w:name="_Toc454551090"/>
+      <w:bookmarkStart w:id="339" w:name="_Ref454549694"/>
+      <w:bookmarkStart w:id="340" w:name="_Ref463612520"/>
       <w:bookmarkEnd w:id="210"/>
       <w:bookmarkEnd w:id="211"/>
       <w:bookmarkEnd w:id="212"/>
@@ -7811,6 +7821,7 @@
       <w:bookmarkEnd w:id="335"/>
       <w:bookmarkEnd w:id="336"/>
       <w:bookmarkEnd w:id="337"/>
+      <w:bookmarkEnd w:id="338"/>
       <w:r>
         <w:rPr>
           <w:rFonts w:cs="Arial"/>
@@ -7823,14 +7834,14 @@
         </w:rPr>
         <w:t xml:space="preserve"> </w:t>
       </w:r>
-      <w:bookmarkEnd w:id="338"/>
+      <w:bookmarkEnd w:id="339"/>
       <w:r>
         <w:rPr>
           <w:rFonts w:cs="Arial"/>
         </w:rPr>
         <w:t>module</w:t>
       </w:r>
-      <w:bookmarkEnd w:id="339"/>
+      <w:bookmarkEnd w:id="340"/>
     </w:p>
     <w:p>
       <w:pPr>
@@ -8010,24 +8021,23 @@
           <w:rFonts w:cs="Arial"/>
         </w:rPr>
       </w:pPr>
-      <w:bookmarkStart w:id="340" w:name="_Toc454549950"/>
-      <w:bookmarkStart w:id="341" w:name="_Toc454550494"/>
-      <w:bookmarkStart w:id="342" w:name="_Toc454551092"/>
-      <w:bookmarkStart w:id="343" w:name="_Toc454549951"/>
-      <w:bookmarkStart w:id="344" w:name="_Toc454550495"/>
-      <w:bookmarkStart w:id="345" w:name="_Toc454551093"/>
-      <w:bookmarkStart w:id="346" w:name="_Toc454549952"/>
-      <w:bookmarkStart w:id="347" w:name="_Toc454550496"/>
-      <w:bookmarkStart w:id="348" w:name="_Toc454551094"/>
-      <w:bookmarkStart w:id="349" w:name="_Toc454549953"/>
-      <w:bookmarkStart w:id="350" w:name="_Toc454550497"/>
-      <w:bookmarkStart w:id="351" w:name="_Toc454551095"/>
-      <w:bookmarkStart w:id="352" w:name="_Toc454549954"/>
-      <w:bookmarkStart w:id="353" w:name="_Toc454550498"/>
-      <w:bookmarkStart w:id="354" w:name="_Toc454551096"/>
-      <w:bookmarkStart w:id="355" w:name="_Ref454549706"/>
-      <w:bookmarkStart w:id="356" w:name="_Ref463612527"/>
-      <w:bookmarkEnd w:id="340"/>
+      <w:bookmarkStart w:id="341" w:name="_Toc454549950"/>
+      <w:bookmarkStart w:id="342" w:name="_Toc454550494"/>
+      <w:bookmarkStart w:id="343" w:name="_Toc454551092"/>
+      <w:bookmarkStart w:id="344" w:name="_Toc454549951"/>
+      <w:bookmarkStart w:id="345" w:name="_Toc454550495"/>
+      <w:bookmarkStart w:id="346" w:name="_Toc454551093"/>
+      <w:bookmarkStart w:id="347" w:name="_Toc454549952"/>
+      <w:bookmarkStart w:id="348" w:name="_Toc454550496"/>
+      <w:bookmarkStart w:id="349" w:name="_Toc454551094"/>
+      <w:bookmarkStart w:id="350" w:name="_Toc454549953"/>
+      <w:bookmarkStart w:id="351" w:name="_Toc454550497"/>
+      <w:bookmarkStart w:id="352" w:name="_Toc454551095"/>
+      <w:bookmarkStart w:id="353" w:name="_Toc454549954"/>
+      <w:bookmarkStart w:id="354" w:name="_Toc454550498"/>
+      <w:bookmarkStart w:id="355" w:name="_Toc454551096"/>
+      <w:bookmarkStart w:id="356" w:name="_Ref454549706"/>
+      <w:bookmarkStart w:id="357" w:name="_Ref463612527"/>
       <w:bookmarkEnd w:id="341"/>
       <w:bookmarkEnd w:id="342"/>
       <w:bookmarkEnd w:id="343"/>
@@ -8042,6 +8052,7 @@
       <w:bookmarkEnd w:id="352"/>
       <w:bookmarkEnd w:id="353"/>
       <w:bookmarkEnd w:id="354"/>
+      <w:bookmarkEnd w:id="355"/>
       <w:r>
         <w:rPr>
           <w:rFonts w:cs="Arial"/>
@@ -8054,14 +8065,14 @@
         </w:rPr>
         <w:t xml:space="preserve"> </w:t>
       </w:r>
-      <w:bookmarkEnd w:id="355"/>
+      <w:bookmarkEnd w:id="356"/>
       <w:r>
         <w:rPr>
           <w:rFonts w:cs="Arial"/>
         </w:rPr>
         <w:t>module</w:t>
       </w:r>
-      <w:bookmarkEnd w:id="356"/>
+      <w:bookmarkEnd w:id="357"/>
     </w:p>
     <w:p>
       <w:pPr>
@@ -8275,7 +8286,7 @@
           <w:rFonts w:cs="Arial"/>
         </w:rPr>
       </w:pPr>
-      <w:bookmarkStart w:id="357" w:name="_Ref463612318"/>
+      <w:bookmarkStart w:id="358" w:name="_Ref463612318"/>
       <w:r>
         <w:rPr>
           <w:rFonts w:cs="Arial"/>
@@ -8294,7 +8305,7 @@
         </w:rPr>
         <w:t>module</w:t>
       </w:r>
-      <w:bookmarkEnd w:id="357"/>
+      <w:bookmarkEnd w:id="358"/>
     </w:p>
     <w:p>
       <w:pPr>
@@ -8534,15 +8545,15 @@
         <w:spacing w:after="0"/>
       </w:pPr>
       <w:r>
-        <w:t xml:space="preserve">The home country might be </w:t>
+        <w:t xml:space="preserve">The home country might be send to the AEM server in order to obtain </w:t>
       </w:r>
       <w:proofErr w:type="gramStart"/>
       <w:r>
-        <w:t>send</w:t>
+        <w:t>country based</w:t>
       </w:r>
       <w:proofErr w:type="gramEnd"/>
       <w:r>
-        <w:t xml:space="preserve"> to the AEM server in order to obtain country based configuration updates (depends on level of detail in URL configurations).</w:t>
+        <w:t xml:space="preserve"> configuration updates (depends on level of detail in URL configurations).</w:t>
       </w:r>
     </w:p>
     <w:p>
@@ -8643,8 +8654,8 @@
           <w:rFonts w:cs="Arial"/>
         </w:rPr>
       </w:pPr>
-      <w:bookmarkStart w:id="358" w:name="_Ref464564833"/>
-      <w:bookmarkStart w:id="359" w:name="_Ref464564835"/>
+      <w:bookmarkStart w:id="359" w:name="_Ref464564833"/>
+      <w:bookmarkStart w:id="360" w:name="_Ref464564835"/>
       <w:r>
         <w:rPr>
           <w:rFonts w:cs="Arial"/>
@@ -8663,8 +8674,8 @@
         </w:rPr>
         <w:t>module</w:t>
       </w:r>
-      <w:bookmarkEnd w:id="358"/>
       <w:bookmarkEnd w:id="359"/>
+      <w:bookmarkEnd w:id="360"/>
     </w:p>
     <w:p>
       <w:pPr>
@@ -8889,11 +8900,11 @@
       <w:pPr>
         <w:pStyle w:val="Heading4"/>
       </w:pPr>
-      <w:bookmarkStart w:id="360" w:name="_Ref467606225"/>
+      <w:bookmarkStart w:id="361" w:name="_Ref467606225"/>
       <w:r>
         <w:t>A/B test module</w:t>
       </w:r>
-      <w:bookmarkEnd w:id="360"/>
+      <w:bookmarkEnd w:id="361"/>
     </w:p>
     <w:p>
       <w:pPr>
@@ -10199,15 +10210,18 @@
       <w:pPr>
         <w:pStyle w:val="Heading3"/>
       </w:pPr>
-      <w:bookmarkStart w:id="361" w:name="_Toc518492182"/>
-      <w:bookmarkStart w:id="362" w:name="_Ref467606288"/>
-      <w:bookmarkStart w:id="363" w:name="_Ref467606295"/>
-      <w:bookmarkStart w:id="364" w:name="_Toc477169222"/>
+      <w:bookmarkStart w:id="362" w:name="_Ref467606261"/>
+      <w:bookmarkStart w:id="363" w:name="_Ref467606266"/>
+      <w:bookmarkStart w:id="364" w:name="_Toc477169221"/>
+      <w:bookmarkStart w:id="365" w:name="_Toc518492181"/>
       <w:r>
         <w:lastRenderedPageBreak/>
-        <w:t>API signing module</w:t>
-      </w:r>
-      <w:bookmarkEnd w:id="361"/>
+        <w:t>Content loader module</w:t>
+      </w:r>
+      <w:bookmarkEnd w:id="362"/>
+      <w:bookmarkEnd w:id="363"/>
+      <w:bookmarkEnd w:id="364"/>
+      <w:bookmarkEnd w:id="365"/>
     </w:p>
     <w:p>
       <w:pPr>
@@ -10219,12 +10233,37 @@
     </w:p>
     <w:p>
       <w:r>
-        <w:t>To ensure only authenticated clients can make use of our cloud services, the APIs are protected. Commonly this is achieved using oAuth2, where the user needs to login to the cloud environment and the resulting token is used to authenticate the app to the different cloud services.</w:t>
-      </w:r>
-    </w:p>
-    <w:p>
-      <w:r>
-        <w:t>However, some service must be available prior to the user having logged in or do not depend on a user identity. To ensure that only authenticated clients make use of the server APIs, the server must be able to determine whether the incoming request is coming from a known client. This is achieved by including a secret in the client and use that secret to sign the API request. This secret is to be well protected to prevent it being easily abused.</w:t>
+        <w:t>The content loader module is not an integral part of the App Infra core but must be instantiated separately.</w:t>
+      </w:r>
+    </w:p>
+    <w:p>
+      <w:r>
+        <w:t>A large set of information that can be shown to the user resides on a cloud server. This information is not embedded in the app itself because it has a different lifecycle than the app itself (created and modified after the app is released) and due to its size including multi locale versions will have a significant impact on the size of the app.</w:t>
+      </w:r>
+    </w:p>
+    <w:p>
+      <w:r>
+        <w:t>The method to download this information from a cloud server is generalized even though the data model of each content element may differ per type of content. Multiple content elements can be retrieved from the server in one call. It is not possible to download all content in one call, as that will have a negative impact on the server response time; therefore, a pagination concept is used.</w:t>
+      </w:r>
+    </w:p>
+    <w:p>
+      <w:r>
+        <w:t xml:space="preserve">Typical content are informational articles: ‘how to shave a specific beard style’, ‘how to feed your baby’, ‘frequently asked questions’, etc. Content can be tagged to split it into categories (breast-feeding, bottle feeding, etc.). </w:t>
+      </w:r>
+    </w:p>
+    <w:p>
+      <w:r>
+        <w:t>To achieve a good user experience, the content must be presented immediately, waiting on a server to provide the content would hamper the performance. For that reason, the content is to be cached locally on the device.</w:t>
+      </w:r>
+    </w:p>
+    <w:p>
+      <w:r>
+        <w:t>Content elements can be a combination of human readable text, properties and images. The content loader will only cache the text and metadata; due to their size, images and such are not cached and must be downloaded on the fly.</w:t>
+      </w:r>
+    </w:p>
+    <w:p>
+      <w:r>
+        <w:t>An app can instantiate zero or more content loaders.</w:t>
       </w:r>
     </w:p>
     <w:p>
@@ -10237,12 +10276,12 @@
     </w:p>
     <w:p>
       <w:r>
-        <w:t>The API signing module embeds a client secret through a white box algorithm and provides an API to sign REST requests. The application only has to provide a key to identify the type of app, this security level of this key is low as the secret information is part of the API signing module. Thereby the security restrictions imposed on the app developer are less strict.</w:t>
-      </w:r>
-    </w:p>
-    <w:p>
-      <w:r>
-        <w:t>The API signing module supports multiple signing strategies, each based on HMACSha256.</w:t>
+        <w:t>The content loader downloads through a page-based interface content metadata from a cloud server. It maintains a timestamp of the cached content such that it can signal to the app that a refresh is recommended. During a download, the content loader will create/update/delete the cached content using the newly obtained content. The location of the content is obtained via Service Discovery. Hence, the content is locale dependent. The app is given access to the content based on the content ID, content tag.</w:t>
+      </w:r>
+    </w:p>
+    <w:p>
+      <w:r>
+        <w:t>Because the content loader must be flexible enough to be used for different types of content each using a different data model, the content loader is designed as a template class. The app has to provide the data model class that is maintained by the content loader. The data class must implement a minimum interface such that the content loader can feed the retrieved data into the class and retrieve the minimum required data to fulfill its interface requirements.</w:t>
       </w:r>
     </w:p>
     <w:p>
@@ -10282,7 +10321,7 @@
         <w:rPr>
           <w:rFonts w:cs="Arial"/>
         </w:rPr>
-        <w:t>API signing interface: set app keys, calculate signature for given REST request.</w:t>
+        <w:t>Content loader interface: create instance using service ID, max age, content type; refresh content; retrieve content</w:t>
       </w:r>
     </w:p>
     <w:p>
@@ -10299,11 +10338,41 @@
       </w:r>
     </w:p>
     <w:p>
-      <w:r>
-        <w:t>N/A</w:t>
-      </w:r>
-      <w:r>
-        <w:t>.</w:t>
+      <w:pPr>
+        <w:pStyle w:val="ListParagraph"/>
+        <w:numPr>
+          <w:ilvl w:val="0"/>
+          <w:numId w:val="10"/>
+        </w:numPr>
+        <w:spacing w:after="0"/>
+        <w:rPr>
+          <w:rFonts w:cs="Arial"/>
+        </w:rPr>
+      </w:pPr>
+      <w:r>
+        <w:rPr>
+          <w:rFonts w:cs="Arial"/>
+        </w:rPr>
+        <w:t>Service Discovery: resolve service ID to URL using language preference</w:t>
+      </w:r>
+    </w:p>
+    <w:p>
+      <w:pPr>
+        <w:pStyle w:val="ListParagraph"/>
+        <w:numPr>
+          <w:ilvl w:val="0"/>
+          <w:numId w:val="10"/>
+        </w:numPr>
+        <w:spacing w:after="0"/>
+        <w:rPr>
+          <w:rFonts w:cs="Arial"/>
+        </w:rPr>
+      </w:pPr>
+      <w:r>
+        <w:rPr>
+          <w:rFonts w:cs="Arial"/>
+        </w:rPr>
+        <w:t>REST client: download content.</w:t>
       </w:r>
     </w:p>
     <w:p>
@@ -10329,7 +10398,12 @@
         <w:spacing w:after="0"/>
       </w:pPr>
       <w:r>
-        <w:t>The key pair provided by the app is only maintained in RAM.</w:t>
+        <w:t>The downloaded content is stored in app private storage.</w:t>
+      </w:r>
+    </w:p>
+    <w:p>
+      <w:r>
+        <w:t>Transmission:</w:t>
       </w:r>
     </w:p>
     <w:p>
@@ -10342,129 +10416,12 @@
         <w:spacing w:after="0"/>
       </w:pPr>
       <w:r>
-        <w:t>The key secret is embedded in the white box signing algorithm of this module.</w:t>
-      </w:r>
-    </w:p>
-    <w:p>
-      <w:r>
-        <w:t>Transmission:</w:t>
-      </w:r>
-    </w:p>
-    <w:p>
-      <w:r>
-        <w:t>N/A.</w:t>
+        <w:t>In production state, all communication to server is via HTTPS.</w:t>
       </w:r>
     </w:p>
     <w:p>
       <w:r>
         <w:t>Privacy:</w:t>
-      </w:r>
-    </w:p>
-    <w:p>
-      <w:r>
-        <w:t>This module in itself does not expose any privacy sensitive data.</w:t>
-      </w:r>
-    </w:p>
-    <w:p>
-      <w:pPr>
-        <w:pStyle w:val="Heading3"/>
-      </w:pPr>
-      <w:bookmarkStart w:id="365" w:name="_Ref473135212"/>
-      <w:bookmarkStart w:id="366" w:name="_Toc477169223"/>
-      <w:bookmarkStart w:id="367" w:name="_Toc518492183"/>
-      <w:bookmarkEnd w:id="362"/>
-      <w:bookmarkEnd w:id="363"/>
-      <w:bookmarkEnd w:id="364"/>
-      <w:r>
-        <w:t>Software detailed design PRX client</w:t>
-      </w:r>
-      <w:bookmarkEnd w:id="365"/>
-      <w:bookmarkEnd w:id="366"/>
-      <w:bookmarkEnd w:id="367"/>
-    </w:p>
-    <w:p>
-      <w:bookmarkStart w:id="368" w:name="_Ref473131562"/>
-      <w:r>
-        <w:t xml:space="preserve">The detailed requirement specification for PRX client are documented in </w:t>
-      </w:r>
-      <w:r>
-        <w:t>[REQUIREMENT]</w:t>
-      </w:r>
-      <w:r>
-        <w:t>.</w:t>
-      </w:r>
-    </w:p>
-    <w:p>
-      <w:r>
-        <w:t>This section will indicate the interfaces delivered by PRX client.</w:t>
-      </w:r>
-    </w:p>
-    <w:p>
-      <w:pPr>
-        <w:pStyle w:val="Heading4"/>
-      </w:pPr>
-      <w:bookmarkStart w:id="369" w:name="_Ref473136708"/>
-      <w:bookmarkStart w:id="370" w:name="_Ref473136743"/>
-      <w:bookmarkStart w:id="371" w:name="_Ref473136750"/>
-      <w:bookmarkStart w:id="372" w:name="_Toc477169224"/>
-      <w:r>
-        <w:t>PRX client</w:t>
-      </w:r>
-      <w:bookmarkEnd w:id="368"/>
-      <w:bookmarkEnd w:id="369"/>
-      <w:bookmarkEnd w:id="370"/>
-      <w:bookmarkEnd w:id="371"/>
-      <w:bookmarkEnd w:id="372"/>
-    </w:p>
-    <w:p>
-      <w:pPr>
-        <w:pStyle w:val="Subheader"/>
-      </w:pPr>
-      <w:r>
-        <w:t>Intro</w:t>
-      </w:r>
-      <w:r>
-        <w:t>duction:</w:t>
-      </w:r>
-    </w:p>
-    <w:p>
-      <w:r>
-        <w:t>The PRX client provides an abstracted interface of the product information stored on the PRX cloud service.</w:t>
-      </w:r>
-    </w:p>
-    <w:p>
-      <w:r>
-        <w:t>The PRX client is provided as a separate component in order to have no data model dependencies of various systems in the App Infra library.</w:t>
-      </w:r>
-    </w:p>
-    <w:p>
-      <w:pPr>
-        <w:pStyle w:val="Subheader"/>
-      </w:pPr>
-      <w:r>
-        <w:t>Main responsibility:</w:t>
-      </w:r>
-    </w:p>
-    <w:p>
-      <w:r>
-        <w:t xml:space="preserve">The </w:t>
-      </w:r>
-      <w:r>
-        <w:t>PRX client retrieves product asset, summary, and support information from the PRX cloud service given a sector, catalog and product CTN.</w:t>
-      </w:r>
-    </w:p>
-    <w:p>
-      <w:pPr>
-        <w:pStyle w:val="Subheader"/>
-      </w:pPr>
-      <w:r>
-        <w:lastRenderedPageBreak/>
-        <w:t>Foreseen interfaces (dependencies):</w:t>
-      </w:r>
-    </w:p>
-    <w:p>
-      <w:r>
-        <w:t>Provides:</w:t>
       </w:r>
     </w:p>
     <w:p>
@@ -10477,6 +10434,338 @@
         <w:spacing w:after="0"/>
       </w:pPr>
       <w:r>
+        <w:lastRenderedPageBreak/>
+        <w:t>This module in itself does not expose any privacy sensitive data.</w:t>
+      </w:r>
+    </w:p>
+    <w:p>
+      <w:pPr>
+        <w:pStyle w:val="Subheader"/>
+      </w:pPr>
+      <w:r>
+        <w:t>Refresh strategy:</w:t>
+      </w:r>
+    </w:p>
+    <w:p>
+      <w:pPr>
+        <w:pStyle w:val="ListParagraph"/>
+        <w:numPr>
+          <w:ilvl w:val="0"/>
+          <w:numId w:val="15"/>
+        </w:numPr>
+        <w:spacing w:after="0"/>
+      </w:pPr>
+      <w:r>
+        <w:t>Refresh of cached data is started by proposition calling refresh function.</w:t>
+      </w:r>
+    </w:p>
+    <w:p>
+      <w:pPr>
+        <w:pStyle w:val="ListParagraph"/>
+        <w:numPr>
+          <w:ilvl w:val="0"/>
+          <w:numId w:val="15"/>
+        </w:numPr>
+        <w:spacing w:after="0"/>
+      </w:pPr>
+      <w:r>
+        <w:t>Content loader checks whether URL provided by Service Discovery has changed since last time to detect content changes.</w:t>
+      </w:r>
+    </w:p>
+    <w:p>
+      <w:pPr>
+        <w:pStyle w:val="ListParagraph"/>
+        <w:numPr>
+          <w:ilvl w:val="0"/>
+          <w:numId w:val="15"/>
+        </w:numPr>
+        <w:spacing w:after="0"/>
+      </w:pPr>
+      <w:r>
+        <w:t>Content loader state indicates whether refresh is recommended when last download is more than 24hours ago.</w:t>
+      </w:r>
+    </w:p>
+    <w:p>
+      <w:pPr>
+        <w:pStyle w:val="Heading3"/>
+      </w:pPr>
+      <w:bookmarkStart w:id="366" w:name="_Ref467606288"/>
+      <w:bookmarkStart w:id="367" w:name="_Ref467606295"/>
+      <w:bookmarkStart w:id="368" w:name="_Toc477169222"/>
+      <w:bookmarkStart w:id="369" w:name="_Toc518492182"/>
+      <w:r>
+        <w:t>API signing module</w:t>
+      </w:r>
+      <w:bookmarkEnd w:id="369"/>
+    </w:p>
+    <w:p>
+      <w:pPr>
+        <w:pStyle w:val="Subheader"/>
+      </w:pPr>
+      <w:r>
+        <w:t>Introduction:</w:t>
+      </w:r>
+    </w:p>
+    <w:p>
+      <w:r>
+        <w:t>To ensure only authenticated clients can make use of our cloud services, the APIs are protected. Commonly this is achieved using oAuth2, where the user needs to login to the cloud environment and the resulting token is used to authenticate the app to the different cloud services.</w:t>
+      </w:r>
+    </w:p>
+    <w:p>
+      <w:r>
+        <w:t>However, some service must be available prior to the user having logged in or do not depend on a user identity. To ensure that only authenticated clients make use of the server APIs, the server must be able to determine whether the incoming request is coming from a known client. This is achieved by including a secret in the client and use that secret to sign the API request. This secret is to be well protected to prevent it being easily abused.</w:t>
+      </w:r>
+    </w:p>
+    <w:p>
+      <w:pPr>
+        <w:pStyle w:val="Subheader"/>
+      </w:pPr>
+      <w:r>
+        <w:t>Main responsibility:</w:t>
+      </w:r>
+    </w:p>
+    <w:p>
+      <w:r>
+        <w:t>The API signing module embeds a client secret through a white box algorithm and provides an API to sign REST requests. The application only has to provide a key to identify the type of app, this security level of this key is low as the secret information is part of the API signing module. Thereby the security restrictions imposed on the app developer are less strict.</w:t>
+      </w:r>
+    </w:p>
+    <w:p>
+      <w:r>
+        <w:t>The API signing module supports multiple signing strategies, each based on HMACSha256.</w:t>
+      </w:r>
+    </w:p>
+    <w:p>
+      <w:pPr>
+        <w:pStyle w:val="Subheader"/>
+      </w:pPr>
+      <w:r>
+        <w:t>Foreseen interfaces (dependencies):</w:t>
+      </w:r>
+    </w:p>
+    <w:p>
+      <w:pPr>
+        <w:rPr>
+          <w:rFonts w:cs="Arial"/>
+        </w:rPr>
+      </w:pPr>
+      <w:r>
+        <w:rPr>
+          <w:rFonts w:cs="Arial"/>
+        </w:rPr>
+        <w:t>Provides:</w:t>
+      </w:r>
+    </w:p>
+    <w:p>
+      <w:pPr>
+        <w:pStyle w:val="ListParagraph"/>
+        <w:numPr>
+          <w:ilvl w:val="0"/>
+          <w:numId w:val="10"/>
+        </w:numPr>
+        <w:spacing w:after="0"/>
+        <w:rPr>
+          <w:rFonts w:cs="Arial"/>
+        </w:rPr>
+      </w:pPr>
+      <w:r>
+        <w:rPr>
+          <w:rFonts w:cs="Arial"/>
+        </w:rPr>
+        <w:t>API signing interface: set app keys, calculate signature for given REST request.</w:t>
+      </w:r>
+    </w:p>
+    <w:p>
+      <w:pPr>
+        <w:rPr>
+          <w:rFonts w:cs="Arial"/>
+        </w:rPr>
+      </w:pPr>
+      <w:r>
+        <w:rPr>
+          <w:rFonts w:cs="Arial"/>
+        </w:rPr>
+        <w:t>Requires:</w:t>
+      </w:r>
+    </w:p>
+    <w:p>
+      <w:r>
+        <w:t>N/A</w:t>
+      </w:r>
+      <w:r>
+        <w:t>.</w:t>
+      </w:r>
+    </w:p>
+    <w:p>
+      <w:pPr>
+        <w:pStyle w:val="Subheader"/>
+      </w:pPr>
+      <w:r>
+        <w:t>Data handling:</w:t>
+      </w:r>
+    </w:p>
+    <w:p>
+      <w:r>
+        <w:t>Storage:</w:t>
+      </w:r>
+    </w:p>
+    <w:p>
+      <w:pPr>
+        <w:pStyle w:val="ListParagraph"/>
+        <w:numPr>
+          <w:ilvl w:val="0"/>
+          <w:numId w:val="15"/>
+        </w:numPr>
+        <w:spacing w:after="0"/>
+      </w:pPr>
+      <w:r>
+        <w:t>The key pair provided by the app is only maintained in RAM.</w:t>
+      </w:r>
+    </w:p>
+    <w:p>
+      <w:pPr>
+        <w:pStyle w:val="ListParagraph"/>
+        <w:numPr>
+          <w:ilvl w:val="0"/>
+          <w:numId w:val="15"/>
+        </w:numPr>
+        <w:spacing w:after="0"/>
+      </w:pPr>
+      <w:r>
+        <w:t>The key secret is embedded in the white box signing algorithm of this module.</w:t>
+      </w:r>
+    </w:p>
+    <w:p>
+      <w:r>
+        <w:t>Transmission:</w:t>
+      </w:r>
+    </w:p>
+    <w:p>
+      <w:r>
+        <w:t>N/A.</w:t>
+      </w:r>
+    </w:p>
+    <w:p>
+      <w:r>
+        <w:t>Privacy:</w:t>
+      </w:r>
+    </w:p>
+    <w:p>
+      <w:r>
+        <w:t>This module in itself does not expose any privacy sensitive data.</w:t>
+      </w:r>
+    </w:p>
+    <w:p>
+      <w:pPr>
+        <w:pStyle w:val="Heading3"/>
+      </w:pPr>
+      <w:bookmarkStart w:id="370" w:name="_Ref473135212"/>
+      <w:bookmarkStart w:id="371" w:name="_Toc477169223"/>
+      <w:bookmarkStart w:id="372" w:name="_Toc518492183"/>
+      <w:bookmarkEnd w:id="366"/>
+      <w:bookmarkEnd w:id="367"/>
+      <w:bookmarkEnd w:id="368"/>
+      <w:r>
+        <w:t>Software detailed design PRX client</w:t>
+      </w:r>
+      <w:bookmarkEnd w:id="370"/>
+      <w:bookmarkEnd w:id="371"/>
+      <w:bookmarkEnd w:id="372"/>
+    </w:p>
+    <w:p>
+      <w:bookmarkStart w:id="373" w:name="_Ref473131562"/>
+      <w:r>
+        <w:t xml:space="preserve">The detailed requirement specification for PRX client are documented in </w:t>
+      </w:r>
+      <w:r>
+        <w:t>[REQUIREMENT]</w:t>
+      </w:r>
+      <w:r>
+        <w:t>.</w:t>
+      </w:r>
+    </w:p>
+    <w:p>
+      <w:r>
+        <w:t>This section will indicate the interfaces delivered by PRX client.</w:t>
+      </w:r>
+    </w:p>
+    <w:p>
+      <w:pPr>
+        <w:pStyle w:val="Heading4"/>
+      </w:pPr>
+      <w:bookmarkStart w:id="374" w:name="_Ref473136708"/>
+      <w:bookmarkStart w:id="375" w:name="_Ref473136743"/>
+      <w:bookmarkStart w:id="376" w:name="_Ref473136750"/>
+      <w:bookmarkStart w:id="377" w:name="_Toc477169224"/>
+      <w:r>
+        <w:lastRenderedPageBreak/>
+        <w:t>PRX client</w:t>
+      </w:r>
+      <w:bookmarkEnd w:id="373"/>
+      <w:bookmarkEnd w:id="374"/>
+      <w:bookmarkEnd w:id="375"/>
+      <w:bookmarkEnd w:id="376"/>
+      <w:bookmarkEnd w:id="377"/>
+    </w:p>
+    <w:p>
+      <w:pPr>
+        <w:pStyle w:val="Subheader"/>
+      </w:pPr>
+      <w:r>
+        <w:t>Intro</w:t>
+      </w:r>
+      <w:r>
+        <w:t>duction:</w:t>
+      </w:r>
+    </w:p>
+    <w:p>
+      <w:r>
+        <w:t>The PRX client provides an abstracted interface of the product information stored on the PRX cloud service.</w:t>
+      </w:r>
+    </w:p>
+    <w:p>
+      <w:r>
+        <w:t>The PRX client is provided as a separate component in order to have no data model dependencies of various systems in the App Infra library.</w:t>
+      </w:r>
+    </w:p>
+    <w:p>
+      <w:pPr>
+        <w:pStyle w:val="Subheader"/>
+      </w:pPr>
+      <w:r>
+        <w:t>Main responsibility:</w:t>
+      </w:r>
+    </w:p>
+    <w:p>
+      <w:r>
+        <w:t xml:space="preserve">The </w:t>
+      </w:r>
+      <w:r>
+        <w:t>PRX client retrieves product asset, summary, and support information from the PRX cloud service given a sector, catalog and product CTN.</w:t>
+      </w:r>
+    </w:p>
+    <w:p>
+      <w:pPr>
+        <w:pStyle w:val="Subheader"/>
+      </w:pPr>
+      <w:r>
+        <w:t>Foreseen interfaces (dependencies):</w:t>
+      </w:r>
+    </w:p>
+    <w:p>
+      <w:r>
+        <w:t>Provides:</w:t>
+      </w:r>
+    </w:p>
+    <w:p>
+      <w:pPr>
+        <w:pStyle w:val="ListParagraph"/>
+        <w:numPr>
+          <w:ilvl w:val="0"/>
+          <w:numId w:val="15"/>
+        </w:numPr>
+        <w:spacing w:after="0"/>
+      </w:pPr>
+      <w:r>
         <w:t>APIs to retrieve product asset, summary, and support information.</w:t>
       </w:r>
     </w:p>
@@ -10598,14 +10887,14 @@
       <w:pPr>
         <w:pStyle w:val="Heading3"/>
       </w:pPr>
-      <w:bookmarkStart w:id="373" w:name="_Toc477169225"/>
-      <w:bookmarkStart w:id="374" w:name="_Toc518492184"/>
-      <w:bookmarkStart w:id="375" w:name="_Ref473131575"/>
+      <w:bookmarkStart w:id="378" w:name="_Toc477169225"/>
+      <w:bookmarkStart w:id="379" w:name="_Ref473131575"/>
+      <w:bookmarkStart w:id="380" w:name="_Toc518492184"/>
       <w:r>
         <w:t>Software detailed design Secure DB</w:t>
       </w:r>
-      <w:bookmarkEnd w:id="373"/>
-      <w:bookmarkEnd w:id="374"/>
+      <w:bookmarkEnd w:id="378"/>
+      <w:bookmarkEnd w:id="380"/>
     </w:p>
     <w:p>
       <w:r>
@@ -10627,16 +10916,16 @@
       <w:pPr>
         <w:pStyle w:val="Heading4"/>
       </w:pPr>
-      <w:bookmarkStart w:id="376" w:name="_Ref473136757"/>
-      <w:bookmarkStart w:id="377" w:name="_Ref473136762"/>
-      <w:bookmarkStart w:id="378" w:name="_Toc477169226"/>
+      <w:bookmarkStart w:id="381" w:name="_Ref473136757"/>
+      <w:bookmarkStart w:id="382" w:name="_Ref473136762"/>
+      <w:bookmarkStart w:id="383" w:name="_Toc477169226"/>
       <w:r>
         <w:t>Secure DB</w:t>
       </w:r>
-      <w:bookmarkEnd w:id="375"/>
-      <w:bookmarkEnd w:id="376"/>
-      <w:bookmarkEnd w:id="377"/>
-      <w:bookmarkEnd w:id="378"/>
+      <w:bookmarkEnd w:id="379"/>
+      <w:bookmarkEnd w:id="381"/>
+      <w:bookmarkEnd w:id="382"/>
+      <w:bookmarkEnd w:id="383"/>
     </w:p>
     <w:p>
       <w:pPr>
@@ -10682,6 +10971,7 @@
         <w:pStyle w:val="Subheader"/>
       </w:pPr>
       <w:r>
+        <w:lastRenderedPageBreak/>
         <w:t>Main responsibility:</w:t>
       </w:r>
     </w:p>
@@ -10763,7 +11053,6 @@
         <w:pStyle w:val="Subheader"/>
       </w:pPr>
       <w:r>
-        <w:lastRenderedPageBreak/>
         <w:t xml:space="preserve">Data </w:t>
       </w:r>
       <w:r>
@@ -10774,38 +11063,33 @@
       </w:r>
     </w:p>
     <w:p>
-      <w:bookmarkStart w:id="379" w:name="_Toc454549956"/>
-      <w:bookmarkStart w:id="380" w:name="_Toc454550500"/>
-      <w:bookmarkStart w:id="381" w:name="_Toc454551098"/>
-      <w:bookmarkStart w:id="382" w:name="_Toc454549957"/>
-      <w:bookmarkStart w:id="383" w:name="_Toc454550501"/>
-      <w:bookmarkStart w:id="384" w:name="_Toc454551099"/>
-      <w:bookmarkStart w:id="385" w:name="_Toc454549958"/>
-      <w:bookmarkStart w:id="386" w:name="_Toc454550502"/>
-      <w:bookmarkStart w:id="387" w:name="_Toc454551100"/>
-      <w:bookmarkStart w:id="388" w:name="_Toc454549959"/>
-      <w:bookmarkStart w:id="389" w:name="_Toc454550503"/>
-      <w:bookmarkStart w:id="390" w:name="_Toc454551101"/>
-      <w:bookmarkStart w:id="391" w:name="_Toc454549960"/>
-      <w:bookmarkStart w:id="392" w:name="_Toc454550504"/>
-      <w:bookmarkStart w:id="393" w:name="_Toc454551102"/>
-      <w:bookmarkStart w:id="394" w:name="_Toc454549961"/>
-      <w:bookmarkStart w:id="395" w:name="_Toc454550505"/>
-      <w:bookmarkStart w:id="396" w:name="_Toc454551103"/>
-      <w:bookmarkStart w:id="397" w:name="_Toc454549962"/>
-      <w:bookmarkStart w:id="398" w:name="_Toc454550506"/>
-      <w:bookmarkStart w:id="399" w:name="_Toc454551104"/>
-      <w:bookmarkStart w:id="400" w:name="_Toc454549963"/>
-      <w:bookmarkStart w:id="401" w:name="_Toc454550507"/>
-      <w:bookmarkStart w:id="402" w:name="_Toc454551105"/>
-      <w:bookmarkStart w:id="403" w:name="_Toc454549964"/>
-      <w:bookmarkStart w:id="404" w:name="_Toc454550508"/>
-      <w:bookmarkStart w:id="405" w:name="_Toc454551106"/>
-      <w:bookmarkEnd w:id="379"/>
-      <w:bookmarkEnd w:id="380"/>
-      <w:bookmarkEnd w:id="381"/>
-      <w:bookmarkEnd w:id="382"/>
-      <w:bookmarkEnd w:id="383"/>
+      <w:bookmarkStart w:id="384" w:name="_Toc454549956"/>
+      <w:bookmarkStart w:id="385" w:name="_Toc454550500"/>
+      <w:bookmarkStart w:id="386" w:name="_Toc454551098"/>
+      <w:bookmarkStart w:id="387" w:name="_Toc454549957"/>
+      <w:bookmarkStart w:id="388" w:name="_Toc454550501"/>
+      <w:bookmarkStart w:id="389" w:name="_Toc454551099"/>
+      <w:bookmarkStart w:id="390" w:name="_Toc454549958"/>
+      <w:bookmarkStart w:id="391" w:name="_Toc454550502"/>
+      <w:bookmarkStart w:id="392" w:name="_Toc454551100"/>
+      <w:bookmarkStart w:id="393" w:name="_Toc454549959"/>
+      <w:bookmarkStart w:id="394" w:name="_Toc454550503"/>
+      <w:bookmarkStart w:id="395" w:name="_Toc454551101"/>
+      <w:bookmarkStart w:id="396" w:name="_Toc454549960"/>
+      <w:bookmarkStart w:id="397" w:name="_Toc454550504"/>
+      <w:bookmarkStart w:id="398" w:name="_Toc454551102"/>
+      <w:bookmarkStart w:id="399" w:name="_Toc454549961"/>
+      <w:bookmarkStart w:id="400" w:name="_Toc454550505"/>
+      <w:bookmarkStart w:id="401" w:name="_Toc454551103"/>
+      <w:bookmarkStart w:id="402" w:name="_Toc454549962"/>
+      <w:bookmarkStart w:id="403" w:name="_Toc454550506"/>
+      <w:bookmarkStart w:id="404" w:name="_Toc454551104"/>
+      <w:bookmarkStart w:id="405" w:name="_Toc454549963"/>
+      <w:bookmarkStart w:id="406" w:name="_Toc454550507"/>
+      <w:bookmarkStart w:id="407" w:name="_Toc454551105"/>
+      <w:bookmarkStart w:id="408" w:name="_Toc454549964"/>
+      <w:bookmarkStart w:id="409" w:name="_Toc454550508"/>
+      <w:bookmarkStart w:id="410" w:name="_Toc454551106"/>
       <w:bookmarkEnd w:id="384"/>
       <w:bookmarkEnd w:id="385"/>
       <w:bookmarkEnd w:id="386"/>
@@ -10828,6 +11112,11 @@
       <w:bookmarkEnd w:id="403"/>
       <w:bookmarkEnd w:id="404"/>
       <w:bookmarkEnd w:id="405"/>
+      <w:bookmarkEnd w:id="406"/>
+      <w:bookmarkEnd w:id="407"/>
+      <w:bookmarkEnd w:id="408"/>
+      <w:bookmarkEnd w:id="409"/>
+      <w:bookmarkEnd w:id="410"/>
       <w:r>
         <w:t>Storage:</w:t>
       </w:r>
@@ -10891,13 +11180,13 @@
         <w:pStyle w:val="ListParagraph"/>
         <w:spacing w:after="0"/>
       </w:pPr>
-      <w:bookmarkStart w:id="406" w:name="_Toc477169227"/>
+      <w:bookmarkStart w:id="411" w:name="_Toc477169227"/>
     </w:p>
     <w:p>
       <w:pPr>
         <w:pStyle w:val="Heading3"/>
       </w:pPr>
-      <w:bookmarkStart w:id="407" w:name="_Toc518492185"/>
+      <w:bookmarkStart w:id="412" w:name="_Toc518492185"/>
       <w:r>
         <w:t xml:space="preserve">Third-party Software, Software </w:t>
       </w:r>
@@ -10909,19 +11198,19 @@
       <w:r>
         <w:t xml:space="preserve"> Unknown Provenance (SOUP)</w:t>
       </w:r>
-      <w:bookmarkEnd w:id="406"/>
-      <w:bookmarkEnd w:id="407"/>
+      <w:bookmarkEnd w:id="411"/>
+      <w:bookmarkEnd w:id="412"/>
     </w:p>
     <w:p>
       <w:pPr>
         <w:pStyle w:val="Heading4"/>
       </w:pPr>
-      <w:bookmarkStart w:id="408" w:name="_Toc477169228"/>
+      <w:bookmarkStart w:id="413" w:name="_Toc477169228"/>
       <w:proofErr w:type="spellStart"/>
       <w:r>
         <w:t>CocoaLumberjack</w:t>
       </w:r>
-      <w:bookmarkEnd w:id="408"/>
+      <w:bookmarkEnd w:id="413"/>
       <w:proofErr w:type="spellEnd"/>
     </w:p>
     <w:p>
@@ -10933,11 +11222,11 @@
       <w:pPr>
         <w:pStyle w:val="Heading4"/>
       </w:pPr>
-      <w:bookmarkStart w:id="409" w:name="_Toc477169229"/>
+      <w:bookmarkStart w:id="414" w:name="_Toc477169229"/>
       <w:r>
         <w:t>Adobe Mobile SDK</w:t>
       </w:r>
-      <w:bookmarkEnd w:id="409"/>
+      <w:bookmarkEnd w:id="414"/>
     </w:p>
     <w:p>
       <w:r>
@@ -10948,11 +11237,11 @@
       <w:pPr>
         <w:pStyle w:val="Heading4"/>
       </w:pPr>
-      <w:bookmarkStart w:id="410" w:name="_Toc477169230"/>
+      <w:bookmarkStart w:id="415" w:name="_Toc477169230"/>
       <w:r>
         <w:t>Volley</w:t>
       </w:r>
-      <w:bookmarkEnd w:id="410"/>
+      <w:bookmarkEnd w:id="415"/>
     </w:p>
     <w:p>
       <w:r>
@@ -10963,11 +11252,11 @@
       <w:pPr>
         <w:pStyle w:val="Heading4"/>
       </w:pPr>
-      <w:bookmarkStart w:id="411" w:name="_Toc477169231"/>
+      <w:bookmarkStart w:id="416" w:name="_Toc477169231"/>
       <w:r>
         <w:t>GSON</w:t>
       </w:r>
-      <w:bookmarkEnd w:id="411"/>
+      <w:bookmarkEnd w:id="416"/>
     </w:p>
     <w:p>
       <w:r>
@@ -10978,14 +11267,14 @@
       <w:pPr>
         <w:pStyle w:val="Heading4"/>
       </w:pPr>
-      <w:bookmarkStart w:id="412" w:name="_Toc477169232"/>
+      <w:bookmarkStart w:id="417" w:name="_Toc477169232"/>
       <w:proofErr w:type="spellStart"/>
-      <w:ins w:id="413" w:author="Shivakumar, Deepthi" w:date="2018-06-27T15:22:00Z">
+      <w:ins w:id="418" w:author="Shivakumar, Deepthi" w:date="2018-06-27T15:22:00Z">
         <w:r>
           <w:t>True</w:t>
         </w:r>
       </w:ins>
-      <w:del w:id="414" w:author="Shivakumar, Deepthi" w:date="2018-06-27T15:22:00Z">
+      <w:del w:id="419" w:author="Shivakumar, Deepthi" w:date="2018-06-27T15:22:00Z">
         <w:r>
           <w:delText>NHNetwork</w:delText>
         </w:r>
@@ -10993,20 +11282,20 @@
       <w:r>
         <w:t>Time</w:t>
       </w:r>
-      <w:bookmarkEnd w:id="412"/>
+      <w:bookmarkEnd w:id="417"/>
       <w:proofErr w:type="spellEnd"/>
     </w:p>
     <w:p>
       <w:r>
         <w:t xml:space="preserve">iOS specific: the </w:t>
       </w:r>
-      <w:del w:id="415" w:author="Shivakumar, Deepthi" w:date="2018-06-27T15:23:00Z">
+      <w:del w:id="420" w:author="Shivakumar, Deepthi" w:date="2018-06-27T15:23:00Z">
         <w:r>
           <w:delText xml:space="preserve">NHNetworkTime </w:delText>
         </w:r>
       </w:del>
       <w:proofErr w:type="spellStart"/>
-      <w:ins w:id="416" w:author="Shivakumar, Deepthi" w:date="2018-06-27T15:23:00Z">
+      <w:ins w:id="421" w:author="Shivakumar, Deepthi" w:date="2018-06-27T15:23:00Z">
         <w:r>
           <w:t>TrueTime</w:t>
         </w:r>
@@ -11023,12 +11312,12 @@
       <w:pPr>
         <w:pStyle w:val="Heading4"/>
       </w:pPr>
-      <w:bookmarkStart w:id="417" w:name="_Toc477169233"/>
+      <w:bookmarkStart w:id="422" w:name="_Toc477169233"/>
       <w:proofErr w:type="spellStart"/>
       <w:r>
         <w:t>CocoaAsyncSocket</w:t>
       </w:r>
-      <w:bookmarkEnd w:id="417"/>
+      <w:bookmarkEnd w:id="422"/>
       <w:proofErr w:type="spellEnd"/>
     </w:p>
     <w:p>
@@ -11064,12 +11353,12 @@
       <w:pPr>
         <w:pStyle w:val="Heading4"/>
       </w:pPr>
-      <w:bookmarkStart w:id="418" w:name="_Toc477169234"/>
+      <w:bookmarkStart w:id="423" w:name="_Toc477169234"/>
       <w:proofErr w:type="spellStart"/>
       <w:r>
         <w:t>AFNetworking</w:t>
       </w:r>
-      <w:bookmarkEnd w:id="418"/>
+      <w:bookmarkEnd w:id="423"/>
       <w:proofErr w:type="spellEnd"/>
     </w:p>
     <w:p>
@@ -11089,12 +11378,13 @@
       <w:pPr>
         <w:pStyle w:val="Heading4"/>
       </w:pPr>
-      <w:bookmarkStart w:id="419" w:name="_Toc477169235"/>
+      <w:bookmarkStart w:id="424" w:name="_Toc477169235"/>
       <w:proofErr w:type="spellStart"/>
       <w:r>
+        <w:lastRenderedPageBreak/>
         <w:t>SQLCipher</w:t>
       </w:r>
-      <w:bookmarkEnd w:id="419"/>
+      <w:bookmarkEnd w:id="424"/>
       <w:proofErr w:type="spellEnd"/>
     </w:p>
     <w:p>
@@ -11114,12 +11404,12 @@
       <w:pPr>
         <w:pStyle w:val="Heading4"/>
       </w:pPr>
-      <w:bookmarkStart w:id="420" w:name="_Toc477169236"/>
+      <w:bookmarkStart w:id="425" w:name="_Toc477169236"/>
       <w:proofErr w:type="spellStart"/>
       <w:r>
         <w:t>ORMLite</w:t>
       </w:r>
-      <w:bookmarkEnd w:id="420"/>
+      <w:bookmarkEnd w:id="425"/>
       <w:proofErr w:type="spellEnd"/>
     </w:p>
     <w:p>
@@ -11147,16 +11437,16 @@
       <w:pPr>
         <w:pStyle w:val="Heading2"/>
       </w:pPr>
-      <w:bookmarkStart w:id="421" w:name="_Toc467246422"/>
-      <w:bookmarkStart w:id="422" w:name="_Toc518492186"/>
+      <w:bookmarkStart w:id="426" w:name="_Toc467246422"/>
+      <w:bookmarkStart w:id="427" w:name="_Toc518492186"/>
       <w:r>
         <w:t xml:space="preserve">Architecture </w:t>
       </w:r>
       <w:r>
         <w:t>Principles</w:t>
       </w:r>
-      <w:bookmarkEnd w:id="421"/>
-      <w:bookmarkEnd w:id="422"/>
+      <w:bookmarkEnd w:id="426"/>
+      <w:bookmarkEnd w:id="427"/>
     </w:p>
     <w:p>
       <w:r>
@@ -11167,15 +11457,14 @@
       <w:pPr>
         <w:pStyle w:val="Heading2"/>
       </w:pPr>
-      <w:bookmarkStart w:id="423" w:name="_Toc518492187"/>
-      <w:r>
-        <w:lastRenderedPageBreak/>
+      <w:bookmarkStart w:id="428" w:name="_Toc518492187"/>
+      <w:r>
         <w:t xml:space="preserve">Architecture </w:t>
       </w:r>
       <w:r>
         <w:t>Views</w:t>
       </w:r>
-      <w:bookmarkEnd w:id="423"/>
+      <w:bookmarkEnd w:id="428"/>
     </w:p>
     <w:p>
       <w:r>
@@ -11186,12 +11475,12 @@
       <w:pPr>
         <w:pStyle w:val="Heading1"/>
       </w:pPr>
-      <w:bookmarkStart w:id="424" w:name="_Toc518492188"/>
-      <w:bookmarkEnd w:id="29"/>
+      <w:bookmarkStart w:id="429" w:name="_Toc518492188"/>
+      <w:bookmarkEnd w:id="30"/>
       <w:r>
         <w:t>Allocation of Quality Aspects</w:t>
       </w:r>
-      <w:bookmarkEnd w:id="424"/>
+      <w:bookmarkEnd w:id="429"/>
     </w:p>
     <w:p>
       <w:r>
@@ -11216,11 +11505,11 @@
       <w:pPr>
         <w:pStyle w:val="Heading2"/>
       </w:pPr>
-      <w:bookmarkStart w:id="425" w:name="_Toc518492189"/>
+      <w:bookmarkStart w:id="430" w:name="_Toc518492189"/>
       <w:r>
         <w:t>Threading</w:t>
       </w:r>
-      <w:bookmarkEnd w:id="425"/>
+      <w:bookmarkEnd w:id="430"/>
     </w:p>
     <w:p>
       <w:r>
@@ -11488,6 +11777,7 @@
         </w:numPr>
       </w:pPr>
       <w:r>
+        <w:lastRenderedPageBreak/>
         <w:t>Network calls and processing should be done on the worker thread</w:t>
       </w:r>
     </w:p>
@@ -11531,11 +11821,11 @@
       <w:pPr>
         <w:pStyle w:val="Heading2"/>
       </w:pPr>
-      <w:bookmarkStart w:id="426" w:name="_Toc518492190"/>
+      <w:bookmarkStart w:id="431" w:name="_Toc518492190"/>
       <w:r>
         <w:t>Memory Management</w:t>
       </w:r>
-      <w:bookmarkEnd w:id="426"/>
+      <w:bookmarkEnd w:id="431"/>
     </w:p>
     <w:p>
       <w:pPr>
@@ -11619,7 +11909,6 @@
         </w:numPr>
       </w:pPr>
       <w:r>
-        <w:lastRenderedPageBreak/>
         <w:t xml:space="preserve">Retain cycles (use weak instead of </w:t>
       </w:r>
       <w:proofErr w:type="spellStart"/>
@@ -12141,8 +12430,9 @@
       <w:pPr>
         <w:pStyle w:val="Heading2"/>
       </w:pPr>
-      <w:bookmarkStart w:id="427" w:name="_Toc518492191"/>
-      <w:r>
+      <w:bookmarkStart w:id="432" w:name="_Toc518492191"/>
+      <w:r>
+        <w:lastRenderedPageBreak/>
         <w:t xml:space="preserve">Network </w:t>
       </w:r>
       <w:r>
@@ -12151,7 +12441,7 @@
       <w:r>
         <w:t>erformance</w:t>
       </w:r>
-      <w:bookmarkEnd w:id="427"/>
+      <w:bookmarkEnd w:id="432"/>
     </w:p>
     <w:p>
       <w:r>
@@ -12286,15 +12576,14 @@
       <w:pPr>
         <w:pStyle w:val="Heading3"/>
       </w:pPr>
-      <w:bookmarkStart w:id="428" w:name="_Toc518492192"/>
-      <w:r>
-        <w:lastRenderedPageBreak/>
+      <w:bookmarkStart w:id="433" w:name="_Toc518492192"/>
+      <w:r>
         <w:t>Tips for Efficient Networking</w:t>
       </w:r>
       <w:r>
         <w:t>:</w:t>
       </w:r>
-      <w:bookmarkEnd w:id="428"/>
+      <w:bookmarkEnd w:id="433"/>
     </w:p>
     <w:p>
       <w:r>
@@ -12342,23 +12631,23 @@
       <w:pPr>
         <w:pStyle w:val="Heading1"/>
       </w:pPr>
-      <w:bookmarkStart w:id="429" w:name="_Toc518492193"/>
+      <w:bookmarkStart w:id="434" w:name="_Toc518492193"/>
       <w:r>
         <w:t>Design Details</w:t>
       </w:r>
-      <w:bookmarkEnd w:id="429"/>
+      <w:bookmarkEnd w:id="434"/>
     </w:p>
     <w:p>
       <w:pPr>
         <w:pStyle w:val="Heading2"/>
       </w:pPr>
-      <w:bookmarkStart w:id="430" w:name="_Toc421201853"/>
-      <w:bookmarkStart w:id="431" w:name="_Toc518492194"/>
+      <w:bookmarkStart w:id="435" w:name="_Toc421201853"/>
+      <w:bookmarkStart w:id="436" w:name="_Toc518492194"/>
       <w:r>
         <w:t>External Interfaces</w:t>
       </w:r>
-      <w:bookmarkEnd w:id="430"/>
-      <w:bookmarkEnd w:id="431"/>
+      <w:bookmarkEnd w:id="435"/>
+      <w:bookmarkEnd w:id="436"/>
     </w:p>
     <w:p>
       <w:r>
@@ -12379,11 +12668,11 @@
       <w:pPr>
         <w:pStyle w:val="Heading2"/>
       </w:pPr>
-      <w:bookmarkStart w:id="432" w:name="_Toc518492195"/>
+      <w:bookmarkStart w:id="437" w:name="_Toc518492195"/>
       <w:r>
         <w:t>Elements</w:t>
       </w:r>
-      <w:bookmarkEnd w:id="432"/>
+      <w:bookmarkEnd w:id="437"/>
     </w:p>
     <w:p>
       <w:pPr>
@@ -12396,7 +12685,11 @@
     <w:p/>
     <w:p>
       <w:r>
-        <w:t>At initialization, App Infra ensures that for all modules there is an instance created that provides the defined interface. Either it is an instance provided by the app through the builder pattern, or a default implementation as included in the App Infra library. This way, no exception handling is required in App Infra when providing access to its modules. To limit memory consumption and initialization time, the constructor of the App Infra modules is kept limited to the bare minimum. Second reason why there cannot be very complex logic in the constructor is that there is no guarantee that any of the other modules of App Infra have already been created and initialized, so during the initialization of App Infra internal dependencies cannot be resolved nor can the modules be used.</w:t>
+        <w:t xml:space="preserve">At initialization, App Infra ensures that for all modules there is an instance created that provides the defined interface. Either it is an instance provided by the app through the builder pattern, or a default implementation as included in the App Infra library. This way, no exception handling is required in App Infra when providing access to its modules. To limit memory consumption and initialization time, the constructor of the App Infra modules is kept limited to the bare minimum. Second reason why there cannot be very complex logic in the constructor is that there is no guarantee that any of the other modules of App Infra have already been </w:t>
+      </w:r>
+      <w:r>
+        <w:lastRenderedPageBreak/>
+        <w:t>created and initialized, so during the initialization of App Infra internal dependencies cannot be resolved nor can the modules be used.</w:t>
       </w:r>
     </w:p>
     <w:p/>
@@ -12404,16 +12697,16 @@
       <w:pPr>
         <w:pStyle w:val="Heading2"/>
       </w:pPr>
-      <w:bookmarkStart w:id="433" w:name="_Toc442706602"/>
-      <w:bookmarkStart w:id="434" w:name="_Toc518492196"/>
+      <w:bookmarkStart w:id="438" w:name="_Toc442706602"/>
+      <w:bookmarkStart w:id="439" w:name="_Toc518492196"/>
       <w:r>
         <w:t xml:space="preserve">Internal </w:t>
       </w:r>
       <w:r>
         <w:t>Interfaces</w:t>
       </w:r>
-      <w:bookmarkEnd w:id="433"/>
-      <w:bookmarkEnd w:id="434"/>
+      <w:bookmarkEnd w:id="438"/>
+      <w:bookmarkEnd w:id="439"/>
       <w:r>
         <w:t xml:space="preserve"> </w:t>
       </w:r>
@@ -12433,7 +12726,7 @@
           <w:lang w:val="en-US"/>
         </w:rPr>
       </w:pPr>
-      <w:bookmarkStart w:id="435" w:name="_Toc518492197"/>
+      <w:bookmarkStart w:id="440" w:name="_Toc518492197"/>
       <w:r>
         <w:rPr>
           <w:lang w:val="en-US"/>
@@ -12441,7 +12734,7 @@
         <w:lastRenderedPageBreak/>
         <w:t>Revision History</w:t>
       </w:r>
-      <w:bookmarkEnd w:id="435"/>
+      <w:bookmarkEnd w:id="440"/>
     </w:p>
     <w:tbl>
       <w:tblPr>
@@ -14403,8 +14696,118 @@
             <w:pPr>
               <w:pStyle w:val="NoSpacing"/>
             </w:pPr>
-            <w:bookmarkStart w:id="436" w:name="_GoBack"/>
-            <w:bookmarkEnd w:id="436"/>
+            <w:r>
+              <w:t>5.2</w:t>
+            </w:r>
+          </w:p>
+        </w:tc>
+        <w:tc>
+          <w:tcPr>
+            <w:tcW w:w="1559" w:type="dxa"/>
+            <w:tcMar>
+              <w:top w:w="80" w:type="dxa"/>
+              <w:left w:w="80" w:type="dxa"/>
+              <w:bottom w:w="80" w:type="dxa"/>
+              <w:right w:w="80" w:type="dxa"/>
+            </w:tcMar>
+            <w:vAlign w:val="center"/>
+          </w:tcPr>
+          <w:p>
+            <w:pPr>
+              <w:pStyle w:val="NoSpacing"/>
+            </w:pPr>
+            <w:r>
+              <w:t>2017-09-11</w:t>
+            </w:r>
+          </w:p>
+        </w:tc>
+        <w:tc>
+          <w:tcPr>
+            <w:tcW w:w="1843" w:type="dxa"/>
+            <w:tcMar>
+              <w:top w:w="80" w:type="dxa"/>
+              <w:left w:w="80" w:type="dxa"/>
+              <w:bottom w:w="80" w:type="dxa"/>
+              <w:right w:w="80" w:type="dxa"/>
+            </w:tcMar>
+          </w:tcPr>
+          <w:p>
+            <w:pPr>
+              <w:pStyle w:val="NoSpacing"/>
+            </w:pPr>
+            <w:r>
+              <w:t>Deepthi Shivakumar</w:t>
+            </w:r>
+          </w:p>
+        </w:tc>
+        <w:tc>
+          <w:tcPr>
+            <w:tcW w:w="3942" w:type="dxa"/>
+            <w:tcMar>
+              <w:top w:w="80" w:type="dxa"/>
+              <w:left w:w="80" w:type="dxa"/>
+              <w:bottom w:w="80" w:type="dxa"/>
+              <w:right w:w="80" w:type="dxa"/>
+            </w:tcMar>
+            <w:vAlign w:val="center"/>
+          </w:tcPr>
+          <w:p>
+            <w:pPr>
+              <w:pStyle w:val="ListParagraph"/>
+              <w:numPr>
+                <w:ilvl w:val="0"/>
+                <w:numId w:val="5"/>
+              </w:numPr>
+              <w:spacing w:after="0"/>
+              <w:ind w:left="33" w:hanging="141"/>
+              <w:rPr>
+                <w:rFonts w:eastAsia="Calibri" w:cs="Arial"/>
+              </w:rPr>
+            </w:pPr>
+            <w:r>
+              <w:rPr>
+                <w:rFonts w:eastAsia="Calibri" w:cs="Arial"/>
+              </w:rPr>
+              <w:t>Added key bag manager details</w:t>
+            </w:r>
+          </w:p>
+        </w:tc>
+        <w:tc>
+          <w:tcPr>
+            <w:tcW w:w="1586" w:type="dxa"/>
+            <w:tcMar>
+              <w:top w:w="80" w:type="dxa"/>
+              <w:left w:w="80" w:type="dxa"/>
+              <w:bottom w:w="80" w:type="dxa"/>
+              <w:right w:w="80" w:type="dxa"/>
+            </w:tcMar>
+          </w:tcPr>
+          <w:p>
+            <w:pPr>
+              <w:pStyle w:val="NoSpacing"/>
+            </w:pPr>
+            <w:r>
+              <w:t>New feature addition for 17.4 release</w:t>
+            </w:r>
+          </w:p>
+        </w:tc>
+      </w:tr>
+      <w:tr>
+        <w:tc>
+          <w:tcPr>
+            <w:tcW w:w="993" w:type="dxa"/>
+            <w:tcMar>
+              <w:top w:w="80" w:type="dxa"/>
+              <w:left w:w="80" w:type="dxa"/>
+              <w:bottom w:w="80" w:type="dxa"/>
+              <w:right w:w="80" w:type="dxa"/>
+            </w:tcMar>
+            <w:vAlign w:val="center"/>
+          </w:tcPr>
+          <w:p>
+            <w:pPr>
+              <w:pStyle w:val="NoSpacing"/>
+            </w:pPr>
             <w:r>
               <w:t>A.1</w:t>
             </w:r>
@@ -14503,7 +14906,7 @@
       </w:tr>
       <w:tr>
         <w:trPr>
-          <w:ins w:id="437" w:author="Shivakumar, Deepthi" w:date="2018-06-14T17:44:00Z"/>
+          <w:ins w:id="441" w:author="Shivakumar, Deepthi" w:date="2018-06-14T17:44:00Z"/>
         </w:trPr>
         <w:tc>
           <w:tcPr>
@@ -14520,10 +14923,10 @@
             <w:pPr>
               <w:pStyle w:val="NoSpacing"/>
               <w:rPr>
-                <w:ins w:id="438" w:author="Shivakumar, Deepthi" w:date="2018-06-14T17:44:00Z"/>
+                <w:ins w:id="442" w:author="Shivakumar, Deepthi" w:date="2018-06-14T17:44:00Z"/>
               </w:rPr>
             </w:pPr>
-            <w:ins w:id="439" w:author="Shivakumar, Deepthi" w:date="2018-06-14T17:44:00Z">
+            <w:ins w:id="443" w:author="Shivakumar, Deepthi" w:date="2018-06-14T17:44:00Z">
               <w:r>
                 <w:t>B</w:t>
               </w:r>
@@ -14545,10 +14948,10 @@
             <w:pPr>
               <w:pStyle w:val="NoSpacing"/>
               <w:rPr>
-                <w:ins w:id="440" w:author="Shivakumar, Deepthi" w:date="2018-06-14T17:44:00Z"/>
+                <w:ins w:id="444" w:author="Shivakumar, Deepthi" w:date="2018-06-14T17:44:00Z"/>
               </w:rPr>
             </w:pPr>
-            <w:ins w:id="441" w:author="Shivakumar, Deepthi" w:date="2018-06-14T17:45:00Z">
+            <w:ins w:id="445" w:author="Shivakumar, Deepthi" w:date="2018-06-14T17:45:00Z">
               <w:r>
                 <w:t>2018-06-14</w:t>
               </w:r>
@@ -14569,10 +14972,10 @@
             <w:pPr>
               <w:pStyle w:val="NoSpacing"/>
               <w:rPr>
-                <w:ins w:id="442" w:author="Shivakumar, Deepthi" w:date="2018-06-14T17:44:00Z"/>
+                <w:ins w:id="446" w:author="Shivakumar, Deepthi" w:date="2018-06-14T17:44:00Z"/>
               </w:rPr>
             </w:pPr>
-            <w:ins w:id="443" w:author="Shivakumar, Deepthi" w:date="2018-06-14T17:45:00Z">
+            <w:ins w:id="447" w:author="Shivakumar, Deepthi" w:date="2018-06-14T17:45:00Z">
               <w:r>
                 <w:t>Deepthi Shivakumar</w:t>
               </w:r>
@@ -14600,11 +15003,11 @@
               <w:spacing w:after="0"/>
               <w:ind w:left="33" w:hanging="141"/>
               <w:rPr>
-                <w:ins w:id="444" w:author="Shivakumar, Deepthi" w:date="2018-06-14T17:44:00Z"/>
+                <w:ins w:id="448" w:author="Shivakumar, Deepthi" w:date="2018-06-14T17:44:00Z"/>
                 <w:rFonts w:eastAsia="Calibri" w:cs="Arial"/>
               </w:rPr>
             </w:pPr>
-            <w:ins w:id="445" w:author="Shivakumar, Deepthi" w:date="2018-06-14T17:45:00Z">
+            <w:ins w:id="449" w:author="Shivakumar, Deepthi" w:date="2018-06-14T17:45:00Z">
               <w:r>
                 <w:rPr>
                   <w:rFonts w:eastAsia="Calibri" w:cs="Arial"/>
@@ -14628,10 +15031,10 @@
             <w:pPr>
               <w:pStyle w:val="NoSpacing"/>
               <w:rPr>
-                <w:ins w:id="446" w:author="Shivakumar, Deepthi" w:date="2018-06-14T17:44:00Z"/>
+                <w:ins w:id="450" w:author="Shivakumar, Deepthi" w:date="2018-06-14T17:44:00Z"/>
               </w:rPr>
             </w:pPr>
-            <w:ins w:id="447" w:author="Shivakumar, Deepthi" w:date="2018-06-14T17:45:00Z">
+            <w:ins w:id="451" w:author="Shivakumar, Deepthi" w:date="2018-06-14T17:45:00Z">
               <w:r>
                 <w:t>New feature addition for 18.2</w:t>
               </w:r>
@@ -14648,14 +15051,14 @@
           <w:lang w:val="en-US"/>
         </w:rPr>
       </w:pPr>
-      <w:bookmarkStart w:id="448" w:name="_Toc518492198"/>
+      <w:bookmarkStart w:id="452" w:name="_Toc518492198"/>
       <w:r>
         <w:rPr>
           <w:lang w:val="en-US"/>
         </w:rPr>
         <w:t>Approval</w:t>
       </w:r>
-      <w:bookmarkEnd w:id="448"/>
+      <w:bookmarkEnd w:id="452"/>
     </w:p>
     <w:tbl>
       <w:tblPr>
@@ -14941,12 +15344,12 @@
             <w:r>
               <w:t>0</w:t>
             </w:r>
-            <w:ins w:id="449" w:author="Shivakumar, Deepthi" w:date="2018-06-14T17:46:00Z">
+            <w:ins w:id="453" w:author="Shivakumar, Deepthi" w:date="2018-06-14T17:46:00Z">
               <w:r>
                 <w:t>6</w:t>
               </w:r>
             </w:ins>
-            <w:del w:id="450" w:author="Shivakumar, Deepthi" w:date="2018-06-14T17:46:00Z">
+            <w:del w:id="454" w:author="Shivakumar, Deepthi" w:date="2018-06-14T17:46:00Z">
               <w:r>
                 <w:delText>3</w:delText>
               </w:r>
@@ -14954,12 +15357,12 @@
             <w:r>
               <w:t>-</w:t>
             </w:r>
-            <w:ins w:id="451" w:author="Shivakumar, Deepthi" w:date="2018-06-14T17:45:00Z">
+            <w:ins w:id="455" w:author="Shivakumar, Deepthi" w:date="2018-06-14T17:45:00Z">
               <w:r>
                 <w:t>20</w:t>
               </w:r>
             </w:ins>
-            <w:del w:id="452" w:author="Shivakumar, Deepthi" w:date="2018-06-14T17:45:00Z">
+            <w:del w:id="456" w:author="Shivakumar, Deepthi" w:date="2018-06-14T17:45:00Z">
               <w:r>
                 <w:delText>1</w:delText>
               </w:r>
@@ -15336,7 +15739,7 @@
               <w:szCs w:val="16"/>
             </w:rPr>
           </w:pPr>
-          <w:ins w:id="453" w:author="Shivakumar, Deepthi" w:date="2018-07-04T18:26:00Z">
+          <w:ins w:id="457" w:author="Shivakumar, Deepthi" w:date="2018-07-04T18:26:00Z">
             <w:r>
               <w:rPr>
                 <w:szCs w:val="16"/>
@@ -15344,7 +15747,7 @@
               <w:t>B</w:t>
             </w:r>
           </w:ins>
-          <w:del w:id="454" w:author="Shivakumar, Deepthi" w:date="2018-07-04T18:26:00Z">
+          <w:del w:id="458" w:author="Shivakumar, Deepthi" w:date="2018-07-04T18:26:00Z">
             <w:r>
               <w:rPr>
                 <w:szCs w:val="16"/>
@@ -15482,7 +15885,7 @@
               <w:szCs w:val="16"/>
             </w:rPr>
           </w:pPr>
-          <w:del w:id="455" w:author="Shivakumar, Deepthi" w:date="2018-07-04T18:26:00Z">
+          <w:del w:id="459" w:author="Shivakumar, Deepthi" w:date="2018-07-04T18:26:00Z">
             <w:r>
               <w:rPr>
                 <w:szCs w:val="16"/>
@@ -15490,7 +15893,7 @@
               <w:delText>Refer WindChill</w:delText>
             </w:r>
           </w:del>
-          <w:ins w:id="456" w:author="Shivakumar, Deepthi" w:date="2018-07-04T18:26:00Z">
+          <w:ins w:id="460" w:author="Shivakumar, Deepthi" w:date="2018-07-04T18:26:00Z">
             <w:r>
               <w:rPr>
                 <w:szCs w:val="16"/>
@@ -22209,21 +22612,6 @@
 </file>
 
 <file path=customXml/item1.xml><?xml version="1.0" encoding="utf-8"?>
-<p:properties xmlns:p="http://schemas.microsoft.com/office/2006/metadata/properties" xmlns:xsi="http://www.w3.org/2001/XMLSchema-instance">
-  <documentManagement/>
-</p:properties>
-</file>
-
-<file path=customXml/item2.xml><?xml version="1.0" encoding="utf-8"?>
-<?mso-contentType ?>
-<FormTemplates xmlns="http://schemas.microsoft.com/sharepoint/v3/contenttype/forms">
-  <Display>DocumentLibraryForm</Display>
-  <Edit>DocumentLibraryForm</Edit>
-  <New>DocumentLibraryForm</New>
-</FormTemplates>
-</file>
-
-<file path=customXml/item3.xml><?xml version="1.0" encoding="utf-8"?>
 <ct:contentTypeSchema xmlns:ct="http://schemas.microsoft.com/office/2006/metadata/contentType" xmlns:ma="http://schemas.microsoft.com/office/2006/metadata/properties/metaAttributes" ct:_="" ma:_="" ma:contentTypeName="Document" ma:contentTypeID="0x010100E8C356F8E1D36642B88ADD05DBA2175B" ma:contentTypeVersion="0" ma:contentTypeDescription="Create a new document." ma:contentTypeScope="" ma:versionID="d5caac0f2500184a09392517ffd772eb">
   <xsd:schema xmlns:xsd="http://www.w3.org/2001/XMLSchema" xmlns:xs="http://www.w3.org/2001/XMLSchema" xmlns:p="http://schemas.microsoft.com/office/2006/metadata/properties" targetNamespace="http://schemas.microsoft.com/office/2006/metadata/properties" ma:root="true" ma:fieldsID="1b05d82d297216baf5b26c55225140df">
     <xsd:element name="properties">
@@ -22337,6 +22725,21 @@
 </ct:contentTypeSchema>
 </file>
 
+<file path=customXml/item2.xml><?xml version="1.0" encoding="utf-8"?>
+<?mso-contentType ?>
+<FormTemplates xmlns="http://schemas.microsoft.com/sharepoint/v3/contenttype/forms">
+  <Display>DocumentLibraryForm</Display>
+  <Edit>DocumentLibraryForm</Edit>
+  <New>DocumentLibraryForm</New>
+</FormTemplates>
+</file>
+
+<file path=customXml/item3.xml><?xml version="1.0" encoding="utf-8"?>
+<p:properties xmlns:p="http://schemas.microsoft.com/office/2006/metadata/properties" xmlns:xsi="http://www.w3.org/2001/XMLSchema-instance">
+  <documentManagement/>
+</p:properties>
+</file>
+
 <file path=customXml/item4.xml><?xml version="1.0" encoding="utf-8"?>
 <b:Sources xmlns:b="http://schemas.openxmlformats.org/officeDocument/2006/bibliography" xmlns="http://schemas.openxmlformats.org/officeDocument/2006/bibliography" SelectedStyle="\APASixthEditionOfficeOnline.xsl" StyleName="APA" Version="6">
   <b:Source>
@@ -22431,22 +22834,6 @@
 </file>
 
 <file path=customXml/itemProps1.xml><?xml version="1.0" encoding="utf-8"?>
-<ds:datastoreItem xmlns:ds="http://schemas.openxmlformats.org/officeDocument/2006/customXml" ds:itemID="{7438131F-7539-474A-BC86-ECBF587956E8}">
-  <ds:schemaRefs>
-    <ds:schemaRef ds:uri="http://schemas.microsoft.com/office/2006/metadata/properties"/>
-  </ds:schemaRefs>
-</ds:datastoreItem>
-</file>
-
-<file path=customXml/itemProps2.xml><?xml version="1.0" encoding="utf-8"?>
-<ds:datastoreItem xmlns:ds="http://schemas.openxmlformats.org/officeDocument/2006/customXml" ds:itemID="{C8D50362-B91F-448D-91A7-208A13EF28A2}">
-  <ds:schemaRefs>
-    <ds:schemaRef ds:uri="http://schemas.microsoft.com/sharepoint/v3/contenttype/forms"/>
-  </ds:schemaRefs>
-</ds:datastoreItem>
-</file>
-
-<file path=customXml/itemProps3.xml><?xml version="1.0" encoding="utf-8"?>
 <ds:datastoreItem xmlns:ds="http://schemas.openxmlformats.org/officeDocument/2006/customXml" ds:itemID="{939EF2C6-2918-4969-8C8A-330760ECDF01}">
   <ds:schemaRefs>
     <ds:schemaRef ds:uri="http://schemas.microsoft.com/office/2006/metadata/contentType"/>
@@ -22462,8 +22849,24 @@
 </ds:datastoreItem>
 </file>
 
+<file path=customXml/itemProps2.xml><?xml version="1.0" encoding="utf-8"?>
+<ds:datastoreItem xmlns:ds="http://schemas.openxmlformats.org/officeDocument/2006/customXml" ds:itemID="{C8D50362-B91F-448D-91A7-208A13EF28A2}">
+  <ds:schemaRefs>
+    <ds:schemaRef ds:uri="http://schemas.microsoft.com/sharepoint/v3/contenttype/forms"/>
+  </ds:schemaRefs>
+</ds:datastoreItem>
+</file>
+
+<file path=customXml/itemProps3.xml><?xml version="1.0" encoding="utf-8"?>
+<ds:datastoreItem xmlns:ds="http://schemas.openxmlformats.org/officeDocument/2006/customXml" ds:itemID="{7438131F-7539-474A-BC86-ECBF587956E8}">
+  <ds:schemaRefs>
+    <ds:schemaRef ds:uri="http://schemas.microsoft.com/office/2006/metadata/properties"/>
+  </ds:schemaRefs>
+</ds:datastoreItem>
+</file>
+
 <file path=customXml/itemProps4.xml><?xml version="1.0" encoding="utf-8"?>
-<ds:datastoreItem xmlns:ds="http://schemas.openxmlformats.org/officeDocument/2006/customXml" ds:itemID="{D81AE21B-0F79-6642-9ADF-B685FC3F144A}">
+<ds:datastoreItem xmlns:ds="http://schemas.openxmlformats.org/officeDocument/2006/customXml" ds:itemID="{450020D6-54D6-7746-833C-92EA2816A8F6}">
   <ds:schemaRefs>
     <ds:schemaRef ds:uri="http://schemas.openxmlformats.org/officeDocument/2006/bibliography"/>
   </ds:schemaRefs>

</xml_diff>